<commit_message>
PARIS III v1.0.3 final
Final version of the initial release of PARIS IIII.
</commit_message>
<xml_diff>
--- a/ParisIII/src/data/UsersGuide.docx
+++ b/ParisIII/src/data/UsersGuide.docx
@@ -1,6 +1,6 @@
 
 <file path=word/document.xml><?xml version="1.0" encoding="utf-8"?>
-<w:document xmlns:ve="http://schemas.openxmlformats.org/markup-compatibility/2006" xmlns:o="urn:schemas-microsoft-com:office:office" xmlns:r="http://schemas.openxmlformats.org/officeDocument/2006/relationships" xmlns:m="http://schemas.openxmlformats.org/officeDocument/2006/math" xmlns:v="urn:schemas-microsoft-com:vml" xmlns:wp="http://schemas.openxmlformats.org/drawingml/2006/wordprocessingDrawing" xmlns:w10="urn:schemas-microsoft-com:office:word" xmlns:w="http://schemas.openxmlformats.org/wordprocessingml/2006/main" xmlns:wne="http://schemas.microsoft.com/office/word/2006/wordml">
+<w:document xmlns:wpc="http://schemas.microsoft.com/office/word/2010/wordprocessingCanvas" xmlns:mc="http://schemas.openxmlformats.org/markup-compatibility/2006" xmlns:o="urn:schemas-microsoft-com:office:office" xmlns:r="http://schemas.openxmlformats.org/officeDocument/2006/relationships" xmlns:m="http://schemas.openxmlformats.org/officeDocument/2006/math" xmlns:v="urn:schemas-microsoft-com:vml" xmlns:wp14="http://schemas.microsoft.com/office/word/2010/wordprocessingDrawing" xmlns:wp="http://schemas.openxmlformats.org/drawingml/2006/wordprocessingDrawing" xmlns:w10="urn:schemas-microsoft-com:office:word" xmlns:w="http://schemas.openxmlformats.org/wordprocessingml/2006/main" xmlns:w14="http://schemas.microsoft.com/office/word/2010/wordml" xmlns:w15="http://schemas.microsoft.com/office/word/2012/wordml" xmlns:wpg="http://schemas.microsoft.com/office/word/2010/wordprocessingGroup" xmlns:wpi="http://schemas.microsoft.com/office/word/2010/wordprocessingInk" xmlns:wne="http://schemas.microsoft.com/office/word/2006/wordml" xmlns:wps="http://schemas.microsoft.com/office/word/2010/wordprocessingShape" mc:Ignorable="w14 w15 wp14">
   <w:body>
     <w:p>
       <w:pPr>
@@ -561,29 +561,7 @@
                 <w:color w:val="0000FF"/>
                 <w:kern w:val="28"/>
               </w:rPr>
-              <w:t>Imp</w:t>
-            </w:r>
-            <w:r>
-              <w:rPr>
-                <w:rStyle w:val="Hyperlink"/>
-                <w:b/>
-                <w:bCs/>
-                <w:noProof/>
-                <w:color w:val="0000FF"/>
-                <w:kern w:val="28"/>
-              </w:rPr>
-              <w:t>a</w:t>
-            </w:r>
-            <w:r>
-              <w:rPr>
-                <w:rStyle w:val="Hyperlink"/>
-                <w:b/>
-                <w:bCs/>
-                <w:noProof/>
-                <w:color w:val="0000FF"/>
-                <w:kern w:val="28"/>
-              </w:rPr>
-              <w:t>ct Factors Screen</w:t>
+              <w:t>Impact Factors Screen</w:t>
             </w:r>
             <w:r>
               <w:rPr>
@@ -725,29 +703,7 @@
                 <w:color w:val="0000FF"/>
                 <w:kern w:val="28"/>
               </w:rPr>
-              <w:t>Solvent Mixtu</w:t>
-            </w:r>
-            <w:r>
-              <w:rPr>
-                <w:rStyle w:val="Hyperlink"/>
-                <w:b/>
-                <w:bCs/>
-                <w:noProof/>
-                <w:color w:val="0000FF"/>
-                <w:kern w:val="28"/>
-              </w:rPr>
-              <w:t>r</w:t>
-            </w:r>
-            <w:r>
-              <w:rPr>
-                <w:rStyle w:val="Hyperlink"/>
-                <w:b/>
-                <w:bCs/>
-                <w:noProof/>
-                <w:color w:val="0000FF"/>
-                <w:kern w:val="28"/>
-              </w:rPr>
-              <w:t>es Screen</w:t>
+              <w:t>Solvent Mixtures Screen</w:t>
             </w:r>
             <w:r>
               <w:rPr>
@@ -787,29 +743,7 @@
                 <w:color w:val="0000FF"/>
                 <w:kern w:val="28"/>
               </w:rPr>
-              <w:t>Referen</w:t>
-            </w:r>
-            <w:r>
-              <w:rPr>
-                <w:rStyle w:val="Hyperlink"/>
-                <w:b/>
-                <w:bCs/>
-                <w:noProof/>
-                <w:color w:val="0000FF"/>
-                <w:kern w:val="28"/>
-              </w:rPr>
-              <w:t>c</w:t>
-            </w:r>
-            <w:r>
-              <w:rPr>
-                <w:rStyle w:val="Hyperlink"/>
-                <w:b/>
-                <w:bCs/>
-                <w:noProof/>
-                <w:color w:val="0000FF"/>
-                <w:kern w:val="28"/>
-              </w:rPr>
-              <w:t>e Information</w:t>
+              <w:t>Reference Information</w:t>
             </w:r>
             <w:r>
               <w:rPr>
@@ -907,29 +841,7 @@
                 <w:color w:val="0000FF"/>
                 <w:kern w:val="28"/>
               </w:rPr>
-              <w:t>: Definit</w:t>
-            </w:r>
-            <w:r>
-              <w:rPr>
-                <w:rStyle w:val="Hyperlink"/>
-                <w:b/>
-                <w:bCs/>
-                <w:noProof/>
-                <w:color w:val="0000FF"/>
-                <w:kern w:val="28"/>
-              </w:rPr>
-              <w:t>i</w:t>
-            </w:r>
-            <w:r>
-              <w:rPr>
-                <w:rStyle w:val="Hyperlink"/>
-                <w:b/>
-                <w:bCs/>
-                <w:noProof/>
-                <w:color w:val="0000FF"/>
-                <w:kern w:val="28"/>
-              </w:rPr>
-              <w:t>on of Properties and Chemical Terms</w:t>
+              <w:t>: Definition of Properties and Chemical Terms</w:t>
             </w:r>
             <w:r>
               <w:rPr>
@@ -981,14 +893,7 @@
                 <w:noProof/>
                 <w:webHidden/>
               </w:rPr>
-              <w:t>1</w:t>
-            </w:r>
-            <w:r>
-              <w:rPr>
-                <w:noProof/>
-                <w:webHidden/>
-              </w:rPr>
-              <w:t>6</w:t>
+              <w:t>16</w:t>
             </w:r>
             <w:r>
               <w:rPr>
@@ -1079,14 +984,7 @@
                 <w:noProof/>
                 <w:webHidden/>
               </w:rPr>
-              <w:t>1</w:t>
-            </w:r>
-            <w:r>
-              <w:rPr>
-                <w:noProof/>
-                <w:webHidden/>
-              </w:rPr>
-              <w:t>7</w:t>
+              <w:t>17</w:t>
             </w:r>
             <w:r>
               <w:rPr>
@@ -7650,7 +7548,21 @@
           <w:sz w:val="20"/>
           <w:szCs w:val="20"/>
         </w:rPr>
-        <w:t>The integer number that appears before the solvent name is the total number of physical and chemical properties that are within bounds of the desired property value.</w:t>
+        <w:t xml:space="preserve">The integer number that appears before the solvent name is the total number of physical and chemical properties that are </w:t>
+      </w:r>
+      <w:r>
+        <w:rPr>
+          <w:sz w:val="20"/>
+          <w:szCs w:val="20"/>
+        </w:rPr>
+        <w:t xml:space="preserve">not within </w:t>
+      </w:r>
+      <w:r>
+        <w:rPr>
+          <w:sz w:val="20"/>
+          <w:szCs w:val="20"/>
+        </w:rPr>
+        <w:t>bounds of the desired property value.</w:t>
       </w:r>
       <w:r>
         <w:rPr>
@@ -8755,7 +8667,21 @@
           <w:sz w:val="20"/>
           <w:szCs w:val="20"/>
         </w:rPr>
-        <w:t>The integer number that appears before the solvent name is the total number of physical and chemical properties that are within bounds of the desired property value.</w:t>
+        <w:t xml:space="preserve">The integer number that appears before the solvent name is the total number of physical and chemical properties that are </w:t>
+      </w:r>
+      <w:r>
+        <w:rPr>
+          <w:sz w:val="20"/>
+          <w:szCs w:val="20"/>
+        </w:rPr>
+        <w:t xml:space="preserve">not within </w:t>
+      </w:r>
+      <w:r>
+        <w:rPr>
+          <w:sz w:val="20"/>
+          <w:szCs w:val="20"/>
+        </w:rPr>
+        <w:t>bounds of the desired property value.</w:t>
       </w:r>
       <w:r>
         <w:rPr>
@@ -10716,7 +10642,23 @@
           <w:sz w:val="20"/>
           <w:szCs w:val="20"/>
         </w:rPr>
-        <w:t>The integer number that appears before the mixture’s name is the total number of physical and chemical properties that are within bounds of the desired property value.</w:t>
+        <w:t xml:space="preserve">The integer number that appears before the mixture’s name is the total number of physical and chemical properties that are </w:t>
+      </w:r>
+      <w:r>
+        <w:rPr>
+          <w:sz w:val="20"/>
+          <w:szCs w:val="20"/>
+        </w:rPr>
+        <w:t xml:space="preserve">not within </w:t>
+      </w:r>
+      <w:bookmarkStart w:id="39" w:name="_GoBack"/>
+      <w:bookmarkEnd w:id="39"/>
+      <w:r>
+        <w:rPr>
+          <w:sz w:val="20"/>
+          <w:szCs w:val="20"/>
+        </w:rPr>
+        <w:t>bounds of the desired property value.</w:t>
       </w:r>
       <w:r>
         <w:rPr>
@@ -10834,10 +10776,10 @@
         </w:rPr>
         <w:t>.</w:t>
       </w:r>
-      <w:bookmarkStart w:id="39" w:name="_Reference_Information"/>
-      <w:bookmarkStart w:id="40" w:name="_Toc368317461"/>
-      <w:bookmarkStart w:id="41" w:name="_Toc368317865"/>
-      <w:bookmarkEnd w:id="39"/>
+      <w:bookmarkStart w:id="40" w:name="_Reference_Information"/>
+      <w:bookmarkStart w:id="41" w:name="_Toc368317461"/>
+      <w:bookmarkStart w:id="42" w:name="_Toc368317865"/>
+      <w:bookmarkEnd w:id="40"/>
       <w:r>
         <w:rPr>
           <w:b/>
@@ -10865,11 +10807,11 @@
           <w:szCs w:val="28"/>
         </w:rPr>
       </w:pPr>
-      <w:bookmarkStart w:id="42" w:name="ReferenceInformation"/>
-      <w:bookmarkStart w:id="43" w:name="_Toc368317462"/>
-      <w:bookmarkStart w:id="44" w:name="_Toc368317866"/>
-      <w:bookmarkEnd w:id="40"/>
+      <w:bookmarkStart w:id="43" w:name="ReferenceInformation"/>
+      <w:bookmarkStart w:id="44" w:name="_Toc368317462"/>
+      <w:bookmarkStart w:id="45" w:name="_Toc368317866"/>
       <w:bookmarkEnd w:id="41"/>
+      <w:bookmarkEnd w:id="42"/>
       <w:r>
         <w:rPr>
           <w:b/>
@@ -10881,8 +10823,8 @@
         <w:lastRenderedPageBreak/>
         <w:t>Reference Information</w:t>
       </w:r>
-      <w:bookmarkStart w:id="45" w:name="_Toc368320592"/>
-      <w:bookmarkEnd w:id="42"/>
+      <w:bookmarkStart w:id="46" w:name="_Toc368320592"/>
+      <w:bookmarkEnd w:id="43"/>
     </w:p>
     <w:p>
       <w:pPr>
@@ -10910,9 +10852,9 @@
         </w:rPr>
         <w:t>Purpose and Description</w:t>
       </w:r>
-      <w:bookmarkEnd w:id="43"/>
       <w:bookmarkEnd w:id="44"/>
       <w:bookmarkEnd w:id="45"/>
+      <w:bookmarkEnd w:id="46"/>
     </w:p>
     <w:p>
       <w:pPr>
@@ -11254,10 +11196,10 @@
           <w:szCs w:val="28"/>
         </w:rPr>
       </w:pPr>
-      <w:bookmarkStart w:id="46" w:name="_Toc368317463"/>
-      <w:bookmarkStart w:id="47" w:name="_Toc368317867"/>
-      <w:bookmarkStart w:id="48" w:name="_Toc368320593"/>
-      <w:bookmarkStart w:id="49" w:name="Tutorial"/>
+      <w:bookmarkStart w:id="47" w:name="_Toc368317463"/>
+      <w:bookmarkStart w:id="48" w:name="_Toc368317867"/>
+      <w:bookmarkStart w:id="49" w:name="_Toc368320593"/>
+      <w:bookmarkStart w:id="50" w:name="Tutorial"/>
       <w:r>
         <w:rPr>
           <w:b/>
@@ -11269,10 +11211,10 @@
         <w:lastRenderedPageBreak/>
         <w:t>Tutorial</w:t>
       </w:r>
-      <w:bookmarkEnd w:id="46"/>
       <w:bookmarkEnd w:id="47"/>
       <w:bookmarkEnd w:id="48"/>
       <w:bookmarkEnd w:id="49"/>
+      <w:bookmarkEnd w:id="50"/>
     </w:p>
     <w:p>
       <w:pPr>
@@ -14089,10 +14031,10 @@
         </w:rPr>
         <w:br w:type="page"/>
       </w:r>
-      <w:bookmarkStart w:id="50" w:name="Appendix1"/>
-      <w:bookmarkStart w:id="51" w:name="_Toc368317464"/>
-      <w:bookmarkStart w:id="52" w:name="_Toc368317868"/>
-      <w:bookmarkStart w:id="53" w:name="_Toc368320594"/>
+      <w:bookmarkStart w:id="51" w:name="Appendix1"/>
+      <w:bookmarkStart w:id="52" w:name="_Toc368317464"/>
+      <w:bookmarkStart w:id="53" w:name="_Toc368317868"/>
+      <w:bookmarkStart w:id="54" w:name="_Toc368320594"/>
       <w:r>
         <w:rPr>
           <w:b/>
@@ -14104,7 +14046,7 @@
         <w:lastRenderedPageBreak/>
         <w:t>Appendix 1</w:t>
       </w:r>
-      <w:bookmarkEnd w:id="50"/>
+      <w:bookmarkEnd w:id="51"/>
       <w:r>
         <w:rPr>
           <w:b/>
@@ -14125,9 +14067,9 @@
         </w:rPr>
         <w:t>Definition of Properties and Chemical Terms</w:t>
       </w:r>
-      <w:bookmarkEnd w:id="51"/>
       <w:bookmarkEnd w:id="52"/>
       <w:bookmarkEnd w:id="53"/>
+      <w:bookmarkEnd w:id="54"/>
     </w:p>
     <w:p>
       <w:pPr>
@@ -14137,7 +14079,7 @@
           <w:szCs w:val="20"/>
         </w:rPr>
       </w:pPr>
-      <w:bookmarkStart w:id="54" w:name="MolWgt"/>
+      <w:bookmarkStart w:id="55" w:name="MolWgt"/>
       <w:r>
         <w:rPr>
           <w:b/>
@@ -14147,7 +14089,7 @@
         </w:rPr>
         <w:t xml:space="preserve">Molecular </w:t>
       </w:r>
-      <w:bookmarkEnd w:id="54"/>
+      <w:bookmarkEnd w:id="55"/>
       <w:r>
         <w:rPr>
           <w:b/>
@@ -14303,8 +14245,8 @@
           <w:szCs w:val="20"/>
         </w:rPr>
       </w:pPr>
-      <w:bookmarkStart w:id="55" w:name="Mole"/>
-      <w:bookmarkStart w:id="56" w:name="MoleFrac"/>
+      <w:bookmarkStart w:id="56" w:name="Mole"/>
+      <w:bookmarkStart w:id="57" w:name="MoleFrac"/>
       <w:r>
         <w:rPr>
           <w:b/>
@@ -14321,8 +14263,8 @@
         </w:rPr>
         <w:t xml:space="preserve"> </w:t>
       </w:r>
-      <w:bookmarkEnd w:id="55"/>
       <w:bookmarkEnd w:id="56"/>
+      <w:bookmarkEnd w:id="57"/>
       <w:r>
         <w:rPr>
           <w:sz w:val="20"/>
@@ -14487,7 +14429,7 @@
           <w:szCs w:val="20"/>
         </w:rPr>
       </w:pPr>
-      <w:bookmarkStart w:id="57" w:name="MolVol"/>
+      <w:bookmarkStart w:id="58" w:name="MolVol"/>
       <w:r>
         <w:rPr>
           <w:b/>
@@ -14504,7 +14446,7 @@
         </w:rPr>
         <w:t xml:space="preserve"> </w:t>
       </w:r>
-      <w:bookmarkEnd w:id="57"/>
+      <w:bookmarkEnd w:id="58"/>
       <w:r>
         <w:rPr>
           <w:sz w:val="20"/>
@@ -14563,7 +14505,7 @@
           <w:szCs w:val="20"/>
         </w:rPr>
       </w:pPr>
-      <w:bookmarkStart w:id="58" w:name="WgtFrac"/>
+      <w:bookmarkStart w:id="59" w:name="WgtFrac"/>
       <w:r>
         <w:rPr>
           <w:b/>
@@ -14580,7 +14522,7 @@
         </w:rPr>
         <w:t xml:space="preserve"> </w:t>
       </w:r>
-      <w:bookmarkEnd w:id="58"/>
+      <w:bookmarkEnd w:id="59"/>
       <w:r>
         <w:rPr>
           <w:sz w:val="20"/>
@@ -14646,7 +14588,7 @@
           <w:szCs w:val="20"/>
         </w:rPr>
       </w:pPr>
-      <w:bookmarkStart w:id="59" w:name="BoilTemp"/>
+      <w:bookmarkStart w:id="60" w:name="BoilTemp"/>
       <w:r>
         <w:rPr>
           <w:b/>
@@ -14663,7 +14605,7 @@
         </w:rPr>
         <w:t xml:space="preserve"> </w:t>
       </w:r>
-      <w:bookmarkEnd w:id="59"/>
+      <w:bookmarkEnd w:id="60"/>
       <w:r>
         <w:rPr>
           <w:sz w:val="20"/>
@@ -14736,7 +14678,7 @@
           <w:szCs w:val="20"/>
         </w:rPr>
       </w:pPr>
-      <w:bookmarkStart w:id="60" w:name="VapPres"/>
+      <w:bookmarkStart w:id="61" w:name="VapPres"/>
       <w:r>
         <w:rPr>
           <w:b/>
@@ -14771,7 +14713,7 @@
         </w:rPr>
         <w:t xml:space="preserve"> </w:t>
       </w:r>
-      <w:bookmarkEnd w:id="60"/>
+      <w:bookmarkEnd w:id="61"/>
       <w:r>
         <w:rPr>
           <w:sz w:val="20"/>
@@ -14802,7 +14744,7 @@
           <w:szCs w:val="20"/>
         </w:rPr>
       </w:pPr>
-      <w:bookmarkStart w:id="61" w:name="SurfTen"/>
+      <w:bookmarkStart w:id="62" w:name="SurfTen"/>
       <w:r>
         <w:rPr>
           <w:b/>
@@ -14819,7 +14761,7 @@
         </w:rPr>
         <w:t xml:space="preserve"> </w:t>
       </w:r>
-      <w:bookmarkEnd w:id="61"/>
+      <w:bookmarkEnd w:id="62"/>
       <w:r>
         <w:rPr>
           <w:sz w:val="20"/>
@@ -14864,7 +14806,7 @@
           <w:szCs w:val="20"/>
         </w:rPr>
       </w:pPr>
-      <w:bookmarkStart w:id="62" w:name="Visc"/>
+      <w:bookmarkStart w:id="63" w:name="Visc"/>
       <w:r>
         <w:rPr>
           <w:b/>
@@ -14874,7 +14816,7 @@
         </w:rPr>
         <w:t>Viscosity</w:t>
       </w:r>
-      <w:bookmarkEnd w:id="62"/>
+      <w:bookmarkEnd w:id="63"/>
       <w:r>
         <w:rPr>
           <w:sz w:val="20"/>
@@ -14912,7 +14854,7 @@
           <w:szCs w:val="20"/>
         </w:rPr>
       </w:pPr>
-      <w:bookmarkStart w:id="63" w:name="ThermCond"/>
+      <w:bookmarkStart w:id="64" w:name="ThermCond"/>
       <w:r>
         <w:rPr>
           <w:b/>
@@ -14929,7 +14871,7 @@
         </w:rPr>
         <w:t xml:space="preserve"> </w:t>
       </w:r>
-      <w:bookmarkEnd w:id="63"/>
+      <w:bookmarkEnd w:id="64"/>
       <w:r>
         <w:rPr>
           <w:sz w:val="20"/>
@@ -15009,7 +14951,7 @@
           <w:szCs w:val="20"/>
         </w:rPr>
       </w:pPr>
-      <w:bookmarkStart w:id="64" w:name="FlashPoint"/>
+      <w:bookmarkStart w:id="65" w:name="FlashPoint"/>
       <w:r>
         <w:rPr>
           <w:b/>
@@ -15026,7 +14968,7 @@
         </w:rPr>
         <w:t xml:space="preserve"> </w:t>
       </w:r>
-      <w:bookmarkEnd w:id="64"/>
+      <w:bookmarkEnd w:id="65"/>
       <w:r>
         <w:rPr>
           <w:sz w:val="20"/>
@@ -15071,7 +15013,7 @@
           <w:szCs w:val="20"/>
         </w:rPr>
       </w:pPr>
-      <w:bookmarkStart w:id="65" w:name="Unifac"/>
+      <w:bookmarkStart w:id="66" w:name="Unifac"/>
       <w:r>
         <w:rPr>
           <w:b/>
@@ -15081,7 +15023,7 @@
         </w:rPr>
         <w:t>UNIFAC</w:t>
       </w:r>
-      <w:bookmarkEnd w:id="65"/>
+      <w:bookmarkEnd w:id="66"/>
       <w:r>
         <w:rPr>
           <w:sz w:val="20"/>
@@ -15126,7 +15068,7 @@
           <w:szCs w:val="20"/>
         </w:rPr>
       </w:pPr>
-      <w:bookmarkStart w:id="66" w:name="ActCoeff"/>
+      <w:bookmarkStart w:id="67" w:name="ActCoeff"/>
       <w:r>
         <w:rPr>
           <w:b/>
@@ -15143,7 +15085,7 @@
         </w:rPr>
         <w:t xml:space="preserve"> </w:t>
       </w:r>
-      <w:bookmarkEnd w:id="66"/>
+      <w:bookmarkEnd w:id="67"/>
       <w:r>
         <w:rPr>
           <w:sz w:val="20"/>
@@ -15216,10 +15158,10 @@
         </w:rPr>
         <w:t xml:space="preserve"> go to zero.</w:t>
       </w:r>
-      <w:bookmarkStart w:id="67" w:name="InfDilActCoeff"/>
-      <w:bookmarkStart w:id="68" w:name="_Toc368317465"/>
-      <w:bookmarkStart w:id="69" w:name="_Toc368317869"/>
-      <w:bookmarkStart w:id="70" w:name="_Toc368320595"/>
+      <w:bookmarkStart w:id="68" w:name="InfDilActCoeff"/>
+      <w:bookmarkStart w:id="69" w:name="_Toc368317465"/>
+      <w:bookmarkStart w:id="70" w:name="_Toc368317869"/>
+      <w:bookmarkStart w:id="71" w:name="_Toc368320595"/>
     </w:p>
     <w:p>
       <w:pPr>
@@ -15239,7 +15181,7 @@
         </w:rPr>
         <w:t xml:space="preserve">Infinite Dilution Activity Coefficient </w:t>
       </w:r>
-      <w:bookmarkEnd w:id="67"/>
+      <w:bookmarkEnd w:id="68"/>
       <w:r>
         <w:rPr>
           <w:b/>
@@ -15313,10 +15255,10 @@
         </w:rPr>
         <w:t xml:space="preserve"> replacement will perform as well as the original.</w:t>
       </w:r>
-      <w:bookmarkStart w:id="71" w:name="PARISIIISolvDatab"/>
-      <w:bookmarkEnd w:id="68"/>
+      <w:bookmarkStart w:id="72" w:name="PARISIIISolvDatab"/>
       <w:bookmarkEnd w:id="69"/>
       <w:bookmarkEnd w:id="70"/>
+      <w:bookmarkEnd w:id="71"/>
     </w:p>
     <w:p>
       <w:pPr>
@@ -15402,7 +15344,7 @@
         </w:rPr>
         <w:t xml:space="preserve"> </w:t>
       </w:r>
-      <w:bookmarkEnd w:id="71"/>
+      <w:bookmarkEnd w:id="72"/>
       <w:r>
         <w:rPr>
           <w:rFonts w:ascii="Calibri" w:hAnsi="Calibri" w:cs="Calibri"/>
@@ -17337,9 +17279,9 @@
         </w:rPr>
         <w:br w:type="page"/>
       </w:r>
-      <w:bookmarkStart w:id="72" w:name="_Toc368317870"/>
-      <w:bookmarkStart w:id="73" w:name="_Toc368320596"/>
-      <w:bookmarkStart w:id="74" w:name="Appendix2"/>
+      <w:bookmarkStart w:id="73" w:name="_Toc368317870"/>
+      <w:bookmarkStart w:id="74" w:name="_Toc368320596"/>
+      <w:bookmarkStart w:id="75" w:name="Appendix2"/>
       <w:r>
         <w:rPr>
           <w:b/>
@@ -17371,9 +17313,9 @@
         </w:rPr>
         <w:t>Definition of Environmental Indexes and Air Indexes</w:t>
       </w:r>
-      <w:bookmarkEnd w:id="72"/>
       <w:bookmarkEnd w:id="73"/>
       <w:bookmarkEnd w:id="74"/>
+      <w:bookmarkEnd w:id="75"/>
     </w:p>
     <w:p>
       <w:pPr>
@@ -17451,10 +17393,10 @@
             <v:path o:extrusionok="f" gradientshapeok="t" o:connecttype="rect"/>
             <o:lock v:ext="edit" aspectratio="t"/>
           </v:shapetype>
-          <v:shape id="_x0000_i1067" type="#_x0000_t75" style="width:18.75pt;height:18.75pt" o:ole="">
+          <v:shape id="_x0000_i1025" type="#_x0000_t75" style="width:18.75pt;height:18.75pt" o:ole="">
             <v:imagedata r:id="rId8" o:title=""/>
           </v:shape>
-          <o:OLEObject Type="Embed" ProgID="Equation.3" ShapeID="_x0000_i1067" DrawAspect="Content" ObjectID="_1454495487" r:id="rId9"/>
+          <o:OLEObject Type="Embed" ProgID="Equation.3" ShapeID="_x0000_i1025" DrawAspect="Content" ObjectID="_1462100804" r:id="rId9"/>
         </w:object>
       </w:r>
       <w:r>
@@ -17819,7 +17761,7 @@
         </w:rPr>
         <w:t>Acidification Potential</w:t>
       </w:r>
-      <w:bookmarkStart w:id="75" w:name="_Toc368320597"/>
+      <w:bookmarkStart w:id="76" w:name="_Toc368320597"/>
     </w:p>
     <w:p>
       <w:pPr>
@@ -17847,10 +17789,10 @@
           <w:szCs w:val="20"/>
         </w:rPr>
         <w:object w:dxaOrig="420" w:dyaOrig="420">
-          <v:shape id="_x0000_i1068" type="#_x0000_t75" style="width:21pt;height:21pt" o:ole="">
+          <v:shape id="_x0000_i1026" type="#_x0000_t75" style="width:21pt;height:21pt" o:ole="">
             <v:imagedata r:id="rId10" o:title=""/>
           </v:shape>
-          <o:OLEObject Type="Embed" ProgID="Equation.3" ShapeID="_x0000_i1068" DrawAspect="Content" ObjectID="_1454495488" r:id="rId11"/>
+          <o:OLEObject Type="Embed" ProgID="Equation.3" ShapeID="_x0000_i1026" DrawAspect="Content" ObjectID="_1462100805" r:id="rId11"/>
         </w:object>
       </w:r>
       <w:r>
@@ -17862,7 +17804,7 @@
         </w:rPr>
         <w:t>:</w:t>
       </w:r>
-      <w:bookmarkEnd w:id="75"/>
+      <w:bookmarkEnd w:id="76"/>
     </w:p>
     <w:p>
       <w:pPr>
@@ -17916,10 +17858,10 @@
           <w:szCs w:val="20"/>
         </w:rPr>
         <w:object w:dxaOrig="1640" w:dyaOrig="1020">
-          <v:shape id="_x0000_i1069" type="#_x0000_t75" style="width:81.75pt;height:51pt" o:ole="">
+          <v:shape id="_x0000_i1027" type="#_x0000_t75" style="width:81.75pt;height:51pt" o:ole="">
             <v:imagedata r:id="rId12" o:title=""/>
           </v:shape>
-          <o:OLEObject Type="Embed" ProgID="Equation.3" ShapeID="_x0000_i1069" DrawAspect="Content" ObjectID="_1454495489" r:id="rId13"/>
+          <o:OLEObject Type="Embed" ProgID="Equation.3" ShapeID="_x0000_i1027" DrawAspect="Content" ObjectID="_1462100806" r:id="rId13"/>
         </w:object>
       </w:r>
       <w:r>
@@ -18001,10 +17943,10 @@
           <w:szCs w:val="20"/>
         </w:rPr>
         <w:object w:dxaOrig="420" w:dyaOrig="420">
-          <v:shape id="_x0000_i1070" type="#_x0000_t75" style="width:21pt;height:21pt" o:ole="">
+          <v:shape id="_x0000_i1028" type="#_x0000_t75" style="width:21pt;height:21pt" o:ole="">
             <v:imagedata r:id="rId10" o:title=""/>
           </v:shape>
-          <o:OLEObject Type="Embed" ProgID="Equation.3" ShapeID="_x0000_i1070" DrawAspect="Content" ObjectID="_1454495490" r:id="rId14"/>
+          <o:OLEObject Type="Embed" ProgID="Equation.3" ShapeID="_x0000_i1028" DrawAspect="Content" ObjectID="_1462100807" r:id="rId14"/>
         </w:object>
       </w:r>
       <w:r>
@@ -18088,10 +18030,10 @@
           <w:szCs w:val="20"/>
         </w:rPr>
         <w:object w:dxaOrig="380" w:dyaOrig="380">
-          <v:shape id="_x0000_i1071" type="#_x0000_t75" style="width:18.75pt;height:18.75pt" o:ole="">
+          <v:shape id="_x0000_i1029" type="#_x0000_t75" style="width:18.75pt;height:18.75pt" o:ole="">
             <v:imagedata r:id="rId8" o:title=""/>
           </v:shape>
-          <o:OLEObject Type="Embed" ProgID="Equation.3" ShapeID="_x0000_i1071" DrawAspect="Content" ObjectID="_1454495491" r:id="rId15"/>
+          <o:OLEObject Type="Embed" ProgID="Equation.3" ShapeID="_x0000_i1029" DrawAspect="Content" ObjectID="_1462100808" r:id="rId15"/>
         </w:object>
       </w:r>
       <w:r>
@@ -18147,10 +18089,10 @@
           <w:szCs w:val="20"/>
         </w:rPr>
         <w:object w:dxaOrig="279" w:dyaOrig="279">
-          <v:shape id="_x0000_i1039" type="#_x0000_t75" style="width:14.25pt;height:14.25pt" o:ole="">
+          <v:shape id="_x0000_i1030" type="#_x0000_t75" style="width:14.25pt;height:14.25pt" o:ole="">
             <v:imagedata r:id="rId16" o:title=""/>
           </v:shape>
-          <o:OLEObject Type="Embed" ProgID="Equation.3" ShapeID="_x0000_i1039" DrawAspect="Content" ObjectID="_1454495492" r:id="rId17"/>
+          <o:OLEObject Type="Embed" ProgID="Equation.3" ShapeID="_x0000_i1030" DrawAspect="Content" ObjectID="_1462100809" r:id="rId17"/>
         </w:object>
       </w:r>
       <w:r>
@@ -18197,7 +18139,7 @@
           <w:szCs w:val="20"/>
         </w:rPr>
       </w:pPr>
-      <w:bookmarkStart w:id="76" w:name="EnvIndex"/>
+      <w:bookmarkStart w:id="77" w:name="EnvIndex"/>
       <w:r>
         <w:rPr>
           <w:b/>
@@ -18214,7 +18156,7 @@
         </w:rPr>
         <w:t xml:space="preserve"> </w:t>
       </w:r>
-      <w:bookmarkEnd w:id="76"/>
+      <w:bookmarkEnd w:id="77"/>
       <w:r>
         <w:rPr>
           <w:sz w:val="20"/>
@@ -18297,10 +18239,10 @@
           <w:szCs w:val="20"/>
         </w:rPr>
         <w:object w:dxaOrig="1480" w:dyaOrig="700">
-          <v:shape id="_x0000_i1065" type="#_x0000_t75" style="width:74.25pt;height:35.25pt" o:ole="">
+          <v:shape id="_x0000_i1031" type="#_x0000_t75" style="width:74.25pt;height:35.25pt" o:ole="">
             <v:imagedata r:id="rId18" o:title=""/>
           </v:shape>
-          <o:OLEObject Type="Embed" ProgID="Equation.3" ShapeID="_x0000_i1065" DrawAspect="Content" ObjectID="_1454495493" r:id="rId19"/>
+          <o:OLEObject Type="Embed" ProgID="Equation.3" ShapeID="_x0000_i1031" DrawAspect="Content" ObjectID="_1462100810" r:id="rId19"/>
         </w:object>
       </w:r>
       <w:r>
@@ -18375,10 +18317,10 @@
           <w:szCs w:val="20"/>
         </w:rPr>
         <w:object w:dxaOrig="300" w:dyaOrig="360">
-          <v:shape id="_x0000_i1030" type="#_x0000_t75" style="width:15pt;height:18pt" o:ole="">
+          <v:shape id="_x0000_i1032" type="#_x0000_t75" style="width:15pt;height:18pt" o:ole="">
             <v:imagedata r:id="rId20" o:title=""/>
           </v:shape>
-          <o:OLEObject Type="Embed" ProgID="Equation.3" ShapeID="_x0000_i1030" DrawAspect="Content" ObjectID="_1454495494" r:id="rId21"/>
+          <o:OLEObject Type="Embed" ProgID="Equation.3" ShapeID="_x0000_i1032" DrawAspect="Content" ObjectID="_1462100811" r:id="rId21"/>
         </w:object>
       </w:r>
       <w:r>
@@ -18448,10 +18390,10 @@
           <w:szCs w:val="20"/>
         </w:rPr>
         <w:object w:dxaOrig="320" w:dyaOrig="380">
-          <v:shape id="_x0000_i1031" type="#_x0000_t75" style="width:15.75pt;height:18.75pt" o:ole="">
+          <v:shape id="_x0000_i1033" type="#_x0000_t75" style="width:15.75pt;height:18.75pt" o:ole="">
             <v:imagedata r:id="rId22" o:title=""/>
           </v:shape>
-          <o:OLEObject Type="Embed" ProgID="Equation.3" ShapeID="_x0000_i1031" DrawAspect="Content" ObjectID="_1454495495" r:id="rId23"/>
+          <o:OLEObject Type="Embed" ProgID="Equation.3" ShapeID="_x0000_i1033" DrawAspect="Content" ObjectID="_1462100812" r:id="rId23"/>
         </w:object>
       </w:r>
       <w:r>
@@ -18558,10 +18500,10 @@
           <w:szCs w:val="20"/>
         </w:rPr>
         <w:object w:dxaOrig="420" w:dyaOrig="420">
-          <v:shape id="_x0000_i1072" type="#_x0000_t75" style="width:21pt;height:21pt" o:ole="">
+          <v:shape id="_x0000_i1034" type="#_x0000_t75" style="width:21pt;height:21pt" o:ole="">
             <v:imagedata r:id="rId10" o:title=""/>
           </v:shape>
-          <o:OLEObject Type="Embed" ProgID="Equation.3" ShapeID="_x0000_i1072" DrawAspect="Content" ObjectID="_1454495496" r:id="rId24"/>
+          <o:OLEObject Type="Embed" ProgID="Equation.3" ShapeID="_x0000_i1034" DrawAspect="Content" ObjectID="_1462100813" r:id="rId24"/>
         </w:object>
       </w:r>
       <w:r>
@@ -18635,10 +18577,10 @@
           <w:szCs w:val="20"/>
         </w:rPr>
         <w:object w:dxaOrig="3180" w:dyaOrig="700">
-          <v:shape id="_x0000_i1066" type="#_x0000_t75" style="width:159pt;height:35.25pt" o:ole="">
+          <v:shape id="_x0000_i1035" type="#_x0000_t75" style="width:159pt;height:35.25pt" o:ole="">
             <v:imagedata r:id="rId25" o:title=""/>
           </v:shape>
-          <o:OLEObject Type="Embed" ProgID="Equation.3" ShapeID="_x0000_i1066" DrawAspect="Content" ObjectID="_1454495497" r:id="rId26"/>
+          <o:OLEObject Type="Embed" ProgID="Equation.3" ShapeID="_x0000_i1035" DrawAspect="Content" ObjectID="_1462100814" r:id="rId26"/>
         </w:object>
       </w:r>
       <w:r>
@@ -18687,10 +18629,10 @@
           <w:szCs w:val="20"/>
         </w:rPr>
         <w:object w:dxaOrig="420" w:dyaOrig="340">
-          <v:shape id="_x0000_i1032" type="#_x0000_t75" style="width:21pt;height:17.25pt" o:ole="">
+          <v:shape id="_x0000_i1036" type="#_x0000_t75" style="width:21pt;height:17.25pt" o:ole="">
             <v:imagedata r:id="rId27" o:title=""/>
           </v:shape>
-          <o:OLEObject Type="Embed" ProgID="Equation.3" ShapeID="_x0000_i1032" DrawAspect="Content" ObjectID="_1454495498" r:id="rId28"/>
+          <o:OLEObject Type="Embed" ProgID="Equation.3" ShapeID="_x0000_i1036" DrawAspect="Content" ObjectID="_1462100815" r:id="rId28"/>
         </w:object>
       </w:r>
       <w:r>
@@ -18707,10 +18649,10 @@
           <w:szCs w:val="20"/>
         </w:rPr>
         <w:object w:dxaOrig="320" w:dyaOrig="260">
-          <v:shape id="_x0000_i1036" type="#_x0000_t75" style="width:15.75pt;height:12.75pt" o:ole="">
+          <v:shape id="_x0000_i1037" type="#_x0000_t75" style="width:15.75pt;height:12.75pt" o:ole="">
             <v:imagedata r:id="rId29" o:title=""/>
           </v:shape>
-          <o:OLEObject Type="Embed" ProgID="Equation.3" ShapeID="_x0000_i1036" DrawAspect="Content" ObjectID="_1454495499" r:id="rId30"/>
+          <o:OLEObject Type="Embed" ProgID="Equation.3" ShapeID="_x0000_i1037" DrawAspect="Content" ObjectID="_1462100816" r:id="rId30"/>
         </w:object>
       </w:r>
       <w:r>
@@ -18734,10 +18676,10 @@
           <w:szCs w:val="20"/>
         </w:rPr>
         <w:object w:dxaOrig="300" w:dyaOrig="360">
-          <v:shape id="_x0000_i1037" type="#_x0000_t75" style="width:15pt;height:18pt" o:ole="">
+          <v:shape id="_x0000_i1038" type="#_x0000_t75" style="width:15pt;height:18pt" o:ole="">
             <v:imagedata r:id="rId31" o:title=""/>
           </v:shape>
-          <o:OLEObject Type="Embed" ProgID="Equation.3" ShapeID="_x0000_i1037" DrawAspect="Content" ObjectID="_1454495500" r:id="rId32"/>
+          <o:OLEObject Type="Embed" ProgID="Equation.3" ShapeID="_x0000_i1038" DrawAspect="Content" ObjectID="_1462100817" r:id="rId32"/>
         </w:object>
       </w:r>
       <w:r>
@@ -18787,7 +18729,7 @@
           <w:szCs w:val="20"/>
         </w:rPr>
       </w:pPr>
-      <w:bookmarkStart w:id="77" w:name="AirIndex"/>
+      <w:bookmarkStart w:id="78" w:name="AirIndex"/>
       <w:r>
         <w:rPr>
           <w:b/>
@@ -18804,7 +18746,7 @@
         </w:rPr>
         <w:t xml:space="preserve"> </w:t>
       </w:r>
-      <w:bookmarkEnd w:id="77"/>
+      <w:bookmarkEnd w:id="78"/>
       <w:r>
         <w:rPr>
           <w:sz w:val="20"/>
@@ -18884,10 +18826,10 @@
           <w:szCs w:val="20"/>
         </w:rPr>
         <w:object w:dxaOrig="1320" w:dyaOrig="660">
-          <v:shape id="_x0000_i1038" type="#_x0000_t75" style="width:66pt;height:33pt" o:ole="">
+          <v:shape id="_x0000_i1039" type="#_x0000_t75" style="width:66pt;height:33pt" o:ole="">
             <v:imagedata r:id="rId33" o:title=""/>
           </v:shape>
-          <o:OLEObject Type="Embed" ProgID="Equation.3" ShapeID="_x0000_i1038" DrawAspect="Content" ObjectID="_1454495501" r:id="rId34"/>
+          <o:OLEObject Type="Embed" ProgID="Equation.3" ShapeID="_x0000_i1039" DrawAspect="Content" ObjectID="_1462100818" r:id="rId34"/>
         </w:object>
       </w:r>
       <w:r>
@@ -18962,10 +18904,10 @@
           <w:szCs w:val="20"/>
         </w:rPr>
         <w:object w:dxaOrig="320" w:dyaOrig="380">
-          <v:shape id="_x0000_i1033" type="#_x0000_t75" style="width:15.75pt;height:18.75pt" o:ole="">
+          <v:shape id="_x0000_i1040" type="#_x0000_t75" style="width:15.75pt;height:18.75pt" o:ole="">
             <v:imagedata r:id="rId35" o:title=""/>
           </v:shape>
-          <o:OLEObject Type="Embed" ProgID="Equation.3" ShapeID="_x0000_i1033" DrawAspect="Content" ObjectID="_1454495502" r:id="rId36"/>
+          <o:OLEObject Type="Embed" ProgID="Equation.3" ShapeID="_x0000_i1040" DrawAspect="Content" ObjectID="_1462100819" r:id="rId36"/>
         </w:object>
       </w:r>
       <w:r>
@@ -19013,10 +18955,10 @@
           <w:szCs w:val="20"/>
         </w:rPr>
         <w:object w:dxaOrig="300" w:dyaOrig="360">
-          <v:shape id="_x0000_i1034" type="#_x0000_t75" style="width:15pt;height:18pt" o:ole="">
+          <v:shape id="_x0000_i1041" type="#_x0000_t75" style="width:15pt;height:18pt" o:ole="">
             <v:imagedata r:id="rId37" o:title=""/>
           </v:shape>
-          <o:OLEObject Type="Embed" ProgID="Equation.3" ShapeID="_x0000_i1034" DrawAspect="Content" ObjectID="_1454495503" r:id="rId38"/>
+          <o:OLEObject Type="Embed" ProgID="Equation.3" ShapeID="_x0000_i1041" DrawAspect="Content" ObjectID="_1462100820" r:id="rId38"/>
         </w:object>
       </w:r>
       <w:r>
@@ -19070,10 +19012,10 @@
           <w:szCs w:val="20"/>
         </w:rPr>
         <w:object w:dxaOrig="240" w:dyaOrig="260">
-          <v:shape id="_x0000_i1035" type="#_x0000_t75" style="width:12pt;height:12.75pt" o:ole="">
+          <v:shape id="_x0000_i1042" type="#_x0000_t75" style="width:12pt;height:12.75pt" o:ole="">
             <v:imagedata r:id="rId39" o:title=""/>
           </v:shape>
-          <o:OLEObject Type="Embed" ProgID="Equation.3" ShapeID="_x0000_i1035" DrawAspect="Content" ObjectID="_1454495504" r:id="rId40"/>
+          <o:OLEObject Type="Embed" ProgID="Equation.3" ShapeID="_x0000_i1042" DrawAspect="Content" ObjectID="_1462100821" r:id="rId40"/>
         </w:object>
       </w:r>
       <w:r>
@@ -19141,10 +19083,10 @@
           <w:szCs w:val="20"/>
         </w:rPr>
         <w:object w:dxaOrig="2280" w:dyaOrig="1120">
-          <v:shape id="_x0000_i1040" type="#_x0000_t75" style="width:114pt;height:56.25pt" o:ole="">
+          <v:shape id="_x0000_i1043" type="#_x0000_t75" style="width:114pt;height:56.25pt" o:ole="">
             <v:imagedata r:id="rId41" o:title=""/>
           </v:shape>
-          <o:OLEObject Type="Embed" ProgID="Equation.3" ShapeID="_x0000_i1040" DrawAspect="Content" ObjectID="_1454495505" r:id="rId42"/>
+          <o:OLEObject Type="Embed" ProgID="Equation.3" ShapeID="_x0000_i1043" DrawAspect="Content" ObjectID="_1462100822" r:id="rId42"/>
         </w:object>
       </w:r>
       <w:r>
@@ -19194,10 +19136,10 @@
           <w:szCs w:val="20"/>
         </w:rPr>
         <w:object w:dxaOrig="240" w:dyaOrig="360">
-          <v:shape id="_x0000_i1041" type="#_x0000_t75" style="width:12pt;height:18pt" o:ole="">
+          <v:shape id="_x0000_i1044" type="#_x0000_t75" style="width:12pt;height:18pt" o:ole="">
             <v:imagedata r:id="rId43" o:title=""/>
           </v:shape>
-          <o:OLEObject Type="Embed" ProgID="Equation.3" ShapeID="_x0000_i1041" DrawAspect="Content" ObjectID="_1454495506" r:id="rId44"/>
+          <o:OLEObject Type="Embed" ProgID="Equation.3" ShapeID="_x0000_i1044" DrawAspect="Content" ObjectID="_1462100823" r:id="rId44"/>
         </w:object>
       </w:r>
       <w:r>
@@ -19239,10 +19181,10 @@
           <w:szCs w:val="20"/>
         </w:rPr>
         <w:object w:dxaOrig="240" w:dyaOrig="360">
-          <v:shape id="_x0000_i1042" type="#_x0000_t75" style="width:12pt;height:18pt" o:ole="">
+          <v:shape id="_x0000_i1045" type="#_x0000_t75" style="width:12pt;height:18pt" o:ole="">
             <v:imagedata r:id="rId45" o:title=""/>
           </v:shape>
-          <o:OLEObject Type="Embed" ProgID="Equation.3" ShapeID="_x0000_i1042" DrawAspect="Content" ObjectID="_1454495507" r:id="rId46"/>
+          <o:OLEObject Type="Embed" ProgID="Equation.3" ShapeID="_x0000_i1045" DrawAspect="Content" ObjectID="_1462100824" r:id="rId46"/>
         </w:object>
       </w:r>
       <w:r>
@@ -19276,10 +19218,10 @@
           <w:szCs w:val="20"/>
         </w:rPr>
         <w:object w:dxaOrig="320" w:dyaOrig="380">
-          <v:shape id="_x0000_i1043" type="#_x0000_t75" style="width:15.75pt;height:18.75pt" o:ole="">
+          <v:shape id="_x0000_i1046" type="#_x0000_t75" style="width:15.75pt;height:18.75pt" o:ole="">
             <v:imagedata r:id="rId47" o:title=""/>
           </v:shape>
-          <o:OLEObject Type="Embed" ProgID="Equation.3" ShapeID="_x0000_i1043" DrawAspect="Content" ObjectID="_1454495508" r:id="rId48"/>
+          <o:OLEObject Type="Embed" ProgID="Equation.3" ShapeID="_x0000_i1046" DrawAspect="Content" ObjectID="_1462100825" r:id="rId48"/>
         </w:object>
       </w:r>
       <w:r>
@@ -19313,10 +19255,10 @@
           <w:szCs w:val="20"/>
         </w:rPr>
         <w:object w:dxaOrig="300" w:dyaOrig="360">
-          <v:shape id="_x0000_i1044" type="#_x0000_t75" style="width:15pt;height:18pt" o:ole="">
+          <v:shape id="_x0000_i1047" type="#_x0000_t75" style="width:15pt;height:18pt" o:ole="">
             <v:imagedata r:id="rId49" o:title=""/>
           </v:shape>
-          <o:OLEObject Type="Embed" ProgID="Equation.3" ShapeID="_x0000_i1044" DrawAspect="Content" ObjectID="_1454495509" r:id="rId50"/>
+          <o:OLEObject Type="Embed" ProgID="Equation.3" ShapeID="_x0000_i1047" DrawAspect="Content" ObjectID="_1462100826" r:id="rId50"/>
         </w:object>
       </w:r>
       <w:r>
@@ -19350,10 +19292,10 @@
           <w:szCs w:val="20"/>
         </w:rPr>
         <w:object w:dxaOrig="360" w:dyaOrig="360">
-          <v:shape id="_x0000_i1045" type="#_x0000_t75" style="width:18pt;height:18pt" o:ole="">
+          <v:shape id="_x0000_i1048" type="#_x0000_t75" style="width:18pt;height:18pt" o:ole="">
             <v:imagedata r:id="rId51" o:title=""/>
           </v:shape>
-          <o:OLEObject Type="Embed" ProgID="Equation.3" ShapeID="_x0000_i1045" DrawAspect="Content" ObjectID="_1454495510" r:id="rId52"/>
+          <o:OLEObject Type="Embed" ProgID="Equation.3" ShapeID="_x0000_i1048" DrawAspect="Content" ObjectID="_1462100827" r:id="rId52"/>
         </w:object>
       </w:r>
       <w:r>
@@ -19387,10 +19329,10 @@
           <w:szCs w:val="20"/>
         </w:rPr>
         <w:object w:dxaOrig="240" w:dyaOrig="260">
-          <v:shape id="_x0000_i1046" type="#_x0000_t75" style="width:12pt;height:12.75pt" o:ole="">
+          <v:shape id="_x0000_i1049" type="#_x0000_t75" style="width:12pt;height:12.75pt" o:ole="">
             <v:imagedata r:id="rId53" o:title=""/>
           </v:shape>
-          <o:OLEObject Type="Embed" ProgID="Equation.3" ShapeID="_x0000_i1046" DrawAspect="Content" ObjectID="_1454495511" r:id="rId54"/>
+          <o:OLEObject Type="Embed" ProgID="Equation.3" ShapeID="_x0000_i1049" DrawAspect="Content" ObjectID="_1462100828" r:id="rId54"/>
         </w:object>
       </w:r>
       <w:r>
@@ -19414,9 +19356,9 @@
           <w:szCs w:val="20"/>
         </w:rPr>
       </w:pPr>
-      <w:bookmarkStart w:id="78" w:name="_Toc368317466"/>
-      <w:bookmarkStart w:id="79" w:name="_Toc368317871"/>
-      <w:bookmarkStart w:id="80" w:name="_Toc368320598"/>
+      <w:bookmarkStart w:id="79" w:name="_Toc368317466"/>
+      <w:bookmarkStart w:id="80" w:name="_Toc368317871"/>
+      <w:bookmarkStart w:id="81" w:name="_Toc368320598"/>
       <w:r>
         <w:rPr>
           <w:b/>
@@ -19457,9 +19399,9 @@
         </w:rPr>
         <w:t>are defined as follows:</w:t>
       </w:r>
-      <w:bookmarkEnd w:id="78"/>
       <w:bookmarkEnd w:id="79"/>
       <w:bookmarkEnd w:id="80"/>
+      <w:bookmarkEnd w:id="81"/>
     </w:p>
     <w:p>
       <w:pPr>
@@ -19473,10 +19415,10 @@
           <w:szCs w:val="20"/>
         </w:rPr>
       </w:pPr>
-      <w:bookmarkStart w:id="81" w:name="_Toc368317467"/>
-      <w:bookmarkStart w:id="82" w:name="_Toc368317872"/>
-      <w:bookmarkStart w:id="83" w:name="_Toc368320599"/>
-      <w:bookmarkStart w:id="84" w:name="HTPI"/>
+      <w:bookmarkStart w:id="82" w:name="_Toc368317467"/>
+      <w:bookmarkStart w:id="83" w:name="_Toc368317872"/>
+      <w:bookmarkStart w:id="84" w:name="_Toc368320599"/>
+      <w:bookmarkStart w:id="85" w:name="HTPI"/>
       <w:r>
         <w:rPr>
           <w:b/>
@@ -19487,10 +19429,10 @@
         </w:rPr>
         <w:t>Human Toxicity Potential by Ingestion</w:t>
       </w:r>
-      <w:bookmarkEnd w:id="81"/>
       <w:bookmarkEnd w:id="82"/>
       <w:bookmarkEnd w:id="83"/>
       <w:bookmarkEnd w:id="84"/>
+      <w:bookmarkEnd w:id="85"/>
     </w:p>
     <w:p>
       <w:pPr>
@@ -19558,194 +19500,6 @@
         <w:t xml:space="preserve"> </w:t>
       </w:r>
       <w:proofErr w:type="gramEnd"/>
-      <w:r>
-        <w:rPr>
-          <w:position w:val="-12"/>
-          <w:sz w:val="20"/>
-          <w:szCs w:val="20"/>
-        </w:rPr>
-        <w:object w:dxaOrig="540" w:dyaOrig="360">
-          <v:shape id="_x0000_i1047" type="#_x0000_t75" style="width:27pt;height:18pt" o:ole="">
-            <v:imagedata r:id="rId55" o:title=""/>
-          </v:shape>
-          <o:OLEObject Type="Embed" ProgID="Equation.3" ShapeID="_x0000_i1047" DrawAspect="Content" ObjectID="_1454495512" r:id="rId56"/>
-        </w:object>
-      </w:r>
-      <w:r>
-        <w:rPr>
-          <w:sz w:val="20"/>
-          <w:szCs w:val="20"/>
-        </w:rPr>
-        <w:t>.</w:t>
-      </w:r>
-      <w:r>
-        <w:rPr>
-          <w:sz w:val="20"/>
-          <w:szCs w:val="20"/>
-        </w:rPr>
-        <w:t xml:space="preserve"> </w:t>
-      </w:r>
-      <w:r>
-        <w:rPr>
-          <w:sz w:val="20"/>
-          <w:szCs w:val="20"/>
-        </w:rPr>
-        <w:t xml:space="preserve">This is a popular indicator for evaluating </w:t>
-      </w:r>
-      <w:r>
-        <w:rPr>
-          <w:sz w:val="20"/>
-          <w:szCs w:val="20"/>
-        </w:rPr>
-        <w:t xml:space="preserve">the </w:t>
-      </w:r>
-      <w:r>
-        <w:rPr>
-          <w:sz w:val="20"/>
-          <w:szCs w:val="20"/>
-        </w:rPr>
-        <w:t>toxicity of chemicals.</w:t>
-      </w:r>
-      <w:r>
-        <w:rPr>
-          <w:sz w:val="20"/>
-          <w:szCs w:val="20"/>
-        </w:rPr>
-        <w:t xml:space="preserve"> </w:t>
-      </w:r>
-      <w:proofErr w:type="gramStart"/>
-      <w:r>
-        <w:rPr>
-          <w:sz w:val="20"/>
-          <w:szCs w:val="20"/>
-        </w:rPr>
-        <w:t>The</w:t>
-      </w:r>
-      <w:r>
-        <w:rPr>
-          <w:position w:val="-12"/>
-          <w:sz w:val="20"/>
-          <w:szCs w:val="20"/>
-        </w:rPr>
-        <w:object w:dxaOrig="540" w:dyaOrig="360">
-          <v:shape id="_x0000_i1048" type="#_x0000_t75" style="width:27pt;height:18pt" o:ole="">
-            <v:imagedata r:id="rId55" o:title=""/>
-          </v:shape>
-          <o:OLEObject Type="Embed" ProgID="Equation.3" ShapeID="_x0000_i1048" DrawAspect="Content" ObjectID="_1454495513" r:id="rId57"/>
-        </w:object>
-      </w:r>
-      <w:r>
-        <w:rPr>
-          <w:sz w:val="20"/>
-          <w:szCs w:val="20"/>
-        </w:rPr>
-        <w:t>is</w:t>
-      </w:r>
-      <w:proofErr w:type="gramEnd"/>
-      <w:r>
-        <w:rPr>
-          <w:sz w:val="20"/>
-          <w:szCs w:val="20"/>
-        </w:rPr>
-        <w:t xml:space="preserve"> </w:t>
-      </w:r>
-      <w:r>
-        <w:rPr>
-          <w:sz w:val="20"/>
-          <w:szCs w:val="20"/>
-        </w:rPr>
-        <w:t xml:space="preserve">generally reported in units of </w:t>
-      </w:r>
-      <w:r>
-        <w:rPr>
-          <w:sz w:val="20"/>
-          <w:szCs w:val="20"/>
-        </w:rPr>
-        <w:t>(</w:t>
-      </w:r>
-      <w:r>
-        <w:rPr>
-          <w:sz w:val="20"/>
-          <w:szCs w:val="20"/>
-        </w:rPr>
-        <w:t xml:space="preserve">mg of chemical/kg </w:t>
-      </w:r>
-      <w:r>
-        <w:rPr>
-          <w:sz w:val="20"/>
-          <w:szCs w:val="20"/>
-        </w:rPr>
-        <w:t xml:space="preserve">of </w:t>
-      </w:r>
-      <w:r>
-        <w:rPr>
-          <w:sz w:val="20"/>
-          <w:szCs w:val="20"/>
-        </w:rPr>
-        <w:t>rat</w:t>
-      </w:r>
-      <w:r>
-        <w:rPr>
-          <w:sz w:val="20"/>
-          <w:szCs w:val="20"/>
-        </w:rPr>
-        <w:t>)</w:t>
-      </w:r>
-      <w:r>
-        <w:rPr>
-          <w:sz w:val="20"/>
-          <w:szCs w:val="20"/>
-        </w:rPr>
-        <w:t>.</w:t>
-      </w:r>
-      <w:r>
-        <w:rPr>
-          <w:sz w:val="20"/>
-          <w:szCs w:val="20"/>
-        </w:rPr>
-        <w:t xml:space="preserve"> </w:t>
-      </w:r>
-      <w:r>
-        <w:rPr>
-          <w:sz w:val="20"/>
-          <w:szCs w:val="20"/>
-        </w:rPr>
-        <w:t>In this system, a higher</w:t>
-      </w:r>
-      <w:r>
-        <w:rPr>
-          <w:position w:val="-12"/>
-          <w:sz w:val="20"/>
-          <w:szCs w:val="20"/>
-        </w:rPr>
-        <w:object w:dxaOrig="540" w:dyaOrig="360">
-          <v:shape id="_x0000_i1049" type="#_x0000_t75" style="width:27pt;height:18pt" o:ole="">
-            <v:imagedata r:id="rId55" o:title=""/>
-          </v:shape>
-          <o:OLEObject Type="Embed" ProgID="Equation.3" ShapeID="_x0000_i1049" DrawAspect="Content" ObjectID="_1454495514" r:id="rId58"/>
-        </w:object>
-      </w:r>
-      <w:r>
-        <w:rPr>
-          <w:sz w:val="20"/>
-          <w:szCs w:val="20"/>
-        </w:rPr>
-        <w:t>value represents a less toxic chemical.</w:t>
-      </w:r>
-      <w:r>
-        <w:rPr>
-          <w:sz w:val="20"/>
-          <w:szCs w:val="20"/>
-        </w:rPr>
-        <w:t xml:space="preserve"> </w:t>
-      </w:r>
-      <w:r>
-        <w:rPr>
-          <w:sz w:val="20"/>
-          <w:szCs w:val="20"/>
-        </w:rPr>
-        <w:t xml:space="preserve">Thus, to align these impact values with the other impact values, the scores were obtained by inverting the </w:t>
-      </w:r>
       <w:r>
         <w:rPr>
           <w:position w:val="-12"/>
@@ -19756,7 +19510,7 @@
           <v:shape id="_x0000_i1050" type="#_x0000_t75" style="width:27pt;height:18pt" o:ole="">
             <v:imagedata r:id="rId55" o:title=""/>
           </v:shape>
-          <o:OLEObject Type="Embed" ProgID="Equation.3" ShapeID="_x0000_i1050" DrawAspect="Content" ObjectID="_1454495515" r:id="rId59"/>
+          <o:OLEObject Type="Embed" ProgID="Equation.3" ShapeID="_x0000_i1050" DrawAspect="Content" ObjectID="_1462100829" r:id="rId56"/>
         </w:object>
       </w:r>
       <w:r>
@@ -19764,11 +19518,199 @@
           <w:sz w:val="20"/>
           <w:szCs w:val="20"/>
         </w:rPr>
+        <w:t>.</w:t>
+      </w:r>
+      <w:r>
+        <w:rPr>
+          <w:sz w:val="20"/>
+          <w:szCs w:val="20"/>
+        </w:rPr>
+        <w:t xml:space="preserve"> </w:t>
+      </w:r>
+      <w:r>
+        <w:rPr>
+          <w:sz w:val="20"/>
+          <w:szCs w:val="20"/>
+        </w:rPr>
+        <w:t xml:space="preserve">This is a popular indicator for evaluating </w:t>
+      </w:r>
+      <w:r>
+        <w:rPr>
+          <w:sz w:val="20"/>
+          <w:szCs w:val="20"/>
+        </w:rPr>
+        <w:t xml:space="preserve">the </w:t>
+      </w:r>
+      <w:r>
+        <w:rPr>
+          <w:sz w:val="20"/>
+          <w:szCs w:val="20"/>
+        </w:rPr>
+        <w:t>toxicity of chemicals.</w:t>
+      </w:r>
+      <w:r>
+        <w:rPr>
+          <w:sz w:val="20"/>
+          <w:szCs w:val="20"/>
+        </w:rPr>
+        <w:t xml:space="preserve"> </w:t>
+      </w:r>
+      <w:proofErr w:type="gramStart"/>
+      <w:r>
+        <w:rPr>
+          <w:sz w:val="20"/>
+          <w:szCs w:val="20"/>
+        </w:rPr>
+        <w:t>The</w:t>
+      </w:r>
+      <w:r>
+        <w:rPr>
+          <w:position w:val="-12"/>
+          <w:sz w:val="20"/>
+          <w:szCs w:val="20"/>
+        </w:rPr>
+        <w:object w:dxaOrig="540" w:dyaOrig="360">
+          <v:shape id="_x0000_i1051" type="#_x0000_t75" style="width:27pt;height:18pt" o:ole="">
+            <v:imagedata r:id="rId55" o:title=""/>
+          </v:shape>
+          <o:OLEObject Type="Embed" ProgID="Equation.3" ShapeID="_x0000_i1051" DrawAspect="Content" ObjectID="_1462100830" r:id="rId57"/>
+        </w:object>
+      </w:r>
+      <w:r>
+        <w:rPr>
+          <w:sz w:val="20"/>
+          <w:szCs w:val="20"/>
+        </w:rPr>
+        <w:t>is</w:t>
+      </w:r>
+      <w:proofErr w:type="gramEnd"/>
+      <w:r>
+        <w:rPr>
+          <w:sz w:val="20"/>
+          <w:szCs w:val="20"/>
+        </w:rPr>
+        <w:t xml:space="preserve"> </w:t>
+      </w:r>
+      <w:r>
+        <w:rPr>
+          <w:sz w:val="20"/>
+          <w:szCs w:val="20"/>
+        </w:rPr>
+        <w:t xml:space="preserve">generally reported in units of </w:t>
+      </w:r>
+      <w:r>
+        <w:rPr>
+          <w:sz w:val="20"/>
+          <w:szCs w:val="20"/>
+        </w:rPr>
+        <w:t>(</w:t>
+      </w:r>
+      <w:r>
+        <w:rPr>
+          <w:sz w:val="20"/>
+          <w:szCs w:val="20"/>
+        </w:rPr>
+        <w:t xml:space="preserve">mg of chemical/kg </w:t>
+      </w:r>
+      <w:r>
+        <w:rPr>
+          <w:sz w:val="20"/>
+          <w:szCs w:val="20"/>
+        </w:rPr>
+        <w:t xml:space="preserve">of </w:t>
+      </w:r>
+      <w:r>
+        <w:rPr>
+          <w:sz w:val="20"/>
+          <w:szCs w:val="20"/>
+        </w:rPr>
+        <w:t>rat</w:t>
+      </w:r>
+      <w:r>
+        <w:rPr>
+          <w:sz w:val="20"/>
+          <w:szCs w:val="20"/>
+        </w:rPr>
+        <w:t>)</w:t>
+      </w:r>
+      <w:r>
+        <w:rPr>
+          <w:sz w:val="20"/>
+          <w:szCs w:val="20"/>
+        </w:rPr>
+        <w:t>.</w:t>
+      </w:r>
+      <w:r>
+        <w:rPr>
+          <w:sz w:val="20"/>
+          <w:szCs w:val="20"/>
+        </w:rPr>
+        <w:t xml:space="preserve"> </w:t>
+      </w:r>
+      <w:r>
+        <w:rPr>
+          <w:sz w:val="20"/>
+          <w:szCs w:val="20"/>
+        </w:rPr>
+        <w:t>In this system, a higher</w:t>
+      </w:r>
+      <w:r>
+        <w:rPr>
+          <w:position w:val="-12"/>
+          <w:sz w:val="20"/>
+          <w:szCs w:val="20"/>
+        </w:rPr>
+        <w:object w:dxaOrig="540" w:dyaOrig="360">
+          <v:shape id="_x0000_i1052" type="#_x0000_t75" style="width:27pt;height:18pt" o:ole="">
+            <v:imagedata r:id="rId55" o:title=""/>
+          </v:shape>
+          <o:OLEObject Type="Embed" ProgID="Equation.3" ShapeID="_x0000_i1052" DrawAspect="Content" ObjectID="_1462100831" r:id="rId58"/>
+        </w:object>
+      </w:r>
+      <w:r>
+        <w:rPr>
+          <w:sz w:val="20"/>
+          <w:szCs w:val="20"/>
+        </w:rPr>
+        <w:t>value represents a less toxic chemical.</w:t>
+      </w:r>
+      <w:r>
+        <w:rPr>
+          <w:sz w:val="20"/>
+          <w:szCs w:val="20"/>
+        </w:rPr>
+        <w:t xml:space="preserve"> </w:t>
+      </w:r>
+      <w:r>
+        <w:rPr>
+          <w:sz w:val="20"/>
+          <w:szCs w:val="20"/>
+        </w:rPr>
+        <w:t xml:space="preserve">Thus, to align these impact values with the other impact values, the scores were obtained by inverting the </w:t>
+      </w:r>
+      <w:r>
+        <w:rPr>
+          <w:position w:val="-12"/>
+          <w:sz w:val="20"/>
+          <w:szCs w:val="20"/>
+        </w:rPr>
+        <w:object w:dxaOrig="540" w:dyaOrig="360">
+          <v:shape id="_x0000_i1053" type="#_x0000_t75" style="width:27pt;height:18pt" o:ole="">
+            <v:imagedata r:id="rId55" o:title=""/>
+          </v:shape>
+          <o:OLEObject Type="Embed" ProgID="Equation.3" ShapeID="_x0000_i1053" DrawAspect="Content" ObjectID="_1462100832" r:id="rId59"/>
+        </w:object>
+      </w:r>
+      <w:r>
+        <w:rPr>
+          <w:sz w:val="20"/>
+          <w:szCs w:val="20"/>
+        </w:rPr>
         <w:t xml:space="preserve"> values.</w:t>
       </w:r>
     </w:p>
-    <w:bookmarkStart w:id="85" w:name="_MON_1444548324"/>
-    <w:bookmarkEnd w:id="85"/>
+    <w:bookmarkStart w:id="86" w:name="_MON_1444548324"/>
+    <w:bookmarkEnd w:id="86"/>
     <w:p>
       <w:pPr>
         <w:tabs>
@@ -19787,10 +19729,10 @@
           <w:szCs w:val="20"/>
         </w:rPr>
         <w:object w:dxaOrig="1756" w:dyaOrig="616">
-          <v:shape id="_x0000_i1025" type="#_x0000_t75" style="width:87.75pt;height:30.75pt" o:ole="">
+          <v:shape id="_x0000_i1054" type="#_x0000_t75" style="width:87.75pt;height:30.75pt" o:ole="">
             <v:imagedata r:id="rId60" o:title=""/>
           </v:shape>
-          <o:OLEObject Type="Embed" ProgID="Word.Picture.8" ShapeID="_x0000_i1025" DrawAspect="Content" ObjectID="_1454495516" r:id="rId61"/>
+          <o:OLEObject Type="Embed" ProgID="Word.Picture.8" ShapeID="_x0000_i1054" DrawAspect="Content" ObjectID="_1462100833" r:id="rId61"/>
         </w:object>
       </w:r>
       <w:r>
@@ -19830,10 +19772,10 @@
           <w:szCs w:val="20"/>
         </w:rPr>
         <w:object w:dxaOrig="540" w:dyaOrig="360">
-          <v:shape id="_x0000_i1051" type="#_x0000_t75" style="width:27pt;height:18pt" o:ole="">
+          <v:shape id="_x0000_i1055" type="#_x0000_t75" style="width:27pt;height:18pt" o:ole="">
             <v:imagedata r:id="rId55" o:title=""/>
           </v:shape>
-          <o:OLEObject Type="Embed" ProgID="Equation.3" ShapeID="_x0000_i1051" DrawAspect="Content" ObjectID="_1454495517" r:id="rId62"/>
+          <o:OLEObject Type="Embed" ProgID="Equation.3" ShapeID="_x0000_i1055" DrawAspect="Content" ObjectID="_1462100834" r:id="rId62"/>
         </w:object>
       </w:r>
       <w:r>
@@ -19868,10 +19810,10 @@
           <w:szCs w:val="20"/>
         </w:rPr>
         <w:object w:dxaOrig="1200" w:dyaOrig="380">
-          <v:shape id="_x0000_i1053" type="#_x0000_t75" style="width:60pt;height:18.75pt" o:ole="">
+          <v:shape id="_x0000_i1056" type="#_x0000_t75" style="width:60pt;height:18.75pt" o:ole="">
             <v:imagedata r:id="rId63" o:title=""/>
           </v:shape>
-          <o:OLEObject Type="Embed" ProgID="Equation.3" ShapeID="_x0000_i1053" DrawAspect="Content" ObjectID="_1454495518" r:id="rId64"/>
+          <o:OLEObject Type="Embed" ProgID="Equation.3" ShapeID="_x0000_i1056" DrawAspect="Content" ObjectID="_1462100835" r:id="rId64"/>
         </w:object>
       </w:r>
       <w:r>
@@ -19888,10 +19830,10 @@
           <w:szCs w:val="20"/>
         </w:rPr>
         <w:object w:dxaOrig="540" w:dyaOrig="360">
-          <v:shape id="_x0000_i1052" type="#_x0000_t75" style="width:27pt;height:18pt" o:ole="">
+          <v:shape id="_x0000_i1057" type="#_x0000_t75" style="width:27pt;height:18pt" o:ole="">
             <v:imagedata r:id="rId55" o:title=""/>
           </v:shape>
-          <o:OLEObject Type="Embed" ProgID="Equation.3" ShapeID="_x0000_i1052" DrawAspect="Content" ObjectID="_1454495519" r:id="rId65"/>
+          <o:OLEObject Type="Embed" ProgID="Equation.3" ShapeID="_x0000_i1057" DrawAspect="Content" ObjectID="_1462100836" r:id="rId65"/>
         </w:object>
       </w:r>
       <w:r>
@@ -19910,10 +19852,10 @@
           <w:szCs w:val="20"/>
         </w:rPr>
         <w:object w:dxaOrig="1320" w:dyaOrig="380">
-          <v:shape id="_x0000_i1054" type="#_x0000_t75" style="width:66pt;height:18.75pt" o:ole="">
+          <v:shape id="_x0000_i1058" type="#_x0000_t75" style="width:66pt;height:18.75pt" o:ole="">
             <v:imagedata r:id="rId66" o:title=""/>
           </v:shape>
-          <o:OLEObject Type="Embed" ProgID="Equation.3" ShapeID="_x0000_i1054" DrawAspect="Content" ObjectID="_1454495520" r:id="rId67"/>
+          <o:OLEObject Type="Embed" ProgID="Equation.3" ShapeID="_x0000_i1058" DrawAspect="Content" ObjectID="_1462100837" r:id="rId67"/>
         </w:object>
       </w:r>
       <w:r>
@@ -20012,9 +19954,9 @@
           <w:szCs w:val="20"/>
         </w:rPr>
       </w:pPr>
-      <w:bookmarkStart w:id="86" w:name="_Toc368317468"/>
-      <w:bookmarkStart w:id="87" w:name="_Toc368317873"/>
-      <w:bookmarkStart w:id="88" w:name="_Toc368320600"/>
+      <w:bookmarkStart w:id="87" w:name="_Toc368317468"/>
+      <w:bookmarkStart w:id="88" w:name="_Toc368317873"/>
+      <w:bookmarkStart w:id="89" w:name="_Toc368320600"/>
       <w:r>
         <w:rPr>
           <w:b/>
@@ -20066,10 +20008,10 @@
           <w:szCs w:val="20"/>
         </w:rPr>
         <w:object w:dxaOrig="540" w:dyaOrig="360">
-          <v:shape id="_x0000_i1055" type="#_x0000_t75" style="width:27pt;height:18pt" o:ole="">
+          <v:shape id="_x0000_i1059" type="#_x0000_t75" style="width:27pt;height:18pt" o:ole="">
             <v:imagedata r:id="rId55" o:title=""/>
           </v:shape>
-          <o:OLEObject Type="Embed" ProgID="Equation.3" ShapeID="_x0000_i1055" DrawAspect="Content" ObjectID="_1454495521" r:id="rId68"/>
+          <o:OLEObject Type="Embed" ProgID="Equation.3" ShapeID="_x0000_i1059" DrawAspect="Content" ObjectID="_1462100838" r:id="rId68"/>
         </w:object>
       </w:r>
       <w:r>
@@ -20171,9 +20113,9 @@
         </w:rPr>
         <w:t>are represented in this category.</w:t>
       </w:r>
-      <w:bookmarkEnd w:id="86"/>
       <w:bookmarkEnd w:id="87"/>
       <w:bookmarkEnd w:id="88"/>
+      <w:bookmarkEnd w:id="89"/>
     </w:p>
     <w:p>
       <w:pPr>
@@ -20187,10 +20129,10 @@
           <w:szCs w:val="20"/>
         </w:rPr>
       </w:pPr>
-      <w:bookmarkStart w:id="89" w:name="_Toc368317469"/>
-      <w:bookmarkStart w:id="90" w:name="_Toc368317874"/>
-      <w:bookmarkStart w:id="91" w:name="_Toc368320601"/>
-      <w:bookmarkStart w:id="92" w:name="HTPH"/>
+      <w:bookmarkStart w:id="90" w:name="_Toc368317469"/>
+      <w:bookmarkStart w:id="91" w:name="_Toc368317874"/>
+      <w:bookmarkStart w:id="92" w:name="_Toc368320601"/>
+      <w:bookmarkStart w:id="93" w:name="HTPH"/>
       <w:r>
         <w:rPr>
           <w:b/>
@@ -20201,10 +20143,10 @@
         </w:rPr>
         <w:t>Human Toxicity Potential by Inhalation</w:t>
       </w:r>
-      <w:bookmarkEnd w:id="89"/>
       <w:bookmarkEnd w:id="90"/>
       <w:bookmarkEnd w:id="91"/>
       <w:bookmarkEnd w:id="92"/>
+      <w:bookmarkEnd w:id="93"/>
     </w:p>
     <w:p>
       <w:pPr>
@@ -20228,10 +20170,10 @@
           <w:szCs w:val="20"/>
         </w:rPr>
         <w:object w:dxaOrig="520" w:dyaOrig="279">
-          <v:shape id="_x0000_i1073" type="#_x0000_t75" style="width:26.25pt;height:14.25pt" o:ole="">
+          <v:shape id="_x0000_i1060" type="#_x0000_t75" style="width:26.25pt;height:14.25pt" o:ole="">
             <v:imagedata r:id="rId69" o:title=""/>
           </v:shape>
-          <o:OLEObject Type="Embed" ProgID="Equation.3" ShapeID="_x0000_i1073" DrawAspect="Content" ObjectID="_1454495522" r:id="rId70"/>
+          <o:OLEObject Type="Embed" ProgID="Equation.3" ShapeID="_x0000_i1060" DrawAspect="Content" ObjectID="_1462100839" r:id="rId70"/>
         </w:object>
       </w:r>
       <w:r>
@@ -20418,10 +20360,10 @@
           <w:szCs w:val="20"/>
         </w:rPr>
         <w:object w:dxaOrig="520" w:dyaOrig="279">
-          <v:shape id="_x0000_i1074" type="#_x0000_t75" style="width:26.25pt;height:14.25pt" o:ole="">
+          <v:shape id="_x0000_i1061" type="#_x0000_t75" style="width:26.25pt;height:14.25pt" o:ole="">
             <v:imagedata r:id="rId71" o:title=""/>
           </v:shape>
-          <o:OLEObject Type="Embed" ProgID="Equation.3" ShapeID="_x0000_i1074" DrawAspect="Content" ObjectID="_1454495523" r:id="rId72"/>
+          <o:OLEObject Type="Embed" ProgID="Equation.3" ShapeID="_x0000_i1061" DrawAspect="Content" ObjectID="_1462100840" r:id="rId72"/>
         </w:object>
       </w:r>
       <w:r>
@@ -20465,10 +20407,10 @@
           <w:szCs w:val="20"/>
         </w:rPr>
         <w:object w:dxaOrig="1756" w:dyaOrig="616">
-          <v:shape id="_x0000_i1026" type="#_x0000_t75" style="width:87.75pt;height:30.75pt" o:ole="">
+          <v:shape id="_x0000_i1062" type="#_x0000_t75" style="width:87.75pt;height:30.75pt" o:ole="">
             <v:imagedata r:id="rId73" o:title=""/>
           </v:shape>
-          <o:OLEObject Type="Embed" ProgID="Word.Picture.8" ShapeID="_x0000_i1026" DrawAspect="Content" ObjectID="_1454495524" r:id="rId74"/>
+          <o:OLEObject Type="Embed" ProgID="Word.Picture.8" ShapeID="_x0000_i1062" DrawAspect="Content" ObjectID="_1462100841" r:id="rId74"/>
         </w:object>
       </w:r>
       <w:r>
@@ -20651,10 +20593,10 @@
           <w:szCs w:val="20"/>
         </w:rPr>
         <w:object w:dxaOrig="520" w:dyaOrig="279">
-          <v:shape id="_x0000_i1075" type="#_x0000_t75" style="width:26.25pt;height:14.25pt" o:ole="">
+          <v:shape id="_x0000_i1063" type="#_x0000_t75" style="width:26.25pt;height:14.25pt" o:ole="">
             <v:imagedata r:id="rId71" o:title=""/>
           </v:shape>
-          <o:OLEObject Type="Embed" ProgID="Equation.3" ShapeID="_x0000_i1075" DrawAspect="Content" ObjectID="_1454495525" r:id="rId75"/>
+          <o:OLEObject Type="Embed" ProgID="Equation.3" ShapeID="_x0000_i1063" DrawAspect="Content" ObjectID="_1462100842" r:id="rId75"/>
         </w:object>
       </w:r>
       <w:r>
@@ -20679,10 +20621,10 @@
           <w:szCs w:val="20"/>
         </w:rPr>
         <w:object w:dxaOrig="520" w:dyaOrig="279">
-          <v:shape id="_x0000_i1077" type="#_x0000_t75" style="width:26.25pt;height:14.25pt" o:ole="">
+          <v:shape id="_x0000_i1064" type="#_x0000_t75" style="width:26.25pt;height:14.25pt" o:ole="">
             <v:imagedata r:id="rId71" o:title=""/>
           </v:shape>
-          <o:OLEObject Type="Embed" ProgID="Equation.3" ShapeID="_x0000_i1077" DrawAspect="Content" ObjectID="_1454495526" r:id="rId76"/>
+          <o:OLEObject Type="Embed" ProgID="Equation.3" ShapeID="_x0000_i1064" DrawAspect="Content" ObjectID="_1462100843" r:id="rId76"/>
         </w:object>
       </w:r>
       <w:r>
@@ -20720,10 +20662,10 @@
           <w:szCs w:val="20"/>
         </w:rPr>
         <w:object w:dxaOrig="520" w:dyaOrig="279">
-          <v:shape id="_x0000_i1076" type="#_x0000_t75" style="width:26.25pt;height:14.25pt" o:ole="">
+          <v:shape id="_x0000_i1065" type="#_x0000_t75" style="width:26.25pt;height:14.25pt" o:ole="">
             <v:imagedata r:id="rId71" o:title=""/>
           </v:shape>
-          <o:OLEObject Type="Embed" ProgID="Equation.3" ShapeID="_x0000_i1076" DrawAspect="Content" ObjectID="_1454495527" r:id="rId77"/>
+          <o:OLEObject Type="Embed" ProgID="Equation.3" ShapeID="_x0000_i1065" DrawAspect="Content" ObjectID="_1462100844" r:id="rId77"/>
         </w:object>
       </w:r>
       <w:r>
@@ -20803,10 +20745,10 @@
           <w:szCs w:val="20"/>
         </w:rPr>
         <w:object w:dxaOrig="380" w:dyaOrig="380">
-          <v:shape id="_x0000_i1078" type="#_x0000_t75" style="width:18.75pt;height:18.75pt" o:ole="">
+          <v:shape id="_x0000_i1066" type="#_x0000_t75" style="width:18.75pt;height:18.75pt" o:ole="">
             <v:imagedata r:id="rId8" o:title=""/>
           </v:shape>
-          <o:OLEObject Type="Embed" ProgID="Equation.3" ShapeID="_x0000_i1078" DrawAspect="Content" ObjectID="_1454495528" r:id="rId78"/>
+          <o:OLEObject Type="Embed" ProgID="Equation.3" ShapeID="_x0000_i1066" DrawAspect="Content" ObjectID="_1462100845" r:id="rId78"/>
         </w:object>
       </w:r>
       <w:r>
@@ -20938,10 +20880,10 @@
           <w:szCs w:val="20"/>
         </w:rPr>
       </w:pPr>
-      <w:bookmarkStart w:id="93" w:name="_Toc368317470"/>
-      <w:bookmarkStart w:id="94" w:name="_Toc368317875"/>
-      <w:bookmarkStart w:id="95" w:name="_Toc368320602"/>
-      <w:bookmarkStart w:id="96" w:name="HTPD"/>
+      <w:bookmarkStart w:id="94" w:name="_Toc368317470"/>
+      <w:bookmarkStart w:id="95" w:name="_Toc368317875"/>
+      <w:bookmarkStart w:id="96" w:name="_Toc368320602"/>
+      <w:bookmarkStart w:id="97" w:name="HTPD"/>
       <w:r>
         <w:rPr>
           <w:b/>
@@ -20952,10 +20894,10 @@
         </w:rPr>
         <w:t>Human Toxicity Potential by Dermal Exposure</w:t>
       </w:r>
-      <w:bookmarkEnd w:id="93"/>
       <w:bookmarkEnd w:id="94"/>
       <w:bookmarkEnd w:id="95"/>
       <w:bookmarkEnd w:id="96"/>
+      <w:bookmarkEnd w:id="97"/>
     </w:p>
     <w:p>
       <w:pPr>
@@ -20970,8 +20912,15 @@
           <w:sz w:val="20"/>
           <w:szCs w:val="20"/>
         </w:rPr>
+        <w:t xml:space="preserve">Human Toxicity Potential by Dermal Exposure is </w:t>
+      </w:r>
+      <w:r>
+        <w:rPr>
+          <w:sz w:val="20"/>
+          <w:szCs w:val="20"/>
+        </w:rPr>
         <w:lastRenderedPageBreak/>
-        <w:t>Human Toxicity Potential by Dermal Exposure is approximated by the value of the lethal</w:t>
+        <w:t>approximated by the value of the lethal</w:t>
       </w:r>
       <w:r>
         <w:rPr>
@@ -21031,10 +20980,10 @@
           <w:szCs w:val="20"/>
         </w:rPr>
         <w:object w:dxaOrig="540" w:dyaOrig="360">
-          <v:shape id="_x0000_i1056" type="#_x0000_t75" style="width:27pt;height:18pt" o:ole="">
+          <v:shape id="_x0000_i1067" type="#_x0000_t75" style="width:27pt;height:18pt" o:ole="">
             <v:imagedata r:id="rId55" o:title=""/>
           </v:shape>
-          <o:OLEObject Type="Embed" ProgID="Equation.3" ShapeID="_x0000_i1056" DrawAspect="Content" ObjectID="_1454495529" r:id="rId79"/>
+          <o:OLEObject Type="Embed" ProgID="Equation.3" ShapeID="_x0000_i1067" DrawAspect="Content" ObjectID="_1462100846" r:id="rId79"/>
         </w:object>
       </w:r>
       <w:r>
@@ -21121,10 +21070,10 @@
           <w:szCs w:val="20"/>
         </w:rPr>
         <w:object w:dxaOrig="540" w:dyaOrig="360">
-          <v:shape id="_x0000_i1057" type="#_x0000_t75" style="width:27pt;height:18pt" o:ole="">
+          <v:shape id="_x0000_i1068" type="#_x0000_t75" style="width:27pt;height:18pt" o:ole="">
             <v:imagedata r:id="rId55" o:title=""/>
           </v:shape>
-          <o:OLEObject Type="Embed" ProgID="Equation.3" ShapeID="_x0000_i1057" DrawAspect="Content" ObjectID="_1454495530" r:id="rId80"/>
+          <o:OLEObject Type="Embed" ProgID="Equation.3" ShapeID="_x0000_i1068" DrawAspect="Content" ObjectID="_1462100847" r:id="rId80"/>
         </w:object>
       </w:r>
       <w:r>
@@ -21162,10 +21111,10 @@
           <w:szCs w:val="20"/>
         </w:rPr>
         <w:object w:dxaOrig="540" w:dyaOrig="360">
-          <v:shape id="_x0000_i1058" type="#_x0000_t75" style="width:27pt;height:18pt" o:ole="">
+          <v:shape id="_x0000_i1069" type="#_x0000_t75" style="width:27pt;height:18pt" o:ole="">
             <v:imagedata r:id="rId55" o:title=""/>
           </v:shape>
-          <o:OLEObject Type="Embed" ProgID="Equation.3" ShapeID="_x0000_i1058" DrawAspect="Content" ObjectID="_1454495531" r:id="rId81"/>
+          <o:OLEObject Type="Embed" ProgID="Equation.3" ShapeID="_x0000_i1069" DrawAspect="Content" ObjectID="_1462100848" r:id="rId81"/>
         </w:object>
       </w:r>
       <w:r>
@@ -21196,10 +21145,10 @@
           <w:szCs w:val="20"/>
         </w:rPr>
         <w:object w:dxaOrig="540" w:dyaOrig="360">
-          <v:shape id="_x0000_i1059" type="#_x0000_t75" style="width:27pt;height:18pt" o:ole="">
+          <v:shape id="_x0000_i1070" type="#_x0000_t75" style="width:27pt;height:18pt" o:ole="">
             <v:imagedata r:id="rId55" o:title=""/>
           </v:shape>
-          <o:OLEObject Type="Embed" ProgID="Equation.3" ShapeID="_x0000_i1059" DrawAspect="Content" ObjectID="_1454495532" r:id="rId82"/>
+          <o:OLEObject Type="Embed" ProgID="Equation.3" ShapeID="_x0000_i1070" DrawAspect="Content" ObjectID="_1462100849" r:id="rId82"/>
         </w:object>
       </w:r>
       <w:r>
@@ -21228,10 +21177,10 @@
           <w:szCs w:val="20"/>
         </w:rPr>
         <w:object w:dxaOrig="1756" w:dyaOrig="616">
-          <v:shape id="_x0000_i1027" type="#_x0000_t75" style="width:87.75pt;height:30.75pt" o:ole="">
+          <v:shape id="_x0000_i1071" type="#_x0000_t75" style="width:87.75pt;height:30.75pt" o:ole="">
             <v:imagedata r:id="rId60" o:title=""/>
           </v:shape>
-          <o:OLEObject Type="Embed" ProgID="Word.Picture.8" ShapeID="_x0000_i1027" DrawAspect="Content" ObjectID="_1454495533" r:id="rId83"/>
+          <o:OLEObject Type="Embed" ProgID="Word.Picture.8" ShapeID="_x0000_i1071" DrawAspect="Content" ObjectID="_1462100850" r:id="rId83"/>
         </w:object>
       </w:r>
       <w:r>
@@ -21271,10 +21220,10 @@
           <w:szCs w:val="20"/>
         </w:rPr>
         <w:object w:dxaOrig="540" w:dyaOrig="360">
-          <v:shape id="_x0000_i1060" type="#_x0000_t75" style="width:27pt;height:18pt" o:ole="">
+          <v:shape id="_x0000_i1072" type="#_x0000_t75" style="width:27pt;height:18pt" o:ole="">
             <v:imagedata r:id="rId55" o:title=""/>
           </v:shape>
-          <o:OLEObject Type="Embed" ProgID="Equation.3" ShapeID="_x0000_i1060" DrawAspect="Content" ObjectID="_1454495534" r:id="rId84"/>
+          <o:OLEObject Type="Embed" ProgID="Equation.3" ShapeID="_x0000_i1072" DrawAspect="Content" ObjectID="_1462100851" r:id="rId84"/>
         </w:object>
       </w:r>
       <w:r>
@@ -21302,10 +21251,10 @@
           <w:szCs w:val="20"/>
         </w:rPr>
         <w:object w:dxaOrig="1200" w:dyaOrig="380">
-          <v:shape id="_x0000_i1062" type="#_x0000_t75" style="width:60pt;height:18.75pt" o:ole="">
+          <v:shape id="_x0000_i1073" type="#_x0000_t75" style="width:60pt;height:18.75pt" o:ole="">
             <v:imagedata r:id="rId63" o:title=""/>
           </v:shape>
-          <o:OLEObject Type="Embed" ProgID="Equation.3" ShapeID="_x0000_i1062" DrawAspect="Content" ObjectID="_1454495535" r:id="rId85"/>
+          <o:OLEObject Type="Embed" ProgID="Equation.3" ShapeID="_x0000_i1073" DrawAspect="Content" ObjectID="_1462100852" r:id="rId85"/>
         </w:object>
       </w:r>
       <w:r>
@@ -21322,10 +21271,10 @@
           <w:szCs w:val="20"/>
         </w:rPr>
         <w:object w:dxaOrig="540" w:dyaOrig="360">
-          <v:shape id="_x0000_i1061" type="#_x0000_t75" style="width:27pt;height:18pt" o:ole="">
+          <v:shape id="_x0000_i1074" type="#_x0000_t75" style="width:27pt;height:18pt" o:ole="">
             <v:imagedata r:id="rId55" o:title=""/>
           </v:shape>
-          <o:OLEObject Type="Embed" ProgID="Equation.3" ShapeID="_x0000_i1061" DrawAspect="Content" ObjectID="_1454495536" r:id="rId86"/>
+          <o:OLEObject Type="Embed" ProgID="Equation.3" ShapeID="_x0000_i1074" DrawAspect="Content" ObjectID="_1462100853" r:id="rId86"/>
         </w:object>
       </w:r>
       <w:r>
@@ -21344,10 +21293,10 @@
           <w:szCs w:val="20"/>
         </w:rPr>
         <w:object w:dxaOrig="1320" w:dyaOrig="380">
-          <v:shape id="_x0000_i1063" type="#_x0000_t75" style="width:66pt;height:18.75pt" o:ole="">
+          <v:shape id="_x0000_i1075" type="#_x0000_t75" style="width:66pt;height:18.75pt" o:ole="">
             <v:imagedata r:id="rId66" o:title=""/>
           </v:shape>
-          <o:OLEObject Type="Embed" ProgID="Equation.3" ShapeID="_x0000_i1063" DrawAspect="Content" ObjectID="_1454495537" r:id="rId87"/>
+          <o:OLEObject Type="Embed" ProgID="Equation.3" ShapeID="_x0000_i1075" DrawAspect="Content" ObjectID="_1462100854" r:id="rId87"/>
         </w:object>
       </w:r>
       <w:r>
@@ -21447,9 +21396,9 @@
           <w:szCs w:val="20"/>
         </w:rPr>
       </w:pPr>
-      <w:bookmarkStart w:id="97" w:name="_Toc368317471"/>
-      <w:bookmarkStart w:id="98" w:name="_Toc368317876"/>
-      <w:bookmarkStart w:id="99" w:name="_Toc368320603"/>
+      <w:bookmarkStart w:id="98" w:name="_Toc368317471"/>
+      <w:bookmarkStart w:id="99" w:name="_Toc368317876"/>
+      <w:bookmarkStart w:id="100" w:name="_Toc368320603"/>
       <w:r>
         <w:rPr>
           <w:b/>
@@ -21480,10 +21429,10 @@
           <w:szCs w:val="20"/>
         </w:rPr>
         <w:object w:dxaOrig="540" w:dyaOrig="360">
-          <v:shape id="_x0000_i1064" type="#_x0000_t75" style="width:27pt;height:18pt" o:ole="">
+          <v:shape id="_x0000_i1076" type="#_x0000_t75" style="width:27pt;height:18pt" o:ole="">
             <v:imagedata r:id="rId55" o:title=""/>
           </v:shape>
-          <o:OLEObject Type="Embed" ProgID="Equation.3" ShapeID="_x0000_i1064" DrawAspect="Content" ObjectID="_1454495538" r:id="rId88"/>
+          <o:OLEObject Type="Embed" ProgID="Equation.3" ShapeID="_x0000_i1076" DrawAspect="Content" ObjectID="_1462100855" r:id="rId88"/>
         </w:object>
       </w:r>
       <w:r>
@@ -21542,9 +21491,9 @@
         </w:rPr>
         <w:t>ffects are represented in this category.</w:t>
       </w:r>
-      <w:bookmarkEnd w:id="97"/>
       <w:bookmarkEnd w:id="98"/>
       <w:bookmarkEnd w:id="99"/>
+      <w:bookmarkEnd w:id="100"/>
     </w:p>
     <w:p>
       <w:pPr>
@@ -21573,10 +21522,10 @@
           <w:szCs w:val="20"/>
         </w:rPr>
       </w:pPr>
-      <w:bookmarkStart w:id="100" w:name="_Toc368317472"/>
-      <w:bookmarkStart w:id="101" w:name="_Toc368317877"/>
-      <w:bookmarkStart w:id="102" w:name="_Toc368320604"/>
-      <w:bookmarkStart w:id="103" w:name="ATP"/>
+      <w:bookmarkStart w:id="101" w:name="_Toc368317472"/>
+      <w:bookmarkStart w:id="102" w:name="_Toc368317877"/>
+      <w:bookmarkStart w:id="103" w:name="_Toc368320604"/>
+      <w:bookmarkStart w:id="104" w:name="ATP"/>
       <w:r>
         <w:rPr>
           <w:b/>
@@ -21587,11 +21536,11 @@
         </w:rPr>
         <w:t>Aquatic Toxicity Potential</w:t>
       </w:r>
-      <w:bookmarkEnd w:id="100"/>
       <w:bookmarkEnd w:id="101"/>
       <w:bookmarkEnd w:id="102"/>
-    </w:p>
-    <w:bookmarkEnd w:id="103"/>
+      <w:bookmarkEnd w:id="103"/>
+    </w:p>
+    <w:bookmarkEnd w:id="104"/>
     <w:p>
       <w:pPr>
         <w:spacing w:after="48"/>
@@ -21793,10 +21742,10 @@
           <w:szCs w:val="20"/>
         </w:rPr>
         <w:object w:dxaOrig="520" w:dyaOrig="360">
-          <v:shape id="_x0000_i1080" type="#_x0000_t75" style="width:26.25pt;height:18pt" o:ole="">
+          <v:shape id="_x0000_i1077" type="#_x0000_t75" style="width:26.25pt;height:18pt" o:ole="">
             <v:imagedata r:id="rId89" o:title=""/>
           </v:shape>
-          <o:OLEObject Type="Embed" ProgID="Equation.3" ShapeID="_x0000_i1080" DrawAspect="Content" ObjectID="_1454495539" r:id="rId90"/>
+          <o:OLEObject Type="Embed" ProgID="Equation.3" ShapeID="_x0000_i1077" DrawAspect="Content" ObjectID="_1462100856" r:id="rId90"/>
         </w:object>
       </w:r>
       <w:r>
@@ -21835,8 +21784,8 @@
         <w:t>Similarly, the scores for this category were calculated by the following</w:t>
       </w:r>
     </w:p>
-    <w:bookmarkStart w:id="104" w:name="_MON_1444548695"/>
-    <w:bookmarkEnd w:id="104"/>
+    <w:bookmarkStart w:id="105" w:name="_MON_1444548695"/>
+    <w:bookmarkEnd w:id="105"/>
     <w:p>
       <w:pPr>
         <w:tabs>
@@ -21857,10 +21806,10 @@
           <w:szCs w:val="20"/>
         </w:rPr>
         <w:object w:dxaOrig="1756" w:dyaOrig="616">
-          <v:shape id="_x0000_i1028" type="#_x0000_t75" style="width:87.75pt;height:30.75pt" o:ole="">
+          <v:shape id="_x0000_i1078" type="#_x0000_t75" style="width:87.75pt;height:30.75pt" o:ole="">
             <v:imagedata r:id="rId91" o:title=""/>
           </v:shape>
-          <o:OLEObject Type="Embed" ProgID="Word.Picture.8" ShapeID="_x0000_i1028" DrawAspect="Content" ObjectID="_1454495540" r:id="rId92"/>
+          <o:OLEObject Type="Embed" ProgID="Word.Picture.8" ShapeID="_x0000_i1078" DrawAspect="Content" ObjectID="_1462100857" r:id="rId92"/>
         </w:object>
       </w:r>
       <w:r>
@@ -21883,10 +21832,10 @@
           <w:szCs w:val="20"/>
         </w:rPr>
         <w:object w:dxaOrig="1771" w:dyaOrig="631">
-          <v:shape id="_x0000_i1029" type="#_x0000_t75" style="width:88.5pt;height:32.25pt" o:ole="">
+          <v:shape id="_x0000_i1079" type="#_x0000_t75" style="width:88.5pt;height:32.25pt" o:ole="">
             <v:imagedata r:id="rId93" o:title=""/>
           </v:shape>
-          <o:OLEObject Type="Embed" ProgID="Word.Picture.8" ShapeID="_x0000_i1029" DrawAspect="Content" ObjectID="_1454495541" r:id="rId94"/>
+          <o:OLEObject Type="Embed" ProgID="Word.Picture.8" ShapeID="_x0000_i1079" DrawAspect="Content" ObjectID="_1462100858" r:id="rId94"/>
         </w:object>
       </w:r>
       <w:r>
@@ -21924,6 +21873,48 @@
           <w:szCs w:val="20"/>
         </w:rPr>
         <w:t xml:space="preserve">hour </w:t>
+      </w:r>
+      <w:r>
+        <w:rPr>
+          <w:position w:val="-12"/>
+          <w:sz w:val="20"/>
+          <w:szCs w:val="20"/>
+        </w:rPr>
+        <w:object w:dxaOrig="520" w:dyaOrig="360">
+          <v:shape id="_x0000_i1080" type="#_x0000_t75" style="width:26.25pt;height:18pt" o:ole="">
+            <v:imagedata r:id="rId95" o:title=""/>
+          </v:shape>
+          <o:OLEObject Type="Embed" ProgID="Equation.3" ShapeID="_x0000_i1080" DrawAspect="Content" ObjectID="_1462100859" r:id="rId96"/>
+        </w:object>
+      </w:r>
+      <w:r>
+        <w:rPr>
+          <w:sz w:val="20"/>
+          <w:szCs w:val="20"/>
+        </w:rPr>
+        <w:t>experiments.</w:t>
+      </w:r>
+      <w:r>
+        <w:rPr>
+          <w:sz w:val="20"/>
+          <w:szCs w:val="20"/>
+        </w:rPr>
+        <w:t xml:space="preserve"> </w:t>
+      </w:r>
+      <w:r>
+        <w:rPr>
+          <w:sz w:val="20"/>
+          <w:szCs w:val="20"/>
+        </w:rPr>
+        <w:t xml:space="preserve">The units of </w:t>
+      </w:r>
+      <w:proofErr w:type="gramStart"/>
+      <w:r>
+        <w:rPr>
+          <w:sz w:val="20"/>
+          <w:szCs w:val="20"/>
+        </w:rPr>
+        <w:t xml:space="preserve">the </w:t>
       </w:r>
       <w:r>
         <w:rPr>
@@ -21933,51 +21924,9 @@
         </w:rPr>
         <w:object w:dxaOrig="520" w:dyaOrig="360">
           <v:shape id="_x0000_i1081" type="#_x0000_t75" style="width:26.25pt;height:18pt" o:ole="">
-            <v:imagedata r:id="rId95" o:title=""/>
-          </v:shape>
-          <o:OLEObject Type="Embed" ProgID="Equation.3" ShapeID="_x0000_i1081" DrawAspect="Content" ObjectID="_1454495542" r:id="rId96"/>
-        </w:object>
-      </w:r>
-      <w:r>
-        <w:rPr>
-          <w:sz w:val="20"/>
-          <w:szCs w:val="20"/>
-        </w:rPr>
-        <w:t>experiments.</w:t>
-      </w:r>
-      <w:r>
-        <w:rPr>
-          <w:sz w:val="20"/>
-          <w:szCs w:val="20"/>
-        </w:rPr>
-        <w:t xml:space="preserve"> </w:t>
-      </w:r>
-      <w:r>
-        <w:rPr>
-          <w:sz w:val="20"/>
-          <w:szCs w:val="20"/>
-        </w:rPr>
-        <w:t xml:space="preserve">The units of </w:t>
-      </w:r>
-      <w:proofErr w:type="gramStart"/>
-      <w:r>
-        <w:rPr>
-          <w:sz w:val="20"/>
-          <w:szCs w:val="20"/>
-        </w:rPr>
-        <w:t xml:space="preserve">the </w:t>
-      </w:r>
-      <w:r>
-        <w:rPr>
-          <w:position w:val="-12"/>
-          <w:sz w:val="20"/>
-          <w:szCs w:val="20"/>
-        </w:rPr>
-        <w:object w:dxaOrig="520" w:dyaOrig="360">
-          <v:shape id="_x0000_i1079" type="#_x0000_t75" style="width:26.25pt;height:18pt" o:ole="">
             <v:imagedata r:id="rId89" o:title=""/>
           </v:shape>
-          <o:OLEObject Type="Embed" ProgID="Equation.3" ShapeID="_x0000_i1079" DrawAspect="Content" ObjectID="_1454495543" r:id="rId97"/>
+          <o:OLEObject Type="Embed" ProgID="Equation.3" ShapeID="_x0000_i1081" DrawAspect="Content" ObjectID="_1462100860" r:id="rId97"/>
         </w:object>
       </w:r>
       <w:r>
@@ -22249,10 +22198,10 @@
           <w:szCs w:val="20"/>
         </w:rPr>
       </w:pPr>
-      <w:bookmarkStart w:id="105" w:name="_Toc368317473"/>
-      <w:bookmarkStart w:id="106" w:name="_Toc368317878"/>
-      <w:bookmarkStart w:id="107" w:name="_Toc368320605"/>
-      <w:bookmarkStart w:id="108" w:name="GWP"/>
+      <w:bookmarkStart w:id="106" w:name="_Toc368317473"/>
+      <w:bookmarkStart w:id="107" w:name="_Toc368317878"/>
+      <w:bookmarkStart w:id="108" w:name="_Toc368320605"/>
+      <w:bookmarkStart w:id="109" w:name="GWP"/>
       <w:r>
         <w:rPr>
           <w:b/>
@@ -22263,11 +22212,11 @@
         </w:rPr>
         <w:t>Global Warming Potential</w:t>
       </w:r>
-      <w:bookmarkEnd w:id="105"/>
       <w:bookmarkEnd w:id="106"/>
       <w:bookmarkEnd w:id="107"/>
-    </w:p>
-    <w:bookmarkEnd w:id="108"/>
+      <w:bookmarkEnd w:id="108"/>
+    </w:p>
+    <w:bookmarkEnd w:id="109"/>
     <w:p>
       <w:pPr>
         <w:spacing w:after="48"/>
@@ -22627,10 +22576,10 @@
           <w:szCs w:val="20"/>
         </w:rPr>
       </w:pPr>
-      <w:bookmarkStart w:id="109" w:name="_Toc368317474"/>
-      <w:bookmarkStart w:id="110" w:name="_Toc368317879"/>
-      <w:bookmarkStart w:id="111" w:name="_Toc368320606"/>
-      <w:bookmarkStart w:id="112" w:name="ODP"/>
+      <w:bookmarkStart w:id="110" w:name="_Toc368317474"/>
+      <w:bookmarkStart w:id="111" w:name="_Toc368317879"/>
+      <w:bookmarkStart w:id="112" w:name="_Toc368320606"/>
+      <w:bookmarkStart w:id="113" w:name="ODP"/>
       <w:r>
         <w:rPr>
           <w:b/>
@@ -22641,11 +22590,11 @@
         </w:rPr>
         <w:t>Ozone Depletion Potential</w:t>
       </w:r>
-      <w:bookmarkEnd w:id="109"/>
       <w:bookmarkEnd w:id="110"/>
       <w:bookmarkEnd w:id="111"/>
-    </w:p>
-    <w:bookmarkEnd w:id="112"/>
+      <w:bookmarkEnd w:id="112"/>
+    </w:p>
+    <w:bookmarkEnd w:id="113"/>
     <w:p>
       <w:pPr>
         <w:spacing w:after="48"/>
@@ -23069,10 +23018,10 @@
           <w:szCs w:val="20"/>
         </w:rPr>
       </w:pPr>
-      <w:bookmarkStart w:id="113" w:name="_Toc368317475"/>
-      <w:bookmarkStart w:id="114" w:name="_Toc368317880"/>
-      <w:bookmarkStart w:id="115" w:name="_Toc368320607"/>
-      <w:bookmarkStart w:id="116" w:name="PCOP"/>
+      <w:bookmarkStart w:id="114" w:name="_Toc368317475"/>
+      <w:bookmarkStart w:id="115" w:name="_Toc368317880"/>
+      <w:bookmarkStart w:id="116" w:name="_Toc368320607"/>
+      <w:bookmarkStart w:id="117" w:name="PCOP"/>
       <w:r>
         <w:rPr>
           <w:b/>
@@ -23083,11 +23032,11 @@
         </w:rPr>
         <w:t>Photochemical Oxidation Potential</w:t>
       </w:r>
-      <w:bookmarkEnd w:id="113"/>
       <w:bookmarkEnd w:id="114"/>
       <w:bookmarkEnd w:id="115"/>
-    </w:p>
-    <w:bookmarkEnd w:id="116"/>
+      <w:bookmarkEnd w:id="116"/>
+    </w:p>
+    <w:bookmarkEnd w:id="117"/>
     <w:p>
       <w:pPr>
         <w:spacing w:after="48"/>
@@ -23472,10 +23421,10 @@
           <w:szCs w:val="20"/>
         </w:rPr>
       </w:pPr>
-      <w:bookmarkStart w:id="117" w:name="_Toc368317476"/>
-      <w:bookmarkStart w:id="118" w:name="_Toc368317881"/>
-      <w:bookmarkStart w:id="119" w:name="_Toc368320608"/>
-      <w:bookmarkStart w:id="120" w:name="ARP"/>
+      <w:bookmarkStart w:id="118" w:name="_Toc368317476"/>
+      <w:bookmarkStart w:id="119" w:name="_Toc368317881"/>
+      <w:bookmarkStart w:id="120" w:name="_Toc368320608"/>
+      <w:bookmarkStart w:id="121" w:name="ARP"/>
       <w:r>
         <w:rPr>
           <w:b/>
@@ -23486,11 +23435,11 @@
         </w:rPr>
         <w:t>Acid Rain Potential</w:t>
       </w:r>
-      <w:bookmarkEnd w:id="117"/>
       <w:bookmarkEnd w:id="118"/>
       <w:bookmarkEnd w:id="119"/>
-    </w:p>
-    <w:bookmarkEnd w:id="120"/>
+      <w:bookmarkEnd w:id="120"/>
+    </w:p>
+    <w:bookmarkEnd w:id="121"/>
     <w:p>
       <w:pPr>
         <w:spacing w:after="48"/>
@@ -23845,7 +23794,7 @@
           <w:szCs w:val="28"/>
         </w:rPr>
       </w:pPr>
-      <w:bookmarkStart w:id="121" w:name="Abbrev"/>
+      <w:bookmarkStart w:id="122" w:name="Abbrev"/>
       <w:r>
         <w:rPr>
           <w:b/>
@@ -23855,7 +23804,7 @@
         <w:lastRenderedPageBreak/>
         <w:t>Abbreviations</w:t>
       </w:r>
-      <w:bookmarkEnd w:id="121"/>
+      <w:bookmarkEnd w:id="122"/>
     </w:p>
     <w:p>
       <w:pPr>
@@ -23881,7 +23830,7 @@
           <w:szCs w:val="20"/>
         </w:rPr>
       </w:pPr>
-      <w:bookmarkStart w:id="122" w:name="ACGIH"/>
+      <w:bookmarkStart w:id="123" w:name="ACGIH"/>
       <w:r>
         <w:rPr>
           <w:b/>
@@ -23890,7 +23839,7 @@
         </w:rPr>
         <w:t>ACGIH</w:t>
       </w:r>
-      <w:bookmarkEnd w:id="122"/>
+      <w:bookmarkEnd w:id="123"/>
       <w:r>
         <w:rPr>
           <w:sz w:val="20"/>
@@ -23932,7 +23881,7 @@
           <w:szCs w:val="20"/>
         </w:rPr>
       </w:pPr>
-      <w:bookmarkStart w:id="123" w:name="AQUIRE"/>
+      <w:bookmarkStart w:id="124" w:name="AQUIRE"/>
       <w:r>
         <w:rPr>
           <w:b/>
@@ -23943,7 +23892,7 @@
         </w:rPr>
         <w:t>AQUIRE</w:t>
       </w:r>
-      <w:bookmarkEnd w:id="123"/>
+      <w:bookmarkEnd w:id="124"/>
       <w:r>
         <w:rPr>
           <w:bCs/>
@@ -23995,7 +23944,7 @@
           <w:szCs w:val="20"/>
         </w:rPr>
       </w:pPr>
-      <w:bookmarkStart w:id="124" w:name="ECOSAR"/>
+      <w:bookmarkStart w:id="125" w:name="ECOSAR"/>
       <w:r>
         <w:rPr>
           <w:b/>
@@ -24004,7 +23953,7 @@
         </w:rPr>
         <w:t>ECOSAR</w:t>
       </w:r>
-      <w:bookmarkEnd w:id="124"/>
+      <w:bookmarkEnd w:id="125"/>
       <w:r>
         <w:rPr>
           <w:sz w:val="20"/>
@@ -24105,7 +24054,7 @@
           <w:szCs w:val="20"/>
         </w:rPr>
       </w:pPr>
-      <w:bookmarkStart w:id="125" w:name="NIH"/>
+      <w:bookmarkStart w:id="126" w:name="NIH"/>
       <w:r>
         <w:rPr>
           <w:b/>
@@ -24114,7 +24063,7 @@
         </w:rPr>
         <w:t>NIH</w:t>
       </w:r>
-      <w:bookmarkEnd w:id="125"/>
+      <w:bookmarkEnd w:id="126"/>
       <w:r>
         <w:rPr>
           <w:sz w:val="20"/>
@@ -24146,7 +24095,7 @@
           <w:szCs w:val="20"/>
         </w:rPr>
       </w:pPr>
-      <w:bookmarkStart w:id="126" w:name="NIOSH"/>
+      <w:bookmarkStart w:id="127" w:name="NIOSH"/>
       <w:r>
         <w:rPr>
           <w:b/>
@@ -24155,7 +24104,7 @@
         </w:rPr>
         <w:t>NIOSH</w:t>
       </w:r>
-      <w:bookmarkEnd w:id="126"/>
+      <w:bookmarkEnd w:id="127"/>
       <w:r>
         <w:rPr>
           <w:sz w:val="20"/>
@@ -24188,7 +24137,7 @@
           <w:szCs w:val="20"/>
         </w:rPr>
       </w:pPr>
-      <w:bookmarkStart w:id="127" w:name="OSHA"/>
+      <w:bookmarkStart w:id="128" w:name="OSHA"/>
       <w:r>
         <w:rPr>
           <w:b/>
@@ -24197,7 +24146,7 @@
         </w:rPr>
         <w:t>OSHA</w:t>
       </w:r>
-      <w:bookmarkEnd w:id="127"/>
+      <w:bookmarkEnd w:id="128"/>
       <w:r>
         <w:rPr>
           <w:sz w:val="20"/>
@@ -24233,7 +24182,7 @@
           <w:szCs w:val="20"/>
         </w:rPr>
       </w:pPr>
-      <w:bookmarkStart w:id="128" w:name="RTECS"/>
+      <w:bookmarkStart w:id="129" w:name="RTECS"/>
       <w:r>
         <w:rPr>
           <w:b/>
@@ -24244,7 +24193,7 @@
         </w:rPr>
         <w:t>RTECS</w:t>
       </w:r>
-      <w:bookmarkEnd w:id="128"/>
+      <w:bookmarkEnd w:id="129"/>
       <w:r>
         <w:rPr>
           <w:bCs/>
@@ -24292,7 +24241,7 @@
           <w:szCs w:val="20"/>
         </w:rPr>
       </w:pPr>
-      <w:bookmarkStart w:id="129" w:name="UNECE"/>
+      <w:bookmarkStart w:id="130" w:name="UNECE"/>
       <w:r>
         <w:rPr>
           <w:b/>
@@ -24303,7 +24252,7 @@
         </w:rPr>
         <w:t>UNECE</w:t>
       </w:r>
-      <w:bookmarkEnd w:id="129"/>
+      <w:bookmarkEnd w:id="130"/>
       <w:r>
         <w:rPr>
           <w:bCs/>
@@ -24383,7 +24332,7 @@
           <w:szCs w:val="28"/>
         </w:rPr>
       </w:pPr>
-      <w:bookmarkStart w:id="130" w:name="LiterCited"/>
+      <w:bookmarkStart w:id="131" w:name="LiterCited"/>
       <w:r>
         <w:rPr>
           <w:b/>
@@ -24394,7 +24343,7 @@
         </w:rPr>
         <w:t>Literature Cited</w:t>
       </w:r>
-      <w:bookmarkEnd w:id="130"/>
+      <w:bookmarkEnd w:id="131"/>
     </w:p>
     <w:p>
       <w:pPr>
@@ -24418,7 +24367,6 @@
           <w:szCs w:val="20"/>
         </w:rPr>
       </w:pPr>
-      <w:proofErr w:type="gramStart"/>
       <w:r>
         <w:rPr>
           <w:color w:val="0B0B0B"/>
@@ -24427,7 +24375,6 @@
         </w:rPr>
         <w:t>Cabezas, H., P.F. Harten, and M.R. Green, "Designing Greener Solvents," Chemical Engineering, Vol. 107, No. 3, 109 (2000).</w:t>
       </w:r>
-      <w:proofErr w:type="gramEnd"/>
     </w:p>
     <w:p>
       <w:pPr>
@@ -24477,7 +24424,7 @@
           <w:szCs w:val="23"/>
         </w:rPr>
       </w:pPr>
-      <w:bookmarkStart w:id="131" w:name="Verschueren"/>
+      <w:bookmarkStart w:id="132" w:name="Verschueren"/>
       <w:proofErr w:type="spellStart"/>
       <w:r>
         <w:rPr>
@@ -24487,7 +24434,7 @@
         </w:rPr>
         <w:t>Verschueren</w:t>
       </w:r>
-      <w:bookmarkEnd w:id="131"/>
+      <w:bookmarkEnd w:id="132"/>
       <w:proofErr w:type="spellEnd"/>
       <w:r>
         <w:rPr>
@@ -24542,7 +24489,7 @@
           <w:szCs w:val="20"/>
         </w:rPr>
       </w:pPr>
-      <w:bookmarkStart w:id="132" w:name="Heijungs"/>
+      <w:bookmarkStart w:id="133" w:name="Heijungs"/>
       <w:proofErr w:type="spellStart"/>
       <w:r>
         <w:rPr>
@@ -24551,7 +24498,7 @@
         </w:rPr>
         <w:t>Heijungs</w:t>
       </w:r>
-      <w:bookmarkEnd w:id="132"/>
+      <w:bookmarkEnd w:id="133"/>
       <w:proofErr w:type="spellEnd"/>
       <w:r>
         <w:rPr>
@@ -24756,7 +24703,6 @@
           <w:szCs w:val="20"/>
         </w:rPr>
       </w:pPr>
-      <w:proofErr w:type="gramStart"/>
       <w:r>
         <w:rPr>
           <w:i/>
@@ -24764,19 +24710,85 @@
           <w:sz w:val="20"/>
           <w:szCs w:val="20"/>
         </w:rPr>
-        <w:t>Assessment of products.</w:t>
-      </w:r>
-      <w:proofErr w:type="gramEnd"/>
-      <w:r>
+        <w:t xml:space="preserve">Assessment of products. Guide and Backgrounds. </w:t>
+      </w:r>
+      <w:r>
+        <w:rPr>
+          <w:sz w:val="20"/>
+          <w:szCs w:val="20"/>
+        </w:rPr>
+        <w:t>Centre of Environmental Science (CML), Leiden</w:t>
+      </w:r>
+    </w:p>
+    <w:p>
+      <w:pPr>
+        <w:spacing w:after="48"/>
+        <w:ind w:right="130"/>
+        <w:rPr>
+          <w:sz w:val="20"/>
+          <w:szCs w:val="20"/>
+        </w:rPr>
+      </w:pPr>
+      <w:r>
+        <w:rPr>
+          <w:sz w:val="20"/>
+          <w:szCs w:val="20"/>
+        </w:rPr>
+        <w:t>University, Leiden.</w:t>
+      </w:r>
+    </w:p>
+    <w:p>
+      <w:pPr>
+        <w:spacing w:after="48"/>
+        <w:ind w:right="130"/>
+        <w:rPr>
+          <w:sz w:val="20"/>
+          <w:szCs w:val="20"/>
+        </w:rPr>
+      </w:pPr>
+    </w:p>
+    <w:p>
+      <w:pPr>
+        <w:widowControl/>
         <w:rPr>
           <w:i/>
           <w:iCs/>
           <w:sz w:val="20"/>
           <w:szCs w:val="20"/>
         </w:rPr>
-        <w:t xml:space="preserve"> </w:t>
-      </w:r>
-      <w:proofErr w:type="gramStart"/>
+      </w:pPr>
+      <w:bookmarkStart w:id="134" w:name="Houghton"/>
+      <w:r>
+        <w:rPr>
+          <w:sz w:val="20"/>
+          <w:szCs w:val="20"/>
+        </w:rPr>
+        <w:t>Houghton</w:t>
+      </w:r>
+      <w:bookmarkEnd w:id="134"/>
+      <w:r>
+        <w:rPr>
+          <w:sz w:val="20"/>
+          <w:szCs w:val="20"/>
+        </w:rPr>
+        <w:t xml:space="preserve">, </w:t>
+      </w:r>
+      <w:proofErr w:type="spellStart"/>
+      <w:r>
+        <w:rPr>
+          <w:sz w:val="20"/>
+          <w:szCs w:val="20"/>
+        </w:rPr>
+        <w:t>Callender</w:t>
+      </w:r>
+      <w:proofErr w:type="spellEnd"/>
+      <w:r>
+        <w:rPr>
+          <w:sz w:val="20"/>
+          <w:szCs w:val="20"/>
+        </w:rPr>
+        <w:t xml:space="preserve"> &amp; Varney, </w:t>
+      </w:r>
       <w:r>
         <w:rPr>
           <w:i/>
@@ -24784,9 +24796,20 @@
           <w:sz w:val="20"/>
           <w:szCs w:val="20"/>
         </w:rPr>
-        <w:t>Guide and Backgrounds.</w:t>
-      </w:r>
-      <w:proofErr w:type="gramEnd"/>
+        <w:t>Climate Change 1992. The supplementary report to the IPCC scientific</w:t>
+      </w:r>
+    </w:p>
+    <w:p>
+      <w:pPr>
+        <w:spacing w:after="48"/>
+        <w:ind w:right="130"/>
+        <w:rPr>
+          <w:color w:val="494949"/>
+          <w:sz w:val="20"/>
+          <w:szCs w:val="20"/>
+        </w:rPr>
+      </w:pPr>
+      <w:proofErr w:type="gramStart"/>
       <w:r>
         <w:rPr>
           <w:i/>
@@ -24794,14 +24817,15 @@
           <w:sz w:val="20"/>
           <w:szCs w:val="20"/>
         </w:rPr>
-        <w:t xml:space="preserve"> </w:t>
-      </w:r>
-      <w:r>
-        <w:rPr>
-          <w:sz w:val="20"/>
-          <w:szCs w:val="20"/>
-        </w:rPr>
-        <w:t>Centre of Environmental Science (CML), Leiden</w:t>
+        <w:t>assessment</w:t>
+      </w:r>
+      <w:proofErr w:type="gramEnd"/>
+      <w:r>
+        <w:rPr>
+          <w:sz w:val="20"/>
+          <w:szCs w:val="20"/>
+        </w:rPr>
+        <w:t>, Cambridge University Press, Cambridge, UK, 1992.</w:t>
       </w:r>
     </w:p>
     <w:p>
@@ -24809,19 +24833,11 @@
         <w:spacing w:after="48"/>
         <w:ind w:right="130"/>
         <w:rPr>
-          <w:sz w:val="20"/>
-          <w:szCs w:val="20"/>
-        </w:rPr>
-      </w:pPr>
-      <w:proofErr w:type="gramStart"/>
-      <w:r>
-        <w:rPr>
-          <w:sz w:val="20"/>
-          <w:szCs w:val="20"/>
-        </w:rPr>
-        <w:t>University, Leiden.</w:t>
-      </w:r>
-      <w:proofErr w:type="gramEnd"/>
+          <w:color w:val="494949"/>
+          <w:sz w:val="20"/>
+          <w:szCs w:val="20"/>
+        </w:rPr>
+      </w:pPr>
     </w:p>
     <w:p>
       <w:pPr>
@@ -24832,33 +24848,126 @@
           <w:szCs w:val="20"/>
         </w:rPr>
       </w:pPr>
-    </w:p>
-    <w:p>
-      <w:pPr>
-        <w:widowControl/>
+      <w:bookmarkStart w:id="135" w:name="Lewis"/>
+      <w:r>
+        <w:rPr>
+          <w:sz w:val="20"/>
+          <w:szCs w:val="20"/>
+        </w:rPr>
+        <w:t>Lewis</w:t>
+      </w:r>
+      <w:bookmarkEnd w:id="135"/>
+      <w:r>
+        <w:rPr>
+          <w:sz w:val="20"/>
+          <w:szCs w:val="20"/>
+        </w:rPr>
+        <w:t xml:space="preserve">, R.J. Sax's Dangerous Properties of Industrial Materials. 9th ed. Volumes 1-3. New York, NY: Van </w:t>
+      </w:r>
+      <w:proofErr w:type="spellStart"/>
+      <w:r>
+        <w:rPr>
+          <w:sz w:val="20"/>
+          <w:szCs w:val="20"/>
+        </w:rPr>
+        <w:t>Nostrand</w:t>
+      </w:r>
+      <w:proofErr w:type="spellEnd"/>
+      <w:r>
+        <w:rPr>
+          <w:sz w:val="20"/>
+          <w:szCs w:val="20"/>
+        </w:rPr>
+        <w:t xml:space="preserve"> Reinhold, 1996.</w:t>
+      </w:r>
+      <w:r>
+        <w:rPr>
+          <w:sz w:val="20"/>
+          <w:szCs w:val="20"/>
+        </w:rPr>
+        <w:t xml:space="preserve"> p.</w:t>
+      </w:r>
+      <w:r>
+        <w:rPr>
+          <w:sz w:val="20"/>
+          <w:szCs w:val="20"/>
+        </w:rPr>
+        <w:t>1088</w:t>
+      </w:r>
+      <w:r>
+        <w:rPr>
+          <w:sz w:val="20"/>
+          <w:szCs w:val="20"/>
+        </w:rPr>
+        <w:t>.</w:t>
+      </w:r>
+    </w:p>
+    <w:p>
+      <w:pPr>
+        <w:spacing w:after="48"/>
+        <w:ind w:right="130"/>
+        <w:rPr>
+          <w:sz w:val="20"/>
+          <w:szCs w:val="20"/>
+        </w:rPr>
+      </w:pPr>
+    </w:p>
+    <w:p>
+      <w:pPr>
+        <w:spacing w:after="48"/>
+        <w:ind w:right="130"/>
+        <w:rPr>
+          <w:sz w:val="20"/>
+          <w:szCs w:val="20"/>
+        </w:rPr>
+      </w:pPr>
+      <w:bookmarkStart w:id="136" w:name="Mackay"/>
+      <w:r>
+        <w:rPr>
+          <w:sz w:val="20"/>
+          <w:szCs w:val="20"/>
+        </w:rPr>
+        <w:t>Mackay</w:t>
+      </w:r>
+      <w:bookmarkEnd w:id="136"/>
+      <w:r>
+        <w:rPr>
+          <w:sz w:val="20"/>
+          <w:szCs w:val="20"/>
+        </w:rPr>
+        <w:t xml:space="preserve"> D., </w:t>
+      </w:r>
+      <w:proofErr w:type="spellStart"/>
+      <w:r>
+        <w:rPr>
+          <w:sz w:val="20"/>
+          <w:szCs w:val="20"/>
+        </w:rPr>
+        <w:t>Shiu</w:t>
+      </w:r>
+      <w:proofErr w:type="spellEnd"/>
+      <w:r>
+        <w:rPr>
+          <w:sz w:val="20"/>
+          <w:szCs w:val="20"/>
+        </w:rPr>
+        <w:t xml:space="preserve"> W. Y., &amp; Ma K.C. 1992 </w:t>
+      </w:r>
+      <w:r>
         <w:rPr>
           <w:i/>
           <w:iCs/>
           <w:sz w:val="20"/>
           <w:szCs w:val="20"/>
         </w:rPr>
-      </w:pPr>
-      <w:bookmarkStart w:id="133" w:name="Houghton"/>
-      <w:proofErr w:type="gramStart"/>
-      <w:r>
-        <w:rPr>
-          <w:sz w:val="20"/>
-          <w:szCs w:val="20"/>
-        </w:rPr>
-        <w:t>Houghton</w:t>
-      </w:r>
-      <w:bookmarkEnd w:id="133"/>
-      <w:r>
-        <w:rPr>
-          <w:sz w:val="20"/>
-          <w:szCs w:val="20"/>
-        </w:rPr>
-        <w:t xml:space="preserve">, </w:t>
+        <w:t>Illustrated handbook of physical-chemical properties and environmental fate for organic chemicals</w:t>
+      </w:r>
+      <w:r>
+        <w:rPr>
+          <w:sz w:val="20"/>
+          <w:szCs w:val="20"/>
+        </w:rPr>
+        <w:t xml:space="preserve">. Volume II: </w:t>
       </w:r>
       <w:proofErr w:type="spellStart"/>
       <w:r>
@@ -24866,7 +24975,7 @@
           <w:sz w:val="20"/>
           <w:szCs w:val="20"/>
         </w:rPr>
-        <w:t>Callender</w:t>
+        <w:t>Polynuclear</w:t>
       </w:r>
       <w:proofErr w:type="spellEnd"/>
       <w:r>
@@ -24874,92 +24983,7 @@
           <w:sz w:val="20"/>
           <w:szCs w:val="20"/>
         </w:rPr>
-        <w:t xml:space="preserve"> &amp; Varney, </w:t>
-      </w:r>
-      <w:r>
-        <w:rPr>
-          <w:i/>
-          <w:iCs/>
-          <w:sz w:val="20"/>
-          <w:szCs w:val="20"/>
-        </w:rPr>
-        <w:t>Climate Change 1992.</w:t>
-      </w:r>
-      <w:proofErr w:type="gramEnd"/>
-      <w:r>
-        <w:rPr>
-          <w:i/>
-          <w:iCs/>
-          <w:sz w:val="20"/>
-          <w:szCs w:val="20"/>
-        </w:rPr>
-        <w:t xml:space="preserve"> The supplementary report to the IPCC scientific</w:t>
-      </w:r>
-    </w:p>
-    <w:p>
-      <w:pPr>
-        <w:spacing w:after="48"/>
-        <w:ind w:right="130"/>
-        <w:rPr>
-          <w:color w:val="494949"/>
-          <w:sz w:val="20"/>
-          <w:szCs w:val="20"/>
-        </w:rPr>
-      </w:pPr>
-      <w:proofErr w:type="gramStart"/>
-      <w:r>
-        <w:rPr>
-          <w:i/>
-          <w:iCs/>
-          <w:sz w:val="20"/>
-          <w:szCs w:val="20"/>
-        </w:rPr>
-        <w:t>assessment</w:t>
-      </w:r>
-      <w:proofErr w:type="gramEnd"/>
-      <w:r>
-        <w:rPr>
-          <w:sz w:val="20"/>
-          <w:szCs w:val="20"/>
-        </w:rPr>
-        <w:t>, Cambridge University Press, Cambridge, UK, 1992.</w:t>
-      </w:r>
-    </w:p>
-    <w:p>
-      <w:pPr>
-        <w:spacing w:after="48"/>
-        <w:ind w:right="130"/>
-        <w:rPr>
-          <w:color w:val="494949"/>
-          <w:sz w:val="20"/>
-          <w:szCs w:val="20"/>
-        </w:rPr>
-      </w:pPr>
-    </w:p>
-    <w:p>
-      <w:pPr>
-        <w:spacing w:after="48"/>
-        <w:ind w:right="130"/>
-        <w:rPr>
-          <w:sz w:val="20"/>
-          <w:szCs w:val="20"/>
-        </w:rPr>
-      </w:pPr>
-      <w:bookmarkStart w:id="134" w:name="Lewis"/>
-      <w:r>
-        <w:rPr>
-          <w:sz w:val="20"/>
-          <w:szCs w:val="20"/>
-        </w:rPr>
-        <w:t>Lewis</w:t>
-      </w:r>
-      <w:bookmarkEnd w:id="134"/>
-      <w:r>
-        <w:rPr>
-          <w:sz w:val="20"/>
-          <w:szCs w:val="20"/>
-        </w:rPr>
-        <w:t xml:space="preserve">, R.J. Sax's Dangerous Properties of Industrial Materials. 9th ed. Volumes 1-3. New York, NY: Van </w:t>
+        <w:t xml:space="preserve"> aromatic hydrocarbons, polychlorinated dioxins and </w:t>
       </w:r>
       <w:proofErr w:type="spellStart"/>
       <w:r>
@@ -24967,7 +24991,7 @@
           <w:sz w:val="20"/>
           <w:szCs w:val="20"/>
         </w:rPr>
-        <w:t>Nostrand</w:t>
+        <w:t>dibenzofurans</w:t>
       </w:r>
       <w:proofErr w:type="spellEnd"/>
       <w:r>
@@ -24975,191 +24999,36 @@
           <w:sz w:val="20"/>
           <w:szCs w:val="20"/>
         </w:rPr>
-        <w:t xml:space="preserve"> Reinhold, 1996.</w:t>
-      </w:r>
-      <w:r>
-        <w:rPr>
-          <w:sz w:val="20"/>
-          <w:szCs w:val="20"/>
-        </w:rPr>
-        <w:t xml:space="preserve"> </w:t>
-      </w:r>
-      <w:proofErr w:type="gramStart"/>
-      <w:r>
-        <w:rPr>
-          <w:sz w:val="20"/>
-          <w:szCs w:val="20"/>
-        </w:rPr>
-        <w:t>p.</w:t>
-      </w:r>
-      <w:r>
-        <w:rPr>
-          <w:sz w:val="20"/>
-          <w:szCs w:val="20"/>
-        </w:rPr>
-        <w:t>1088</w:t>
-      </w:r>
-      <w:r>
-        <w:rPr>
-          <w:sz w:val="20"/>
-          <w:szCs w:val="20"/>
-        </w:rPr>
-        <w:t>.</w:t>
-      </w:r>
-      <w:proofErr w:type="gramEnd"/>
-    </w:p>
-    <w:p>
-      <w:pPr>
-        <w:spacing w:after="48"/>
-        <w:ind w:right="130"/>
-        <w:rPr>
-          <w:sz w:val="20"/>
-          <w:szCs w:val="20"/>
-        </w:rPr>
-      </w:pPr>
-    </w:p>
-    <w:p>
-      <w:pPr>
-        <w:spacing w:after="48"/>
-        <w:ind w:right="130"/>
-        <w:rPr>
-          <w:sz w:val="20"/>
-          <w:szCs w:val="20"/>
-        </w:rPr>
-      </w:pPr>
-      <w:bookmarkStart w:id="135" w:name="Mackay"/>
-      <w:proofErr w:type="gramStart"/>
-      <w:r>
-        <w:rPr>
-          <w:sz w:val="20"/>
-          <w:szCs w:val="20"/>
-        </w:rPr>
-        <w:t>Mackay</w:t>
-      </w:r>
-      <w:bookmarkEnd w:id="135"/>
-      <w:r>
-        <w:rPr>
-          <w:sz w:val="20"/>
-          <w:szCs w:val="20"/>
-        </w:rPr>
-        <w:t xml:space="preserve"> D., </w:t>
-      </w:r>
+        <w:t>. Lewis Publishers. Boca Raton, Florida. pp. 1-367. In: IPCS.</w:t>
+      </w:r>
+    </w:p>
+    <w:p>
+      <w:pPr>
+        <w:widowControl/>
+        <w:rPr>
+          <w:sz w:val="20"/>
+          <w:szCs w:val="20"/>
+        </w:rPr>
+      </w:pPr>
+    </w:p>
+    <w:p>
+      <w:pPr>
+        <w:widowControl/>
+        <w:rPr>
+          <w:sz w:val="20"/>
+          <w:szCs w:val="20"/>
+        </w:rPr>
+      </w:pPr>
+      <w:bookmarkStart w:id="137" w:name="Prager"/>
       <w:proofErr w:type="spellStart"/>
       <w:r>
         <w:rPr>
           <w:sz w:val="20"/>
           <w:szCs w:val="20"/>
         </w:rPr>
-        <w:t>Shiu</w:t>
-      </w:r>
-      <w:proofErr w:type="spellEnd"/>
-      <w:r>
-        <w:rPr>
-          <w:sz w:val="20"/>
-          <w:szCs w:val="20"/>
-        </w:rPr>
-        <w:t xml:space="preserve"> W. Y., &amp; Ma K.C. 1992 </w:t>
-      </w:r>
-      <w:r>
-        <w:rPr>
-          <w:i/>
-          <w:iCs/>
-          <w:sz w:val="20"/>
-          <w:szCs w:val="20"/>
-        </w:rPr>
-        <w:t>Illustrated handbook of physical-chemical properties and environmental fate for organic chemicals</w:t>
-      </w:r>
-      <w:r>
-        <w:rPr>
-          <w:sz w:val="20"/>
-          <w:szCs w:val="20"/>
-        </w:rPr>
-        <w:t>.</w:t>
-      </w:r>
-      <w:proofErr w:type="gramEnd"/>
-      <w:r>
-        <w:rPr>
-          <w:sz w:val="20"/>
-          <w:szCs w:val="20"/>
-        </w:rPr>
-        <w:t xml:space="preserve"> Volume II: </w:t>
-      </w:r>
-      <w:proofErr w:type="spellStart"/>
-      <w:r>
-        <w:rPr>
-          <w:sz w:val="20"/>
-          <w:szCs w:val="20"/>
-        </w:rPr>
-        <w:t>Polynuclear</w:t>
-      </w:r>
-      <w:proofErr w:type="spellEnd"/>
-      <w:r>
-        <w:rPr>
-          <w:sz w:val="20"/>
-          <w:szCs w:val="20"/>
-        </w:rPr>
-        <w:t xml:space="preserve"> aromatic hydrocarbons, polychlorinated dioxins and </w:t>
-      </w:r>
-      <w:proofErr w:type="spellStart"/>
-      <w:r>
-        <w:rPr>
-          <w:sz w:val="20"/>
-          <w:szCs w:val="20"/>
-        </w:rPr>
-        <w:t>dibenzofurans</w:t>
-      </w:r>
-      <w:proofErr w:type="spellEnd"/>
-      <w:r>
-        <w:rPr>
-          <w:sz w:val="20"/>
-          <w:szCs w:val="20"/>
-        </w:rPr>
-        <w:t xml:space="preserve">. </w:t>
-      </w:r>
-      <w:proofErr w:type="gramStart"/>
-      <w:r>
-        <w:rPr>
-          <w:sz w:val="20"/>
-          <w:szCs w:val="20"/>
-        </w:rPr>
-        <w:t>Lewis Publishers.</w:t>
-      </w:r>
-      <w:proofErr w:type="gramEnd"/>
-      <w:r>
-        <w:rPr>
-          <w:sz w:val="20"/>
-          <w:szCs w:val="20"/>
-        </w:rPr>
-        <w:t xml:space="preserve"> Boca Raton, Florida. pp. 1-367. In: IPCS.</w:t>
-      </w:r>
-    </w:p>
-    <w:p>
-      <w:pPr>
-        <w:widowControl/>
-        <w:rPr>
-          <w:sz w:val="20"/>
-          <w:szCs w:val="20"/>
-        </w:rPr>
-      </w:pPr>
-    </w:p>
-    <w:p>
-      <w:pPr>
-        <w:widowControl/>
-        <w:rPr>
-          <w:sz w:val="20"/>
-          <w:szCs w:val="20"/>
-        </w:rPr>
-      </w:pPr>
-      <w:bookmarkStart w:id="136" w:name="Prager"/>
-      <w:proofErr w:type="spellStart"/>
-      <w:r>
-        <w:rPr>
-          <w:sz w:val="20"/>
-          <w:szCs w:val="20"/>
-        </w:rPr>
         <w:t>Prager</w:t>
       </w:r>
-      <w:bookmarkEnd w:id="136"/>
+      <w:bookmarkEnd w:id="137"/>
       <w:proofErr w:type="spellEnd"/>
       <w:r>
         <w:rPr>
@@ -25235,7 +25104,7 @@
 </file>
 
 <file path=word/endnotes.xml><?xml version="1.0" encoding="utf-8"?>
-<w:endnotes xmlns:ve="http://schemas.openxmlformats.org/markup-compatibility/2006" xmlns:o="urn:schemas-microsoft-com:office:office" xmlns:r="http://schemas.openxmlformats.org/officeDocument/2006/relationships" xmlns:m="http://schemas.openxmlformats.org/officeDocument/2006/math" xmlns:v="urn:schemas-microsoft-com:vml" xmlns:wp="http://schemas.openxmlformats.org/drawingml/2006/wordprocessingDrawing" xmlns:w10="urn:schemas-microsoft-com:office:word" xmlns:w="http://schemas.openxmlformats.org/wordprocessingml/2006/main" xmlns:wne="http://schemas.microsoft.com/office/word/2006/wordml">
+<w:endnotes xmlns:wpc="http://schemas.microsoft.com/office/word/2010/wordprocessingCanvas" xmlns:mc="http://schemas.openxmlformats.org/markup-compatibility/2006" xmlns:o="urn:schemas-microsoft-com:office:office" xmlns:r="http://schemas.openxmlformats.org/officeDocument/2006/relationships" xmlns:m="http://schemas.openxmlformats.org/officeDocument/2006/math" xmlns:v="urn:schemas-microsoft-com:vml" xmlns:wp14="http://schemas.microsoft.com/office/word/2010/wordprocessingDrawing" xmlns:wp="http://schemas.openxmlformats.org/drawingml/2006/wordprocessingDrawing" xmlns:w10="urn:schemas-microsoft-com:office:word" xmlns:w="http://schemas.openxmlformats.org/wordprocessingml/2006/main" xmlns:w14="http://schemas.microsoft.com/office/word/2010/wordml" xmlns:w15="http://schemas.microsoft.com/office/word/2012/wordml" xmlns:wpg="http://schemas.microsoft.com/office/word/2010/wordprocessingGroup" xmlns:wpi="http://schemas.microsoft.com/office/word/2010/wordprocessingInk" xmlns:wne="http://schemas.microsoft.com/office/word/2006/wordml" xmlns:wps="http://schemas.microsoft.com/office/word/2010/wordprocessingShape" mc:Ignorable="w14 w15 wp14">
   <w:endnote w:type="separator" w:id="-1">
     <w:p>
       <w:r>
@@ -25254,7 +25123,7 @@
 </file>
 
 <file path=word/footer1.xml><?xml version="1.0" encoding="utf-8"?>
-<w:ftr xmlns:ve="http://schemas.openxmlformats.org/markup-compatibility/2006" xmlns:o="urn:schemas-microsoft-com:office:office" xmlns:r="http://schemas.openxmlformats.org/officeDocument/2006/relationships" xmlns:m="http://schemas.openxmlformats.org/officeDocument/2006/math" xmlns:v="urn:schemas-microsoft-com:vml" xmlns:wp="http://schemas.openxmlformats.org/drawingml/2006/wordprocessingDrawing" xmlns:w10="urn:schemas-microsoft-com:office:word" xmlns:w="http://schemas.openxmlformats.org/wordprocessingml/2006/main" xmlns:wne="http://schemas.microsoft.com/office/word/2006/wordml">
+<w:ftr xmlns:wpc="http://schemas.microsoft.com/office/word/2010/wordprocessingCanvas" xmlns:mc="http://schemas.openxmlformats.org/markup-compatibility/2006" xmlns:o="urn:schemas-microsoft-com:office:office" xmlns:r="http://schemas.openxmlformats.org/officeDocument/2006/relationships" xmlns:m="http://schemas.openxmlformats.org/officeDocument/2006/math" xmlns:v="urn:schemas-microsoft-com:vml" xmlns:wp14="http://schemas.microsoft.com/office/word/2010/wordprocessingDrawing" xmlns:wp="http://schemas.openxmlformats.org/drawingml/2006/wordprocessingDrawing" xmlns:w10="urn:schemas-microsoft-com:office:word" xmlns:w="http://schemas.openxmlformats.org/wordprocessingml/2006/main" xmlns:w14="http://schemas.microsoft.com/office/word/2010/wordml" xmlns:w15="http://schemas.microsoft.com/office/word/2012/wordml" xmlns:wpg="http://schemas.microsoft.com/office/word/2010/wordprocessingGroup" xmlns:wpi="http://schemas.microsoft.com/office/word/2010/wordprocessingInk" xmlns:wne="http://schemas.microsoft.com/office/word/2006/wordml" xmlns:wps="http://schemas.microsoft.com/office/word/2010/wordprocessingShape" mc:Ignorable="w14 w15 wp14">
   <w:sdt>
     <w:sdtPr>
       <w:id w:val="19831769"/>
@@ -25263,20 +25132,34 @@
         <w:docPartUnique/>
       </w:docPartObj>
     </w:sdtPr>
+    <w:sdtEndPr/>
     <w:sdtContent>
       <w:p>
         <w:pPr>
           <w:pStyle w:val="Footer"/>
           <w:jc w:val="center"/>
         </w:pPr>
-        <w:fldSimple w:instr=" PAGE  \* roman  \* MERGEFORMAT ">
-          <w:r>
-            <w:rPr>
-              <w:noProof/>
-            </w:rPr>
-            <w:t>iii</w:t>
-          </w:r>
-        </w:fldSimple>
+        <w:r>
+          <w:fldChar w:fldCharType="begin"/>
+        </w:r>
+        <w:r>
+          <w:instrText xml:space="preserve"> PAGE  \* roman  \* MERGEFORMAT </w:instrText>
+        </w:r>
+        <w:r>
+          <w:fldChar w:fldCharType="separate"/>
+        </w:r>
+        <w:r>
+          <w:rPr>
+            <w:noProof/>
+          </w:rPr>
+          <w:t>iii</w:t>
+        </w:r>
+        <w:r>
+          <w:rPr>
+            <w:noProof/>
+          </w:rPr>
+          <w:fldChar w:fldCharType="end"/>
+        </w:r>
       </w:p>
     </w:sdtContent>
   </w:sdt>
@@ -25294,7 +25177,7 @@
 </file>
 
 <file path=word/footer2.xml><?xml version="1.0" encoding="utf-8"?>
-<w:ftr xmlns:ve="http://schemas.openxmlformats.org/markup-compatibility/2006" xmlns:o="urn:schemas-microsoft-com:office:office" xmlns:r="http://schemas.openxmlformats.org/officeDocument/2006/relationships" xmlns:m="http://schemas.openxmlformats.org/officeDocument/2006/math" xmlns:v="urn:schemas-microsoft-com:vml" xmlns:wp="http://schemas.openxmlformats.org/drawingml/2006/wordprocessingDrawing" xmlns:w10="urn:schemas-microsoft-com:office:word" xmlns:w="http://schemas.openxmlformats.org/wordprocessingml/2006/main" xmlns:wne="http://schemas.microsoft.com/office/word/2006/wordml">
+<w:ftr xmlns:wpc="http://schemas.microsoft.com/office/word/2010/wordprocessingCanvas" xmlns:mc="http://schemas.openxmlformats.org/markup-compatibility/2006" xmlns:o="urn:schemas-microsoft-com:office:office" xmlns:r="http://schemas.openxmlformats.org/officeDocument/2006/relationships" xmlns:m="http://schemas.openxmlformats.org/officeDocument/2006/math" xmlns:v="urn:schemas-microsoft-com:vml" xmlns:wp14="http://schemas.microsoft.com/office/word/2010/wordprocessingDrawing" xmlns:wp="http://schemas.openxmlformats.org/drawingml/2006/wordprocessingDrawing" xmlns:w10="urn:schemas-microsoft-com:office:word" xmlns:w="http://schemas.openxmlformats.org/wordprocessingml/2006/main" xmlns:w14="http://schemas.microsoft.com/office/word/2010/wordml" xmlns:w15="http://schemas.microsoft.com/office/word/2012/wordml" xmlns:wpg="http://schemas.microsoft.com/office/word/2010/wordprocessingGroup" xmlns:wpi="http://schemas.microsoft.com/office/word/2010/wordprocessingInk" xmlns:wne="http://schemas.microsoft.com/office/word/2006/wordml" xmlns:wps="http://schemas.microsoft.com/office/word/2010/wordprocessingShape" mc:Ignorable="w14 w15 wp14">
   <w:p>
     <w:pPr>
       <w:pStyle w:val="Footer"/>
@@ -25302,20 +25185,33 @@
     <w:r>
       <w:ptab w:relativeTo="margin" w:alignment="center" w:leader="none"/>
     </w:r>
-    <w:fldSimple w:instr=" PAGE   \* MERGEFORMAT ">
-      <w:r>
-        <w:rPr>
-          <w:noProof/>
-        </w:rPr>
-        <w:t>4</w:t>
-      </w:r>
-    </w:fldSimple>
+    <w:r>
+      <w:fldChar w:fldCharType="begin"/>
+    </w:r>
+    <w:r>
+      <w:instrText xml:space="preserve"> PAGE   \* MERGEFORMAT </w:instrText>
+    </w:r>
+    <w:r>
+      <w:fldChar w:fldCharType="separate"/>
+    </w:r>
+    <w:r>
+      <w:rPr>
+        <w:noProof/>
+      </w:rPr>
+      <w:t>21</w:t>
+    </w:r>
+    <w:r>
+      <w:rPr>
+        <w:noProof/>
+      </w:rPr>
+      <w:fldChar w:fldCharType="end"/>
+    </w:r>
   </w:p>
 </w:ftr>
 </file>
 
 <file path=word/footer3.xml><?xml version="1.0" encoding="utf-8"?>
-<w:ftr xmlns:ve="http://schemas.openxmlformats.org/markup-compatibility/2006" xmlns:o="urn:schemas-microsoft-com:office:office" xmlns:r="http://schemas.openxmlformats.org/officeDocument/2006/relationships" xmlns:m="http://schemas.openxmlformats.org/officeDocument/2006/math" xmlns:v="urn:schemas-microsoft-com:vml" xmlns:wp="http://schemas.openxmlformats.org/drawingml/2006/wordprocessingDrawing" xmlns:w10="urn:schemas-microsoft-com:office:word" xmlns:w="http://schemas.openxmlformats.org/wordprocessingml/2006/main" xmlns:wne="http://schemas.microsoft.com/office/word/2006/wordml">
+<w:ftr xmlns:wpc="http://schemas.microsoft.com/office/word/2010/wordprocessingCanvas" xmlns:mc="http://schemas.openxmlformats.org/markup-compatibility/2006" xmlns:o="urn:schemas-microsoft-com:office:office" xmlns:r="http://schemas.openxmlformats.org/officeDocument/2006/relationships" xmlns:m="http://schemas.openxmlformats.org/officeDocument/2006/math" xmlns:v="urn:schemas-microsoft-com:vml" xmlns:wp14="http://schemas.microsoft.com/office/word/2010/wordprocessingDrawing" xmlns:wp="http://schemas.openxmlformats.org/drawingml/2006/wordprocessingDrawing" xmlns:w10="urn:schemas-microsoft-com:office:word" xmlns:w="http://schemas.openxmlformats.org/wordprocessingml/2006/main" xmlns:w14="http://schemas.microsoft.com/office/word/2010/wordml" xmlns:w15="http://schemas.microsoft.com/office/word/2012/wordml" xmlns:wpg="http://schemas.microsoft.com/office/word/2010/wordprocessingGroup" xmlns:wpi="http://schemas.microsoft.com/office/word/2010/wordprocessingInk" xmlns:wne="http://schemas.microsoft.com/office/word/2006/wordml" xmlns:wps="http://schemas.microsoft.com/office/word/2010/wordprocessingShape" mc:Ignorable="w14 w15 wp14">
   <w:p>
     <w:pPr>
       <w:pStyle w:val="Footer"/>
@@ -25336,7 +25232,7 @@
 </file>
 
 <file path=word/footnotes.xml><?xml version="1.0" encoding="utf-8"?>
-<w:footnotes xmlns:ve="http://schemas.openxmlformats.org/markup-compatibility/2006" xmlns:o="urn:schemas-microsoft-com:office:office" xmlns:r="http://schemas.openxmlformats.org/officeDocument/2006/relationships" xmlns:m="http://schemas.openxmlformats.org/officeDocument/2006/math" xmlns:v="urn:schemas-microsoft-com:vml" xmlns:wp="http://schemas.openxmlformats.org/drawingml/2006/wordprocessingDrawing" xmlns:w10="urn:schemas-microsoft-com:office:word" xmlns:w="http://schemas.openxmlformats.org/wordprocessingml/2006/main" xmlns:wne="http://schemas.microsoft.com/office/word/2006/wordml">
+<w:footnotes xmlns:wpc="http://schemas.microsoft.com/office/word/2010/wordprocessingCanvas" xmlns:mc="http://schemas.openxmlformats.org/markup-compatibility/2006" xmlns:o="urn:schemas-microsoft-com:office:office" xmlns:r="http://schemas.openxmlformats.org/officeDocument/2006/relationships" xmlns:m="http://schemas.openxmlformats.org/officeDocument/2006/math" xmlns:v="urn:schemas-microsoft-com:vml" xmlns:wp14="http://schemas.microsoft.com/office/word/2010/wordprocessingDrawing" xmlns:wp="http://schemas.openxmlformats.org/drawingml/2006/wordprocessingDrawing" xmlns:w10="urn:schemas-microsoft-com:office:word" xmlns:w="http://schemas.openxmlformats.org/wordprocessingml/2006/main" xmlns:w14="http://schemas.microsoft.com/office/word/2010/wordml" xmlns:w15="http://schemas.microsoft.com/office/word/2012/wordml" xmlns:wpg="http://schemas.microsoft.com/office/word/2010/wordprocessingGroup" xmlns:wpi="http://schemas.microsoft.com/office/word/2010/wordprocessingInk" xmlns:wne="http://schemas.microsoft.com/office/word/2006/wordml" xmlns:wps="http://schemas.microsoft.com/office/word/2010/wordprocessingShape" mc:Ignorable="w14 w15 wp14">
   <w:footnote w:type="separator" w:id="-1">
     <w:p>
       <w:r>
@@ -25355,7 +25251,7 @@
 </file>
 
 <file path=word/header1.xml><?xml version="1.0" encoding="utf-8"?>
-<w:hdr xmlns:ve="http://schemas.openxmlformats.org/markup-compatibility/2006" xmlns:o="urn:schemas-microsoft-com:office:office" xmlns:r="http://schemas.openxmlformats.org/officeDocument/2006/relationships" xmlns:m="http://schemas.openxmlformats.org/officeDocument/2006/math" xmlns:v="urn:schemas-microsoft-com:vml" xmlns:wp="http://schemas.openxmlformats.org/drawingml/2006/wordprocessingDrawing" xmlns:w10="urn:schemas-microsoft-com:office:word" xmlns:w="http://schemas.openxmlformats.org/wordprocessingml/2006/main" xmlns:wne="http://schemas.microsoft.com/office/word/2006/wordml">
+<w:hdr xmlns:wpc="http://schemas.microsoft.com/office/word/2010/wordprocessingCanvas" xmlns:mc="http://schemas.openxmlformats.org/markup-compatibility/2006" xmlns:o="urn:schemas-microsoft-com:office:office" xmlns:r="http://schemas.openxmlformats.org/officeDocument/2006/relationships" xmlns:m="http://schemas.openxmlformats.org/officeDocument/2006/math" xmlns:v="urn:schemas-microsoft-com:vml" xmlns:wp14="http://schemas.microsoft.com/office/word/2010/wordprocessingDrawing" xmlns:wp="http://schemas.openxmlformats.org/drawingml/2006/wordprocessingDrawing" xmlns:w10="urn:schemas-microsoft-com:office:word" xmlns:w="http://schemas.openxmlformats.org/wordprocessingml/2006/main" xmlns:w14="http://schemas.microsoft.com/office/word/2010/wordml" xmlns:w15="http://schemas.microsoft.com/office/word/2012/wordml" xmlns:wpg="http://schemas.microsoft.com/office/word/2010/wordprocessingGroup" xmlns:wpi="http://schemas.microsoft.com/office/word/2010/wordprocessingInk" xmlns:wne="http://schemas.microsoft.com/office/word/2006/wordml" xmlns:wps="http://schemas.microsoft.com/office/word/2010/wordprocessingShape" mc:Ignorable="w14 w15 wp14">
   <w:p>
     <w:pPr>
       <w:pStyle w:val="Header"/>
@@ -25365,7 +25261,7 @@
 </file>
 
 <file path=word/header2.xml><?xml version="1.0" encoding="utf-8"?>
-<w:hdr xmlns:ve="http://schemas.openxmlformats.org/markup-compatibility/2006" xmlns:o="urn:schemas-microsoft-com:office:office" xmlns:r="http://schemas.openxmlformats.org/officeDocument/2006/relationships" xmlns:m="http://schemas.openxmlformats.org/officeDocument/2006/math" xmlns:v="urn:schemas-microsoft-com:vml" xmlns:wp="http://schemas.openxmlformats.org/drawingml/2006/wordprocessingDrawing" xmlns:w10="urn:schemas-microsoft-com:office:word" xmlns:w="http://schemas.openxmlformats.org/wordprocessingml/2006/main" xmlns:wne="http://schemas.microsoft.com/office/word/2006/wordml">
+<w:hdr xmlns:wpc="http://schemas.microsoft.com/office/word/2010/wordprocessingCanvas" xmlns:mc="http://schemas.openxmlformats.org/markup-compatibility/2006" xmlns:o="urn:schemas-microsoft-com:office:office" xmlns:r="http://schemas.openxmlformats.org/officeDocument/2006/relationships" xmlns:m="http://schemas.openxmlformats.org/officeDocument/2006/math" xmlns:v="urn:schemas-microsoft-com:vml" xmlns:wp14="http://schemas.microsoft.com/office/word/2010/wordprocessingDrawing" xmlns:wp="http://schemas.openxmlformats.org/drawingml/2006/wordprocessingDrawing" xmlns:w10="urn:schemas-microsoft-com:office:word" xmlns:w="http://schemas.openxmlformats.org/wordprocessingml/2006/main" xmlns:w14="http://schemas.microsoft.com/office/word/2010/wordml" xmlns:w15="http://schemas.microsoft.com/office/word/2012/wordml" xmlns:wpg="http://schemas.microsoft.com/office/word/2010/wordprocessingGroup" xmlns:wpi="http://schemas.microsoft.com/office/word/2010/wordprocessingInk" xmlns:wne="http://schemas.microsoft.com/office/word/2006/wordml" xmlns:wps="http://schemas.microsoft.com/office/word/2010/wordprocessingShape" mc:Ignorable="w14 w15 wp14">
   <w:p>
     <w:pPr>
       <w:pStyle w:val="Header"/>
@@ -25380,7 +25276,7 @@
 </file>
 
 <file path=word/header3.xml><?xml version="1.0" encoding="utf-8"?>
-<w:hdr xmlns:ve="http://schemas.openxmlformats.org/markup-compatibility/2006" xmlns:o="urn:schemas-microsoft-com:office:office" xmlns:r="http://schemas.openxmlformats.org/officeDocument/2006/relationships" xmlns:m="http://schemas.openxmlformats.org/officeDocument/2006/math" xmlns:v="urn:schemas-microsoft-com:vml" xmlns:wp="http://schemas.openxmlformats.org/drawingml/2006/wordprocessingDrawing" xmlns:w10="urn:schemas-microsoft-com:office:word" xmlns:w="http://schemas.openxmlformats.org/wordprocessingml/2006/main" xmlns:wne="http://schemas.microsoft.com/office/word/2006/wordml">
+<w:hdr xmlns:wpc="http://schemas.microsoft.com/office/word/2010/wordprocessingCanvas" xmlns:mc="http://schemas.openxmlformats.org/markup-compatibility/2006" xmlns:o="urn:schemas-microsoft-com:office:office" xmlns:r="http://schemas.openxmlformats.org/officeDocument/2006/relationships" xmlns:m="http://schemas.openxmlformats.org/officeDocument/2006/math" xmlns:v="urn:schemas-microsoft-com:vml" xmlns:wp14="http://schemas.microsoft.com/office/word/2010/wordprocessingDrawing" xmlns:wp="http://schemas.openxmlformats.org/drawingml/2006/wordprocessingDrawing" xmlns:w10="urn:schemas-microsoft-com:office:word" xmlns:w="http://schemas.openxmlformats.org/wordprocessingml/2006/main" xmlns:w14="http://schemas.microsoft.com/office/word/2010/wordml" xmlns:w15="http://schemas.microsoft.com/office/word/2012/wordml" xmlns:wpg="http://schemas.microsoft.com/office/word/2010/wordprocessingGroup" xmlns:wpi="http://schemas.microsoft.com/office/word/2010/wordprocessingInk" xmlns:wne="http://schemas.microsoft.com/office/word/2006/wordml" xmlns:wps="http://schemas.microsoft.com/office/word/2010/wordprocessingShape" mc:Ignorable="w14 w15 wp14">
   <w:p>
     <w:pPr>
       <w:pStyle w:val="Header"/>
@@ -25390,7 +25286,7 @@
 </file>
 
 <file path=word/header4.xml><?xml version="1.0" encoding="utf-8"?>
-<w:hdr xmlns:ve="http://schemas.openxmlformats.org/markup-compatibility/2006" xmlns:o="urn:schemas-microsoft-com:office:office" xmlns:r="http://schemas.openxmlformats.org/officeDocument/2006/relationships" xmlns:m="http://schemas.openxmlformats.org/officeDocument/2006/math" xmlns:v="urn:schemas-microsoft-com:vml" xmlns:wp="http://schemas.openxmlformats.org/drawingml/2006/wordprocessingDrawing" xmlns:w10="urn:schemas-microsoft-com:office:word" xmlns:w="http://schemas.openxmlformats.org/wordprocessingml/2006/main" xmlns:wne="http://schemas.microsoft.com/office/word/2006/wordml">
+<w:hdr xmlns:wpc="http://schemas.microsoft.com/office/word/2010/wordprocessingCanvas" xmlns:mc="http://schemas.openxmlformats.org/markup-compatibility/2006" xmlns:o="urn:schemas-microsoft-com:office:office" xmlns:r="http://schemas.openxmlformats.org/officeDocument/2006/relationships" xmlns:m="http://schemas.openxmlformats.org/officeDocument/2006/math" xmlns:v="urn:schemas-microsoft-com:vml" xmlns:wp14="http://schemas.microsoft.com/office/word/2010/wordprocessingDrawing" xmlns:wp="http://schemas.openxmlformats.org/drawingml/2006/wordprocessingDrawing" xmlns:w10="urn:schemas-microsoft-com:office:word" xmlns:w="http://schemas.openxmlformats.org/wordprocessingml/2006/main" xmlns:w14="http://schemas.microsoft.com/office/word/2010/wordml" xmlns:w15="http://schemas.microsoft.com/office/word/2012/wordml" xmlns:wpg="http://schemas.microsoft.com/office/word/2010/wordprocessingGroup" xmlns:wpi="http://schemas.microsoft.com/office/word/2010/wordprocessingInk" xmlns:wne="http://schemas.microsoft.com/office/word/2006/wordml" xmlns:wps="http://schemas.microsoft.com/office/word/2010/wordprocessingShape" mc:Ignorable="w14 w15 wp14">
   <w:p>
     <w:pPr>
       <w:pStyle w:val="Header"/>
@@ -25405,7 +25301,7 @@
 </file>
 
 <file path=word/styles.xml><?xml version="1.0" encoding="utf-8"?>
-<w:styles xmlns:r="http://schemas.openxmlformats.org/officeDocument/2006/relationships" xmlns:w="http://schemas.openxmlformats.org/wordprocessingml/2006/main">
+<w:styles xmlns:mc="http://schemas.openxmlformats.org/markup-compatibility/2006" xmlns:r="http://schemas.openxmlformats.org/officeDocument/2006/relationships" xmlns:w="http://schemas.openxmlformats.org/wordprocessingml/2006/main" xmlns:w14="http://schemas.microsoft.com/office/word/2010/wordml" xmlns:w15="http://schemas.microsoft.com/office/word/2012/wordml" mc:Ignorable="w14 w15">
   <w:docDefaults>
     <w:rPrDefault>
       <w:rPr>
@@ -25415,144 +25311,378 @@
     </w:rPrDefault>
     <w:pPrDefault/>
   </w:docDefaults>
-  <w:latentStyles w:defLockedState="0" w:defUIPriority="99" w:defSemiHidden="1" w:defUnhideWhenUsed="1" w:defQFormat="0" w:count="267">
-    <w:lsdException w:name="Normal" w:semiHidden="0" w:uiPriority="0" w:unhideWhenUsed="0" w:qFormat="1"/>
-    <w:lsdException w:name="heading 1" w:semiHidden="0" w:unhideWhenUsed="0" w:qFormat="1"/>
-    <w:lsdException w:name="heading 2" w:semiHidden="0" w:unhideWhenUsed="0" w:qFormat="1"/>
-    <w:lsdException w:name="heading 3" w:semiHidden="0" w:unhideWhenUsed="0" w:qFormat="1"/>
-    <w:lsdException w:name="heading 4" w:uiPriority="9" w:qFormat="1"/>
-    <w:lsdException w:name="heading 5" w:uiPriority="9" w:qFormat="1"/>
-    <w:lsdException w:name="heading 6" w:uiPriority="9" w:qFormat="1"/>
-    <w:lsdException w:name="heading 7" w:uiPriority="9" w:qFormat="1"/>
-    <w:lsdException w:name="heading 8" w:uiPriority="9" w:qFormat="1"/>
-    <w:lsdException w:name="heading 9" w:uiPriority="9" w:qFormat="1"/>
-    <w:lsdException w:name="toc 1" w:uiPriority="39" w:qFormat="1"/>
-    <w:lsdException w:name="toc 2" w:uiPriority="39" w:qFormat="1"/>
-    <w:lsdException w:name="toc 3" w:uiPriority="39" w:qFormat="1"/>
-    <w:lsdException w:name="toc 4" w:uiPriority="39"/>
-    <w:lsdException w:name="toc 5" w:uiPriority="39"/>
-    <w:lsdException w:name="toc 6" w:uiPriority="39"/>
-    <w:lsdException w:name="toc 7" w:uiPriority="39"/>
-    <w:lsdException w:name="toc 8" w:uiPriority="39"/>
-    <w:lsdException w:name="toc 9" w:uiPriority="39"/>
-    <w:lsdException w:name="caption" w:uiPriority="35" w:qFormat="1"/>
-    <w:lsdException w:name="Title" w:semiHidden="0" w:uiPriority="10" w:unhideWhenUsed="0" w:qFormat="1"/>
-    <w:lsdException w:name="Default Paragraph Font" w:uiPriority="1"/>
-    <w:lsdException w:name="Subtitle" w:semiHidden="0" w:uiPriority="11" w:unhideWhenUsed="0" w:qFormat="1"/>
-    <w:lsdException w:name="Strong" w:semiHidden="0" w:uiPriority="22" w:unhideWhenUsed="0" w:qFormat="1"/>
-    <w:lsdException w:name="Emphasis" w:semiHidden="0" w:uiPriority="20" w:unhideWhenUsed="0" w:qFormat="1"/>
-    <w:lsdException w:name="Table Grid" w:semiHidden="0" w:uiPriority="59" w:unhideWhenUsed="0"/>
-    <w:lsdException w:name="Placeholder Text" w:unhideWhenUsed="0"/>
-    <w:lsdException w:name="No Spacing" w:semiHidden="0" w:uiPriority="1" w:unhideWhenUsed="0" w:qFormat="1"/>
-    <w:lsdException w:name="Light Shading" w:semiHidden="0" w:uiPriority="60" w:unhideWhenUsed="0"/>
-    <w:lsdException w:name="Light List" w:semiHidden="0" w:uiPriority="61" w:unhideWhenUsed="0"/>
-    <w:lsdException w:name="Light Grid" w:semiHidden="0" w:uiPriority="62" w:unhideWhenUsed="0"/>
-    <w:lsdException w:name="Medium Shading 1" w:semiHidden="0" w:uiPriority="63" w:unhideWhenUsed="0"/>
-    <w:lsdException w:name="Medium Shading 2" w:semiHidden="0" w:uiPriority="64" w:unhideWhenUsed="0"/>
-    <w:lsdException w:name="Medium List 1" w:semiHidden="0" w:uiPriority="65" w:unhideWhenUsed="0"/>
-    <w:lsdException w:name="Medium List 2" w:semiHidden="0" w:uiPriority="66" w:unhideWhenUsed="0"/>
-    <w:lsdException w:name="Medium Grid 1" w:semiHidden="0" w:uiPriority="67" w:unhideWhenUsed="0"/>
-    <w:lsdException w:name="Medium Grid 2" w:semiHidden="0" w:uiPriority="68" w:unhideWhenUsed="0"/>
-    <w:lsdException w:name="Medium Grid 3" w:semiHidden="0" w:uiPriority="69" w:unhideWhenUsed="0"/>
-    <w:lsdException w:name="Dark List" w:semiHidden="0" w:uiPriority="70" w:unhideWhenUsed="0"/>
-    <w:lsdException w:name="Colorful Shading" w:semiHidden="0" w:uiPriority="71" w:unhideWhenUsed="0"/>
-    <w:lsdException w:name="Colorful List" w:semiHidden="0" w:uiPriority="72" w:unhideWhenUsed="0"/>
-    <w:lsdException w:name="Colorful Grid" w:semiHidden="0" w:uiPriority="73" w:unhideWhenUsed="0"/>
-    <w:lsdException w:name="Light Shading Accent 1" w:semiHidden="0" w:uiPriority="60" w:unhideWhenUsed="0"/>
-    <w:lsdException w:name="Light List Accent 1" w:semiHidden="0" w:uiPriority="61" w:unhideWhenUsed="0"/>
-    <w:lsdException w:name="Light Grid Accent 1" w:semiHidden="0" w:uiPriority="62" w:unhideWhenUsed="0"/>
-    <w:lsdException w:name="Medium Shading 1 Accent 1" w:semiHidden="0" w:uiPriority="63" w:unhideWhenUsed="0"/>
-    <w:lsdException w:name="Medium Shading 2 Accent 1" w:semiHidden="0" w:uiPriority="64" w:unhideWhenUsed="0"/>
-    <w:lsdException w:name="Medium List 1 Accent 1" w:semiHidden="0" w:uiPriority="65" w:unhideWhenUsed="0"/>
-    <w:lsdException w:name="Revision" w:unhideWhenUsed="0"/>
-    <w:lsdException w:name="List Paragraph" w:semiHidden="0" w:uiPriority="34" w:unhideWhenUsed="0" w:qFormat="1"/>
-    <w:lsdException w:name="Quote" w:semiHidden="0" w:uiPriority="29" w:unhideWhenUsed="0" w:qFormat="1"/>
-    <w:lsdException w:name="Intense Quote" w:semiHidden="0" w:uiPriority="30" w:unhideWhenUsed="0" w:qFormat="1"/>
-    <w:lsdException w:name="Medium List 2 Accent 1" w:semiHidden="0" w:uiPriority="66" w:unhideWhenUsed="0"/>
-    <w:lsdException w:name="Medium Grid 1 Accent 1" w:semiHidden="0" w:uiPriority="67" w:unhideWhenUsed="0"/>
-    <w:lsdException w:name="Medium Grid 2 Accent 1" w:semiHidden="0" w:uiPriority="68" w:unhideWhenUsed="0"/>
-    <w:lsdException w:name="Medium Grid 3 Accent 1" w:semiHidden="0" w:uiPriority="69" w:unhideWhenUsed="0"/>
-    <w:lsdException w:name="Dark List Accent 1" w:semiHidden="0" w:uiPriority="70" w:unhideWhenUsed="0"/>
-    <w:lsdException w:name="Colorful Shading Accent 1" w:semiHidden="0" w:uiPriority="71" w:unhideWhenUsed="0"/>
-    <w:lsdException w:name="Colorful List Accent 1" w:semiHidden="0" w:uiPriority="72" w:unhideWhenUsed="0"/>
-    <w:lsdException w:name="Colorful Grid Accent 1" w:semiHidden="0" w:uiPriority="73" w:unhideWhenUsed="0"/>
-    <w:lsdException w:name="Light Shading Accent 2" w:semiHidden="0" w:uiPriority="60" w:unhideWhenUsed="0"/>
-    <w:lsdException w:name="Light List Accent 2" w:semiHidden="0" w:uiPriority="61" w:unhideWhenUsed="0"/>
-    <w:lsdException w:name="Light Grid Accent 2" w:semiHidden="0" w:uiPriority="62" w:unhideWhenUsed="0"/>
-    <w:lsdException w:name="Medium Shading 1 Accent 2" w:semiHidden="0" w:uiPriority="63" w:unhideWhenUsed="0"/>
-    <w:lsdException w:name="Medium Shading 2 Accent 2" w:semiHidden="0" w:uiPriority="64" w:unhideWhenUsed="0"/>
-    <w:lsdException w:name="Medium List 1 Accent 2" w:semiHidden="0" w:uiPriority="65" w:unhideWhenUsed="0"/>
-    <w:lsdException w:name="Medium List 2 Accent 2" w:semiHidden="0" w:uiPriority="66" w:unhideWhenUsed="0"/>
-    <w:lsdException w:name="Medium Grid 1 Accent 2" w:semiHidden="0" w:uiPriority="67" w:unhideWhenUsed="0"/>
-    <w:lsdException w:name="Medium Grid 2 Accent 2" w:semiHidden="0" w:uiPriority="68" w:unhideWhenUsed="0"/>
-    <w:lsdException w:name="Medium Grid 3 Accent 2" w:semiHidden="0" w:uiPriority="69" w:unhideWhenUsed="0"/>
-    <w:lsdException w:name="Dark List Accent 2" w:semiHidden="0" w:uiPriority="70" w:unhideWhenUsed="0"/>
-    <w:lsdException w:name="Colorful Shading Accent 2" w:semiHidden="0" w:uiPriority="71" w:unhideWhenUsed="0"/>
-    <w:lsdException w:name="Colorful List Accent 2" w:semiHidden="0" w:uiPriority="72" w:unhideWhenUsed="0"/>
-    <w:lsdException w:name="Colorful Grid Accent 2" w:semiHidden="0" w:uiPriority="73" w:unhideWhenUsed="0"/>
-    <w:lsdException w:name="Light Shading Accent 3" w:semiHidden="0" w:uiPriority="60" w:unhideWhenUsed="0"/>
-    <w:lsdException w:name="Light List Accent 3" w:semiHidden="0" w:uiPriority="61" w:unhideWhenUsed="0"/>
-    <w:lsdException w:name="Light Grid Accent 3" w:semiHidden="0" w:uiPriority="62" w:unhideWhenUsed="0"/>
-    <w:lsdException w:name="Medium Shading 1 Accent 3" w:semiHidden="0" w:uiPriority="63" w:unhideWhenUsed="0"/>
-    <w:lsdException w:name="Medium Shading 2 Accent 3" w:semiHidden="0" w:uiPriority="64" w:unhideWhenUsed="0"/>
-    <w:lsdException w:name="Medium List 1 Accent 3" w:semiHidden="0" w:uiPriority="65" w:unhideWhenUsed="0"/>
-    <w:lsdException w:name="Medium List 2 Accent 3" w:semiHidden="0" w:uiPriority="66" w:unhideWhenUsed="0"/>
-    <w:lsdException w:name="Medium Grid 1 Accent 3" w:semiHidden="0" w:uiPriority="67" w:unhideWhenUsed="0"/>
-    <w:lsdException w:name="Medium Grid 2 Accent 3" w:semiHidden="0" w:uiPriority="68" w:unhideWhenUsed="0"/>
-    <w:lsdException w:name="Medium Grid 3 Accent 3" w:semiHidden="0" w:uiPriority="69" w:unhideWhenUsed="0"/>
-    <w:lsdException w:name="Dark List Accent 3" w:semiHidden="0" w:uiPriority="70" w:unhideWhenUsed="0"/>
-    <w:lsdException w:name="Colorful Shading Accent 3" w:semiHidden="0" w:uiPriority="71" w:unhideWhenUsed="0"/>
-    <w:lsdException w:name="Colorful List Accent 3" w:semiHidden="0" w:uiPriority="72" w:unhideWhenUsed="0"/>
-    <w:lsdException w:name="Colorful Grid Accent 3" w:semiHidden="0" w:uiPriority="73" w:unhideWhenUsed="0"/>
-    <w:lsdException w:name="Light Shading Accent 4" w:semiHidden="0" w:uiPriority="60" w:unhideWhenUsed="0"/>
-    <w:lsdException w:name="Light List Accent 4" w:semiHidden="0" w:uiPriority="61" w:unhideWhenUsed="0"/>
-    <w:lsdException w:name="Light Grid Accent 4" w:semiHidden="0" w:uiPriority="62" w:unhideWhenUsed="0"/>
-    <w:lsdException w:name="Medium Shading 1 Accent 4" w:semiHidden="0" w:uiPriority="63" w:unhideWhenUsed="0"/>
-    <w:lsdException w:name="Medium Shading 2 Accent 4" w:semiHidden="0" w:uiPriority="64" w:unhideWhenUsed="0"/>
-    <w:lsdException w:name="Medium List 1 Accent 4" w:semiHidden="0" w:uiPriority="65" w:unhideWhenUsed="0"/>
-    <w:lsdException w:name="Medium List 2 Accent 4" w:semiHidden="0" w:uiPriority="66" w:unhideWhenUsed="0"/>
-    <w:lsdException w:name="Medium Grid 1 Accent 4" w:semiHidden="0" w:uiPriority="67" w:unhideWhenUsed="0"/>
-    <w:lsdException w:name="Medium Grid 2 Accent 4" w:semiHidden="0" w:uiPriority="68" w:unhideWhenUsed="0"/>
-    <w:lsdException w:name="Medium Grid 3 Accent 4" w:semiHidden="0" w:uiPriority="69" w:unhideWhenUsed="0"/>
-    <w:lsdException w:name="Dark List Accent 4" w:semiHidden="0" w:uiPriority="70" w:unhideWhenUsed="0"/>
-    <w:lsdException w:name="Colorful Shading Accent 4" w:semiHidden="0" w:uiPriority="71" w:unhideWhenUsed="0"/>
-    <w:lsdException w:name="Colorful List Accent 4" w:semiHidden="0" w:uiPriority="72" w:unhideWhenUsed="0"/>
-    <w:lsdException w:name="Colorful Grid Accent 4" w:semiHidden="0" w:uiPriority="73" w:unhideWhenUsed="0"/>
-    <w:lsdException w:name="Light Shading Accent 5" w:semiHidden="0" w:uiPriority="60" w:unhideWhenUsed="0"/>
-    <w:lsdException w:name="Light List Accent 5" w:semiHidden="0" w:uiPriority="61" w:unhideWhenUsed="0"/>
-    <w:lsdException w:name="Light Grid Accent 5" w:semiHidden="0" w:uiPriority="62" w:unhideWhenUsed="0"/>
-    <w:lsdException w:name="Medium Shading 1 Accent 5" w:semiHidden="0" w:uiPriority="63" w:unhideWhenUsed="0"/>
-    <w:lsdException w:name="Medium Shading 2 Accent 5" w:semiHidden="0" w:uiPriority="64" w:unhideWhenUsed="0"/>
-    <w:lsdException w:name="Medium List 1 Accent 5" w:semiHidden="0" w:uiPriority="65" w:unhideWhenUsed="0"/>
-    <w:lsdException w:name="Medium List 2 Accent 5" w:semiHidden="0" w:uiPriority="66" w:unhideWhenUsed="0"/>
-    <w:lsdException w:name="Medium Grid 1 Accent 5" w:semiHidden="0" w:uiPriority="67" w:unhideWhenUsed="0"/>
-    <w:lsdException w:name="Medium Grid 2 Accent 5" w:semiHidden="0" w:uiPriority="68" w:unhideWhenUsed="0"/>
-    <w:lsdException w:name="Medium Grid 3 Accent 5" w:semiHidden="0" w:uiPriority="69" w:unhideWhenUsed="0"/>
-    <w:lsdException w:name="Dark List Accent 5" w:semiHidden="0" w:uiPriority="70" w:unhideWhenUsed="0"/>
-    <w:lsdException w:name="Colorful Shading Accent 5" w:semiHidden="0" w:uiPriority="71" w:unhideWhenUsed="0"/>
-    <w:lsdException w:name="Colorful List Accent 5" w:semiHidden="0" w:uiPriority="72" w:unhideWhenUsed="0"/>
-    <w:lsdException w:name="Colorful Grid Accent 5" w:semiHidden="0" w:uiPriority="73" w:unhideWhenUsed="0"/>
-    <w:lsdException w:name="Light Shading Accent 6" w:semiHidden="0" w:uiPriority="60" w:unhideWhenUsed="0"/>
-    <w:lsdException w:name="Light List Accent 6" w:semiHidden="0" w:uiPriority="61" w:unhideWhenUsed="0"/>
-    <w:lsdException w:name="Light Grid Accent 6" w:semiHidden="0" w:uiPriority="62" w:unhideWhenUsed="0"/>
-    <w:lsdException w:name="Medium Shading 1 Accent 6" w:semiHidden="0" w:uiPriority="63" w:unhideWhenUsed="0"/>
-    <w:lsdException w:name="Medium Shading 2 Accent 6" w:semiHidden="0" w:uiPriority="64" w:unhideWhenUsed="0"/>
-    <w:lsdException w:name="Medium List 1 Accent 6" w:semiHidden="0" w:uiPriority="65" w:unhideWhenUsed="0"/>
-    <w:lsdException w:name="Medium List 2 Accent 6" w:semiHidden="0" w:uiPriority="66" w:unhideWhenUsed="0"/>
-    <w:lsdException w:name="Medium Grid 1 Accent 6" w:semiHidden="0" w:uiPriority="67" w:unhideWhenUsed="0"/>
-    <w:lsdException w:name="Medium Grid 2 Accent 6" w:semiHidden="0" w:uiPriority="68" w:unhideWhenUsed="0"/>
-    <w:lsdException w:name="Medium Grid 3 Accent 6" w:semiHidden="0" w:uiPriority="69" w:unhideWhenUsed="0"/>
-    <w:lsdException w:name="Dark List Accent 6" w:semiHidden="0" w:uiPriority="70" w:unhideWhenUsed="0"/>
-    <w:lsdException w:name="Colorful Shading Accent 6" w:semiHidden="0" w:uiPriority="71" w:unhideWhenUsed="0"/>
-    <w:lsdException w:name="Colorful List Accent 6" w:semiHidden="0" w:uiPriority="72" w:unhideWhenUsed="0"/>
-    <w:lsdException w:name="Colorful Grid Accent 6" w:semiHidden="0" w:uiPriority="73" w:unhideWhenUsed="0"/>
-    <w:lsdException w:name="Subtle Emphasis" w:semiHidden="0" w:uiPriority="19" w:unhideWhenUsed="0" w:qFormat="1"/>
-    <w:lsdException w:name="Intense Emphasis" w:semiHidden="0" w:uiPriority="21" w:unhideWhenUsed="0" w:qFormat="1"/>
-    <w:lsdException w:name="Subtle Reference" w:semiHidden="0" w:uiPriority="31" w:unhideWhenUsed="0" w:qFormat="1"/>
-    <w:lsdException w:name="Intense Reference" w:semiHidden="0" w:uiPriority="32" w:unhideWhenUsed="0" w:qFormat="1"/>
-    <w:lsdException w:name="Book Title" w:semiHidden="0" w:uiPriority="33" w:unhideWhenUsed="0" w:qFormat="1"/>
-    <w:lsdException w:name="Bibliography" w:uiPriority="37"/>
-    <w:lsdException w:name="TOC Heading" w:uiPriority="39" w:qFormat="1"/>
+  <w:latentStyles w:defLockedState="0" w:defUIPriority="99" w:defSemiHidden="0" w:defUnhideWhenUsed="0" w:defQFormat="0" w:count="371">
+    <w:lsdException w:name="Normal" w:uiPriority="0" w:qFormat="1"/>
+    <w:lsdException w:name="heading 1" w:qFormat="1"/>
+    <w:lsdException w:name="heading 2" w:qFormat="1"/>
+    <w:lsdException w:name="heading 3" w:qFormat="1"/>
+    <w:lsdException w:name="heading 4" w:semiHidden="1" w:uiPriority="9" w:unhideWhenUsed="1" w:qFormat="1"/>
+    <w:lsdException w:name="heading 5" w:semiHidden="1" w:uiPriority="9" w:unhideWhenUsed="1" w:qFormat="1"/>
+    <w:lsdException w:name="heading 6" w:semiHidden="1" w:uiPriority="9" w:unhideWhenUsed="1" w:qFormat="1"/>
+    <w:lsdException w:name="heading 7" w:semiHidden="1" w:uiPriority="9" w:unhideWhenUsed="1" w:qFormat="1"/>
+    <w:lsdException w:name="heading 8" w:semiHidden="1" w:uiPriority="9" w:unhideWhenUsed="1" w:qFormat="1"/>
+    <w:lsdException w:name="heading 9" w:semiHidden="1" w:uiPriority="9" w:unhideWhenUsed="1" w:qFormat="1"/>
+    <w:lsdException w:name="index 1" w:semiHidden="1" w:unhideWhenUsed="1"/>
+    <w:lsdException w:name="index 2" w:semiHidden="1" w:unhideWhenUsed="1"/>
+    <w:lsdException w:name="index 3" w:semiHidden="1" w:unhideWhenUsed="1"/>
+    <w:lsdException w:name="index 4" w:semiHidden="1" w:unhideWhenUsed="1"/>
+    <w:lsdException w:name="index 5" w:semiHidden="1" w:unhideWhenUsed="1"/>
+    <w:lsdException w:name="index 6" w:semiHidden="1" w:unhideWhenUsed="1"/>
+    <w:lsdException w:name="index 7" w:semiHidden="1" w:unhideWhenUsed="1"/>
+    <w:lsdException w:name="index 8" w:semiHidden="1" w:unhideWhenUsed="1"/>
+    <w:lsdException w:name="index 9" w:semiHidden="1" w:unhideWhenUsed="1"/>
+    <w:lsdException w:name="toc 1" w:semiHidden="1" w:uiPriority="39" w:unhideWhenUsed="1" w:qFormat="1"/>
+    <w:lsdException w:name="toc 2" w:semiHidden="1" w:uiPriority="39" w:unhideWhenUsed="1" w:qFormat="1"/>
+    <w:lsdException w:name="toc 3" w:semiHidden="1" w:uiPriority="39" w:unhideWhenUsed="1" w:qFormat="1"/>
+    <w:lsdException w:name="toc 4" w:semiHidden="1" w:uiPriority="39" w:unhideWhenUsed="1"/>
+    <w:lsdException w:name="toc 5" w:semiHidden="1" w:uiPriority="39" w:unhideWhenUsed="1"/>
+    <w:lsdException w:name="toc 6" w:semiHidden="1" w:uiPriority="39" w:unhideWhenUsed="1"/>
+    <w:lsdException w:name="toc 7" w:semiHidden="1" w:uiPriority="39" w:unhideWhenUsed="1"/>
+    <w:lsdException w:name="toc 8" w:semiHidden="1" w:uiPriority="39" w:unhideWhenUsed="1"/>
+    <w:lsdException w:name="toc 9" w:semiHidden="1" w:uiPriority="39" w:unhideWhenUsed="1"/>
+    <w:lsdException w:name="Normal Indent" w:semiHidden="1" w:unhideWhenUsed="1"/>
+    <w:lsdException w:name="footnote text" w:semiHidden="1" w:unhideWhenUsed="1"/>
+    <w:lsdException w:name="annotation text" w:semiHidden="1" w:unhideWhenUsed="1"/>
+    <w:lsdException w:name="header" w:semiHidden="1" w:unhideWhenUsed="1"/>
+    <w:lsdException w:name="footer" w:semiHidden="1" w:unhideWhenUsed="1"/>
+    <w:lsdException w:name="index heading" w:semiHidden="1" w:unhideWhenUsed="1"/>
+    <w:lsdException w:name="caption" w:semiHidden="1" w:uiPriority="35" w:unhideWhenUsed="1" w:qFormat="1"/>
+    <w:lsdException w:name="table of figures" w:semiHidden="1" w:unhideWhenUsed="1"/>
+    <w:lsdException w:name="envelope address" w:semiHidden="1" w:unhideWhenUsed="1"/>
+    <w:lsdException w:name="envelope return" w:semiHidden="1" w:unhideWhenUsed="1"/>
+    <w:lsdException w:name="footnote reference" w:semiHidden="1" w:unhideWhenUsed="1"/>
+    <w:lsdException w:name="annotation reference" w:semiHidden="1" w:unhideWhenUsed="1"/>
+    <w:lsdException w:name="line number" w:semiHidden="1" w:unhideWhenUsed="1"/>
+    <w:lsdException w:name="page number" w:semiHidden="1" w:unhideWhenUsed="1"/>
+    <w:lsdException w:name="endnote reference" w:semiHidden="1" w:unhideWhenUsed="1"/>
+    <w:lsdException w:name="endnote text" w:semiHidden="1" w:unhideWhenUsed="1"/>
+    <w:lsdException w:name="table of authorities" w:semiHidden="1" w:unhideWhenUsed="1"/>
+    <w:lsdException w:name="macro" w:semiHidden="1" w:unhideWhenUsed="1"/>
+    <w:lsdException w:name="toa heading" w:semiHidden="1" w:unhideWhenUsed="1"/>
+    <w:lsdException w:name="List" w:semiHidden="1" w:unhideWhenUsed="1"/>
+    <w:lsdException w:name="List Bullet" w:semiHidden="1" w:unhideWhenUsed="1"/>
+    <w:lsdException w:name="List Number" w:semiHidden="1" w:unhideWhenUsed="1"/>
+    <w:lsdException w:name="List 2" w:semiHidden="1" w:unhideWhenUsed="1"/>
+    <w:lsdException w:name="List 3" w:semiHidden="1" w:unhideWhenUsed="1"/>
+    <w:lsdException w:name="List 4" w:semiHidden="1" w:unhideWhenUsed="1"/>
+    <w:lsdException w:name="List 5" w:semiHidden="1" w:unhideWhenUsed="1"/>
+    <w:lsdException w:name="List Bullet 2" w:semiHidden="1" w:unhideWhenUsed="1"/>
+    <w:lsdException w:name="List Bullet 3" w:semiHidden="1" w:unhideWhenUsed="1"/>
+    <w:lsdException w:name="List Bullet 4" w:semiHidden="1" w:unhideWhenUsed="1"/>
+    <w:lsdException w:name="List Bullet 5" w:semiHidden="1" w:unhideWhenUsed="1"/>
+    <w:lsdException w:name="List Number 2" w:semiHidden="1" w:unhideWhenUsed="1"/>
+    <w:lsdException w:name="List Number 3" w:semiHidden="1" w:unhideWhenUsed="1"/>
+    <w:lsdException w:name="List Number 4" w:semiHidden="1" w:unhideWhenUsed="1"/>
+    <w:lsdException w:name="List Number 5" w:semiHidden="1" w:unhideWhenUsed="1"/>
+    <w:lsdException w:name="Title" w:uiPriority="10" w:qFormat="1"/>
+    <w:lsdException w:name="Closing" w:semiHidden="1" w:unhideWhenUsed="1"/>
+    <w:lsdException w:name="Signature" w:semiHidden="1" w:unhideWhenUsed="1"/>
+    <w:lsdException w:name="Default Paragraph Font" w:semiHidden="1" w:uiPriority="1" w:unhideWhenUsed="1"/>
+    <w:lsdException w:name="Body Text" w:semiHidden="1" w:unhideWhenUsed="1"/>
+    <w:lsdException w:name="Body Text Indent" w:semiHidden="1" w:unhideWhenUsed="1"/>
+    <w:lsdException w:name="List Continue" w:semiHidden="1" w:unhideWhenUsed="1"/>
+    <w:lsdException w:name="List Continue 2" w:semiHidden="1" w:unhideWhenUsed="1"/>
+    <w:lsdException w:name="List Continue 3" w:semiHidden="1" w:unhideWhenUsed="1"/>
+    <w:lsdException w:name="List Continue 4" w:semiHidden="1" w:unhideWhenUsed="1"/>
+    <w:lsdException w:name="List Continue 5" w:semiHidden="1" w:unhideWhenUsed="1"/>
+    <w:lsdException w:name="Message Header" w:semiHidden="1" w:unhideWhenUsed="1"/>
+    <w:lsdException w:name="Subtitle" w:uiPriority="11" w:qFormat="1"/>
+    <w:lsdException w:name="Salutation" w:semiHidden="1" w:unhideWhenUsed="1"/>
+    <w:lsdException w:name="Date" w:semiHidden="1" w:unhideWhenUsed="1"/>
+    <w:lsdException w:name="Body Text First Indent" w:semiHidden="1" w:unhideWhenUsed="1"/>
+    <w:lsdException w:name="Body Text First Indent 2" w:semiHidden="1" w:unhideWhenUsed="1"/>
+    <w:lsdException w:name="Note Heading" w:semiHidden="1" w:unhideWhenUsed="1"/>
+    <w:lsdException w:name="Body Text 2" w:semiHidden="1" w:unhideWhenUsed="1"/>
+    <w:lsdException w:name="Body Text 3" w:semiHidden="1" w:unhideWhenUsed="1"/>
+    <w:lsdException w:name="Body Text Indent 2" w:semiHidden="1" w:unhideWhenUsed="1"/>
+    <w:lsdException w:name="Body Text Indent 3" w:semiHidden="1" w:unhideWhenUsed="1"/>
+    <w:lsdException w:name="Block Text" w:semiHidden="1" w:unhideWhenUsed="1"/>
+    <w:lsdException w:name="Hyperlink" w:semiHidden="1" w:unhideWhenUsed="1"/>
+    <w:lsdException w:name="FollowedHyperlink" w:semiHidden="1" w:unhideWhenUsed="1"/>
+    <w:lsdException w:name="Strong" w:uiPriority="22" w:qFormat="1"/>
+    <w:lsdException w:name="Emphasis" w:uiPriority="20" w:qFormat="1"/>
+    <w:lsdException w:name="Document Map" w:semiHidden="1" w:unhideWhenUsed="1"/>
+    <w:lsdException w:name="Plain Text" w:semiHidden="1" w:unhideWhenUsed="1"/>
+    <w:lsdException w:name="E-mail Signature" w:semiHidden="1" w:unhideWhenUsed="1"/>
+    <w:lsdException w:name="HTML Top of Form" w:semiHidden="1" w:unhideWhenUsed="1"/>
+    <w:lsdException w:name="HTML Bottom of Form" w:semiHidden="1" w:unhideWhenUsed="1"/>
+    <w:lsdException w:name="Normal (Web)" w:semiHidden="1" w:unhideWhenUsed="1"/>
+    <w:lsdException w:name="HTML Acronym" w:semiHidden="1" w:unhideWhenUsed="1"/>
+    <w:lsdException w:name="HTML Address" w:semiHidden="1" w:unhideWhenUsed="1"/>
+    <w:lsdException w:name="HTML Cite" w:semiHidden="1" w:unhideWhenUsed="1"/>
+    <w:lsdException w:name="HTML Code" w:semiHidden="1" w:unhideWhenUsed="1"/>
+    <w:lsdException w:name="HTML Definition" w:semiHidden="1" w:unhideWhenUsed="1"/>
+    <w:lsdException w:name="HTML Keyboard" w:semiHidden="1" w:unhideWhenUsed="1"/>
+    <w:lsdException w:name="HTML Preformatted" w:semiHidden="1" w:unhideWhenUsed="1"/>
+    <w:lsdException w:name="HTML Sample" w:semiHidden="1" w:unhideWhenUsed="1"/>
+    <w:lsdException w:name="HTML Typewriter" w:semiHidden="1" w:unhideWhenUsed="1"/>
+    <w:lsdException w:name="HTML Variable" w:semiHidden="1" w:unhideWhenUsed="1"/>
+    <w:lsdException w:name="Normal Table" w:semiHidden="1" w:unhideWhenUsed="1"/>
+    <w:lsdException w:name="annotation subject" w:semiHidden="1" w:unhideWhenUsed="1"/>
+    <w:lsdException w:name="No List" w:semiHidden="1" w:unhideWhenUsed="1"/>
+    <w:lsdException w:name="Outline List 1" w:semiHidden="1" w:unhideWhenUsed="1"/>
+    <w:lsdException w:name="Outline List 2" w:semiHidden="1" w:unhideWhenUsed="1"/>
+    <w:lsdException w:name="Outline List 3" w:semiHidden="1" w:unhideWhenUsed="1"/>
+    <w:lsdException w:name="Table Simple 1" w:semiHidden="1" w:unhideWhenUsed="1"/>
+    <w:lsdException w:name="Table Simple 2" w:semiHidden="1" w:unhideWhenUsed="1"/>
+    <w:lsdException w:name="Table Simple 3" w:semiHidden="1" w:unhideWhenUsed="1"/>
+    <w:lsdException w:name="Table Classic 1" w:semiHidden="1" w:unhideWhenUsed="1"/>
+    <w:lsdException w:name="Table Classic 2" w:semiHidden="1" w:unhideWhenUsed="1"/>
+    <w:lsdException w:name="Table Classic 3" w:semiHidden="1" w:unhideWhenUsed="1"/>
+    <w:lsdException w:name="Table Classic 4" w:semiHidden="1" w:unhideWhenUsed="1"/>
+    <w:lsdException w:name="Table Colorful 1" w:semiHidden="1" w:unhideWhenUsed="1"/>
+    <w:lsdException w:name="Table Colorful 2" w:semiHidden="1" w:unhideWhenUsed="1"/>
+    <w:lsdException w:name="Table Colorful 3" w:semiHidden="1" w:unhideWhenUsed="1"/>
+    <w:lsdException w:name="Table Columns 1" w:semiHidden="1" w:unhideWhenUsed="1"/>
+    <w:lsdException w:name="Table Columns 2" w:semiHidden="1" w:unhideWhenUsed="1"/>
+    <w:lsdException w:name="Table Columns 3" w:semiHidden="1" w:unhideWhenUsed="1"/>
+    <w:lsdException w:name="Table Columns 4" w:semiHidden="1" w:unhideWhenUsed="1"/>
+    <w:lsdException w:name="Table Columns 5" w:semiHidden="1" w:unhideWhenUsed="1"/>
+    <w:lsdException w:name="Table Grid 1" w:semiHidden="1" w:unhideWhenUsed="1"/>
+    <w:lsdException w:name="Table Grid 2" w:semiHidden="1" w:unhideWhenUsed="1"/>
+    <w:lsdException w:name="Table Grid 3" w:semiHidden="1" w:unhideWhenUsed="1"/>
+    <w:lsdException w:name="Table Grid 4" w:semiHidden="1" w:unhideWhenUsed="1"/>
+    <w:lsdException w:name="Table Grid 5" w:semiHidden="1" w:unhideWhenUsed="1"/>
+    <w:lsdException w:name="Table Grid 6" w:semiHidden="1" w:unhideWhenUsed="1"/>
+    <w:lsdException w:name="Table Grid 7" w:semiHidden="1" w:unhideWhenUsed="1"/>
+    <w:lsdException w:name="Table Grid 8" w:semiHidden="1" w:unhideWhenUsed="1"/>
+    <w:lsdException w:name="Table List 1" w:semiHidden="1" w:unhideWhenUsed="1"/>
+    <w:lsdException w:name="Table List 2" w:semiHidden="1" w:unhideWhenUsed="1"/>
+    <w:lsdException w:name="Table List 3" w:semiHidden="1" w:unhideWhenUsed="1"/>
+    <w:lsdException w:name="Table List 4" w:semiHidden="1" w:unhideWhenUsed="1"/>
+    <w:lsdException w:name="Table List 5" w:semiHidden="1" w:unhideWhenUsed="1"/>
+    <w:lsdException w:name="Table List 6" w:semiHidden="1" w:unhideWhenUsed="1"/>
+    <w:lsdException w:name="Table List 7" w:semiHidden="1" w:unhideWhenUsed="1"/>
+    <w:lsdException w:name="Table List 8" w:semiHidden="1" w:unhideWhenUsed="1"/>
+    <w:lsdException w:name="Table 3D effects 1" w:semiHidden="1" w:unhideWhenUsed="1"/>
+    <w:lsdException w:name="Table 3D effects 2" w:semiHidden="1" w:unhideWhenUsed="1"/>
+    <w:lsdException w:name="Table 3D effects 3" w:semiHidden="1" w:unhideWhenUsed="1"/>
+    <w:lsdException w:name="Table Contemporary" w:semiHidden="1" w:unhideWhenUsed="1"/>
+    <w:lsdException w:name="Table Elegant" w:semiHidden="1" w:unhideWhenUsed="1"/>
+    <w:lsdException w:name="Table Professional" w:semiHidden="1" w:unhideWhenUsed="1"/>
+    <w:lsdException w:name="Table Subtle 1" w:semiHidden="1" w:unhideWhenUsed="1"/>
+    <w:lsdException w:name="Table Subtle 2" w:semiHidden="1" w:unhideWhenUsed="1"/>
+    <w:lsdException w:name="Table Web 1" w:semiHidden="1" w:unhideWhenUsed="1"/>
+    <w:lsdException w:name="Table Web 2" w:semiHidden="1" w:unhideWhenUsed="1"/>
+    <w:lsdException w:name="Table Web 3" w:semiHidden="1" w:unhideWhenUsed="1"/>
+    <w:lsdException w:name="Balloon Text" w:semiHidden="1" w:unhideWhenUsed="1"/>
+    <w:lsdException w:name="Table Grid" w:uiPriority="59"/>
+    <w:lsdException w:name="Table Theme" w:semiHidden="1" w:unhideWhenUsed="1"/>
+    <w:lsdException w:name="Placeholder Text" w:semiHidden="1"/>
+    <w:lsdException w:name="No Spacing" w:uiPriority="1" w:qFormat="1"/>
+    <w:lsdException w:name="Light Shading" w:uiPriority="60"/>
+    <w:lsdException w:name="Light List" w:uiPriority="61"/>
+    <w:lsdException w:name="Light Grid" w:uiPriority="62"/>
+    <w:lsdException w:name="Medium Shading 1" w:uiPriority="63"/>
+    <w:lsdException w:name="Medium Shading 2" w:uiPriority="64"/>
+    <w:lsdException w:name="Medium List 1" w:uiPriority="65"/>
+    <w:lsdException w:name="Medium List 2" w:uiPriority="66"/>
+    <w:lsdException w:name="Medium Grid 1" w:uiPriority="67"/>
+    <w:lsdException w:name="Medium Grid 2" w:uiPriority="68"/>
+    <w:lsdException w:name="Medium Grid 3" w:uiPriority="69"/>
+    <w:lsdException w:name="Dark List" w:uiPriority="70"/>
+    <w:lsdException w:name="Colorful Shading" w:uiPriority="71"/>
+    <w:lsdException w:name="Colorful List" w:uiPriority="72"/>
+    <w:lsdException w:name="Colorful Grid" w:uiPriority="73"/>
+    <w:lsdException w:name="Light Shading Accent 1" w:uiPriority="60"/>
+    <w:lsdException w:name="Light List Accent 1" w:uiPriority="61"/>
+    <w:lsdException w:name="Light Grid Accent 1" w:uiPriority="62"/>
+    <w:lsdException w:name="Medium Shading 1 Accent 1" w:uiPriority="63"/>
+    <w:lsdException w:name="Medium Shading 2 Accent 1" w:uiPriority="64"/>
+    <w:lsdException w:name="Medium List 1 Accent 1" w:uiPriority="65"/>
+    <w:lsdException w:name="Revision" w:semiHidden="1"/>
+    <w:lsdException w:name="List Paragraph" w:uiPriority="34" w:qFormat="1"/>
+    <w:lsdException w:name="Quote" w:uiPriority="29" w:qFormat="1"/>
+    <w:lsdException w:name="Intense Quote" w:uiPriority="30" w:qFormat="1"/>
+    <w:lsdException w:name="Medium List 2 Accent 1" w:uiPriority="66"/>
+    <w:lsdException w:name="Medium Grid 1 Accent 1" w:uiPriority="67"/>
+    <w:lsdException w:name="Medium Grid 2 Accent 1" w:uiPriority="68"/>
+    <w:lsdException w:name="Medium Grid 3 Accent 1" w:uiPriority="69"/>
+    <w:lsdException w:name="Dark List Accent 1" w:uiPriority="70"/>
+    <w:lsdException w:name="Colorful Shading Accent 1" w:uiPriority="71"/>
+    <w:lsdException w:name="Colorful List Accent 1" w:uiPriority="72"/>
+    <w:lsdException w:name="Colorful Grid Accent 1" w:uiPriority="73"/>
+    <w:lsdException w:name="Light Shading Accent 2" w:uiPriority="60"/>
+    <w:lsdException w:name="Light List Accent 2" w:uiPriority="61"/>
+    <w:lsdException w:name="Light Grid Accent 2" w:uiPriority="62"/>
+    <w:lsdException w:name="Medium Shading 1 Accent 2" w:uiPriority="63"/>
+    <w:lsdException w:name="Medium Shading 2 Accent 2" w:uiPriority="64"/>
+    <w:lsdException w:name="Medium List 1 Accent 2" w:uiPriority="65"/>
+    <w:lsdException w:name="Medium List 2 Accent 2" w:uiPriority="66"/>
+    <w:lsdException w:name="Medium Grid 1 Accent 2" w:uiPriority="67"/>
+    <w:lsdException w:name="Medium Grid 2 Accent 2" w:uiPriority="68"/>
+    <w:lsdException w:name="Medium Grid 3 Accent 2" w:uiPriority="69"/>
+    <w:lsdException w:name="Dark List Accent 2" w:uiPriority="70"/>
+    <w:lsdException w:name="Colorful Shading Accent 2" w:uiPriority="71"/>
+    <w:lsdException w:name="Colorful List Accent 2" w:uiPriority="72"/>
+    <w:lsdException w:name="Colorful Grid Accent 2" w:uiPriority="73"/>
+    <w:lsdException w:name="Light Shading Accent 3" w:uiPriority="60"/>
+    <w:lsdException w:name="Light List Accent 3" w:uiPriority="61"/>
+    <w:lsdException w:name="Light Grid Accent 3" w:uiPriority="62"/>
+    <w:lsdException w:name="Medium Shading 1 Accent 3" w:uiPriority="63"/>
+    <w:lsdException w:name="Medium Shading 2 Accent 3" w:uiPriority="64"/>
+    <w:lsdException w:name="Medium List 1 Accent 3" w:uiPriority="65"/>
+    <w:lsdException w:name="Medium List 2 Accent 3" w:uiPriority="66"/>
+    <w:lsdException w:name="Medium Grid 1 Accent 3" w:uiPriority="67"/>
+    <w:lsdException w:name="Medium Grid 2 Accent 3" w:uiPriority="68"/>
+    <w:lsdException w:name="Medium Grid 3 Accent 3" w:uiPriority="69"/>
+    <w:lsdException w:name="Dark List Accent 3" w:uiPriority="70"/>
+    <w:lsdException w:name="Colorful Shading Accent 3" w:uiPriority="71"/>
+    <w:lsdException w:name="Colorful List Accent 3" w:uiPriority="72"/>
+    <w:lsdException w:name="Colorful Grid Accent 3" w:uiPriority="73"/>
+    <w:lsdException w:name="Light Shading Accent 4" w:uiPriority="60"/>
+    <w:lsdException w:name="Light List Accent 4" w:uiPriority="61"/>
+    <w:lsdException w:name="Light Grid Accent 4" w:uiPriority="62"/>
+    <w:lsdException w:name="Medium Shading 1 Accent 4" w:uiPriority="63"/>
+    <w:lsdException w:name="Medium Shading 2 Accent 4" w:uiPriority="64"/>
+    <w:lsdException w:name="Medium List 1 Accent 4" w:uiPriority="65"/>
+    <w:lsdException w:name="Medium List 2 Accent 4" w:uiPriority="66"/>
+    <w:lsdException w:name="Medium Grid 1 Accent 4" w:uiPriority="67"/>
+    <w:lsdException w:name="Medium Grid 2 Accent 4" w:uiPriority="68"/>
+    <w:lsdException w:name="Medium Grid 3 Accent 4" w:uiPriority="69"/>
+    <w:lsdException w:name="Dark List Accent 4" w:uiPriority="70"/>
+    <w:lsdException w:name="Colorful Shading Accent 4" w:uiPriority="71"/>
+    <w:lsdException w:name="Colorful List Accent 4" w:uiPriority="72"/>
+    <w:lsdException w:name="Colorful Grid Accent 4" w:uiPriority="73"/>
+    <w:lsdException w:name="Light Shading Accent 5" w:uiPriority="60"/>
+    <w:lsdException w:name="Light List Accent 5" w:uiPriority="61"/>
+    <w:lsdException w:name="Light Grid Accent 5" w:uiPriority="62"/>
+    <w:lsdException w:name="Medium Shading 1 Accent 5" w:uiPriority="63"/>
+    <w:lsdException w:name="Medium Shading 2 Accent 5" w:uiPriority="64"/>
+    <w:lsdException w:name="Medium List 1 Accent 5" w:uiPriority="65"/>
+    <w:lsdException w:name="Medium List 2 Accent 5" w:uiPriority="66"/>
+    <w:lsdException w:name="Medium Grid 1 Accent 5" w:uiPriority="67"/>
+    <w:lsdException w:name="Medium Grid 2 Accent 5" w:uiPriority="68"/>
+    <w:lsdException w:name="Medium Grid 3 Accent 5" w:uiPriority="69"/>
+    <w:lsdException w:name="Dark List Accent 5" w:uiPriority="70"/>
+    <w:lsdException w:name="Colorful Shading Accent 5" w:uiPriority="71"/>
+    <w:lsdException w:name="Colorful List Accent 5" w:uiPriority="72"/>
+    <w:lsdException w:name="Colorful Grid Accent 5" w:uiPriority="73"/>
+    <w:lsdException w:name="Light Shading Accent 6" w:uiPriority="60"/>
+    <w:lsdException w:name="Light List Accent 6" w:uiPriority="61"/>
+    <w:lsdException w:name="Light Grid Accent 6" w:uiPriority="62"/>
+    <w:lsdException w:name="Medium Shading 1 Accent 6" w:uiPriority="63"/>
+    <w:lsdException w:name="Medium Shading 2 Accent 6" w:uiPriority="64"/>
+    <w:lsdException w:name="Medium List 1 Accent 6" w:uiPriority="65"/>
+    <w:lsdException w:name="Medium List 2 Accent 6" w:uiPriority="66"/>
+    <w:lsdException w:name="Medium Grid 1 Accent 6" w:uiPriority="67"/>
+    <w:lsdException w:name="Medium Grid 2 Accent 6" w:uiPriority="68"/>
+    <w:lsdException w:name="Medium Grid 3 Accent 6" w:uiPriority="69"/>
+    <w:lsdException w:name="Dark List Accent 6" w:uiPriority="70"/>
+    <w:lsdException w:name="Colorful Shading Accent 6" w:uiPriority="71"/>
+    <w:lsdException w:name="Colorful List Accent 6" w:uiPriority="72"/>
+    <w:lsdException w:name="Colorful Grid Accent 6" w:uiPriority="73"/>
+    <w:lsdException w:name="Subtle Emphasis" w:uiPriority="19" w:qFormat="1"/>
+    <w:lsdException w:name="Intense Emphasis" w:uiPriority="21" w:qFormat="1"/>
+    <w:lsdException w:name="Subtle Reference" w:uiPriority="31" w:qFormat="1"/>
+    <w:lsdException w:name="Intense Reference" w:uiPriority="32" w:qFormat="1"/>
+    <w:lsdException w:name="Book Title" w:uiPriority="33" w:qFormat="1"/>
+    <w:lsdException w:name="Bibliography" w:semiHidden="1" w:uiPriority="37" w:unhideWhenUsed="1"/>
+    <w:lsdException w:name="TOC Heading" w:semiHidden="1" w:uiPriority="39" w:unhideWhenUsed="1" w:qFormat="1"/>
+    <w:lsdException w:name="Plain Table 1" w:uiPriority="41"/>
+    <w:lsdException w:name="Plain Table 2" w:uiPriority="42"/>
+    <w:lsdException w:name="Plain Table 3" w:uiPriority="43"/>
+    <w:lsdException w:name="Plain Table 4" w:uiPriority="44"/>
+    <w:lsdException w:name="Plain Table 5" w:uiPriority="45"/>
+    <w:lsdException w:name="Grid Table Light" w:uiPriority="40"/>
+    <w:lsdException w:name="Grid Table 1 Light" w:uiPriority="46"/>
+    <w:lsdException w:name="Grid Table 2" w:uiPriority="47"/>
+    <w:lsdException w:name="Grid Table 3" w:uiPriority="48"/>
+    <w:lsdException w:name="Grid Table 4" w:uiPriority="49"/>
+    <w:lsdException w:name="Grid Table 5 Dark" w:uiPriority="50"/>
+    <w:lsdException w:name="Grid Table 6 Colorful" w:uiPriority="51"/>
+    <w:lsdException w:name="Grid Table 7 Colorful" w:uiPriority="52"/>
+    <w:lsdException w:name="Grid Table 1 Light Accent 1" w:uiPriority="46"/>
+    <w:lsdException w:name="Grid Table 2 Accent 1" w:uiPriority="47"/>
+    <w:lsdException w:name="Grid Table 3 Accent 1" w:uiPriority="48"/>
+    <w:lsdException w:name="Grid Table 4 Accent 1" w:uiPriority="49"/>
+    <w:lsdException w:name="Grid Table 5 Dark Accent 1" w:uiPriority="50"/>
+    <w:lsdException w:name="Grid Table 6 Colorful Accent 1" w:uiPriority="51"/>
+    <w:lsdException w:name="Grid Table 7 Colorful Accent 1" w:uiPriority="52"/>
+    <w:lsdException w:name="Grid Table 1 Light Accent 2" w:uiPriority="46"/>
+    <w:lsdException w:name="Grid Table 2 Accent 2" w:uiPriority="47"/>
+    <w:lsdException w:name="Grid Table 3 Accent 2" w:uiPriority="48"/>
+    <w:lsdException w:name="Grid Table 4 Accent 2" w:uiPriority="49"/>
+    <w:lsdException w:name="Grid Table 5 Dark Accent 2" w:uiPriority="50"/>
+    <w:lsdException w:name="Grid Table 6 Colorful Accent 2" w:uiPriority="51"/>
+    <w:lsdException w:name="Grid Table 7 Colorful Accent 2" w:uiPriority="52"/>
+    <w:lsdException w:name="Grid Table 1 Light Accent 3" w:uiPriority="46"/>
+    <w:lsdException w:name="Grid Table 2 Accent 3" w:uiPriority="47"/>
+    <w:lsdException w:name="Grid Table 3 Accent 3" w:uiPriority="48"/>
+    <w:lsdException w:name="Grid Table 4 Accent 3" w:uiPriority="49"/>
+    <w:lsdException w:name="Grid Table 5 Dark Accent 3" w:uiPriority="50"/>
+    <w:lsdException w:name="Grid Table 6 Colorful Accent 3" w:uiPriority="51"/>
+    <w:lsdException w:name="Grid Table 7 Colorful Accent 3" w:uiPriority="52"/>
+    <w:lsdException w:name="Grid Table 1 Light Accent 4" w:uiPriority="46"/>
+    <w:lsdException w:name="Grid Table 2 Accent 4" w:uiPriority="47"/>
+    <w:lsdException w:name="Grid Table 3 Accent 4" w:uiPriority="48"/>
+    <w:lsdException w:name="Grid Table 4 Accent 4" w:uiPriority="49"/>
+    <w:lsdException w:name="Grid Table 5 Dark Accent 4" w:uiPriority="50"/>
+    <w:lsdException w:name="Grid Table 6 Colorful Accent 4" w:uiPriority="51"/>
+    <w:lsdException w:name="Grid Table 7 Colorful Accent 4" w:uiPriority="52"/>
+    <w:lsdException w:name="Grid Table 1 Light Accent 5" w:uiPriority="46"/>
+    <w:lsdException w:name="Grid Table 2 Accent 5" w:uiPriority="47"/>
+    <w:lsdException w:name="Grid Table 3 Accent 5" w:uiPriority="48"/>
+    <w:lsdException w:name="Grid Table 4 Accent 5" w:uiPriority="49"/>
+    <w:lsdException w:name="Grid Table 5 Dark Accent 5" w:uiPriority="50"/>
+    <w:lsdException w:name="Grid Table 6 Colorful Accent 5" w:uiPriority="51"/>
+    <w:lsdException w:name="Grid Table 7 Colorful Accent 5" w:uiPriority="52"/>
+    <w:lsdException w:name="Grid Table 1 Light Accent 6" w:uiPriority="46"/>
+    <w:lsdException w:name="Grid Table 2 Accent 6" w:uiPriority="47"/>
+    <w:lsdException w:name="Grid Table 3 Accent 6" w:uiPriority="48"/>
+    <w:lsdException w:name="Grid Table 4 Accent 6" w:uiPriority="49"/>
+    <w:lsdException w:name="Grid Table 5 Dark Accent 6" w:uiPriority="50"/>
+    <w:lsdException w:name="Grid Table 6 Colorful Accent 6" w:uiPriority="51"/>
+    <w:lsdException w:name="Grid Table 7 Colorful Accent 6" w:uiPriority="52"/>
+    <w:lsdException w:name="List Table 1 Light" w:uiPriority="46"/>
+    <w:lsdException w:name="List Table 2" w:uiPriority="47"/>
+    <w:lsdException w:name="List Table 3" w:uiPriority="48"/>
+    <w:lsdException w:name="List Table 4" w:uiPriority="49"/>
+    <w:lsdException w:name="List Table 5 Dark" w:uiPriority="50"/>
+    <w:lsdException w:name="List Table 6 Colorful" w:uiPriority="51"/>
+    <w:lsdException w:name="List Table 7 Colorful" w:uiPriority="52"/>
+    <w:lsdException w:name="List Table 1 Light Accent 1" w:uiPriority="46"/>
+    <w:lsdException w:name="List Table 2 Accent 1" w:uiPriority="47"/>
+    <w:lsdException w:name="List Table 3 Accent 1" w:uiPriority="48"/>
+    <w:lsdException w:name="List Table 4 Accent 1" w:uiPriority="49"/>
+    <w:lsdException w:name="List Table 5 Dark Accent 1" w:uiPriority="50"/>
+    <w:lsdException w:name="List Table 6 Colorful Accent 1" w:uiPriority="51"/>
+    <w:lsdException w:name="List Table 7 Colorful Accent 1" w:uiPriority="52"/>
+    <w:lsdException w:name="List Table 1 Light Accent 2" w:uiPriority="46"/>
+    <w:lsdException w:name="List Table 2 Accent 2" w:uiPriority="47"/>
+    <w:lsdException w:name="List Table 3 Accent 2" w:uiPriority="48"/>
+    <w:lsdException w:name="List Table 4 Accent 2" w:uiPriority="49"/>
+    <w:lsdException w:name="List Table 5 Dark Accent 2" w:uiPriority="50"/>
+    <w:lsdException w:name="List Table 6 Colorful Accent 2" w:uiPriority="51"/>
+    <w:lsdException w:name="List Table 7 Colorful Accent 2" w:uiPriority="52"/>
+    <w:lsdException w:name="List Table 1 Light Accent 3" w:uiPriority="46"/>
+    <w:lsdException w:name="List Table 2 Accent 3" w:uiPriority="47"/>
+    <w:lsdException w:name="List Table 3 Accent 3" w:uiPriority="48"/>
+    <w:lsdException w:name="List Table 4 Accent 3" w:uiPriority="49"/>
+    <w:lsdException w:name="List Table 5 Dark Accent 3" w:uiPriority="50"/>
+    <w:lsdException w:name="List Table 6 Colorful Accent 3" w:uiPriority="51"/>
+    <w:lsdException w:name="List Table 7 Colorful Accent 3" w:uiPriority="52"/>
+    <w:lsdException w:name="List Table 1 Light Accent 4" w:uiPriority="46"/>
+    <w:lsdException w:name="List Table 2 Accent 4" w:uiPriority="47"/>
+    <w:lsdException w:name="List Table 3 Accent 4" w:uiPriority="48"/>
+    <w:lsdException w:name="List Table 4 Accent 4" w:uiPriority="49"/>
+    <w:lsdException w:name="List Table 5 Dark Accent 4" w:uiPriority="50"/>
+    <w:lsdException w:name="List Table 6 Colorful Accent 4" w:uiPriority="51"/>
+    <w:lsdException w:name="List Table 7 Colorful Accent 4" w:uiPriority="52"/>
+    <w:lsdException w:name="List Table 1 Light Accent 5" w:uiPriority="46"/>
+    <w:lsdException w:name="List Table 2 Accent 5" w:uiPriority="47"/>
+    <w:lsdException w:name="List Table 3 Accent 5" w:uiPriority="48"/>
+    <w:lsdException w:name="List Table 4 Accent 5" w:uiPriority="49"/>
+    <w:lsdException w:name="List Table 5 Dark Accent 5" w:uiPriority="50"/>
+    <w:lsdException w:name="List Table 6 Colorful Accent 5" w:uiPriority="51"/>
+    <w:lsdException w:name="List Table 7 Colorful Accent 5" w:uiPriority="52"/>
+    <w:lsdException w:name="List Table 1 Light Accent 6" w:uiPriority="46"/>
+    <w:lsdException w:name="List Table 2 Accent 6" w:uiPriority="47"/>
+    <w:lsdException w:name="List Table 3 Accent 6" w:uiPriority="48"/>
+    <w:lsdException w:name="List Table 4 Accent 6" w:uiPriority="49"/>
+    <w:lsdException w:name="List Table 5 Dark Accent 6" w:uiPriority="50"/>
+    <w:lsdException w:name="List Table 6 Colorful Accent 6" w:uiPriority="51"/>
+    <w:lsdException w:name="List Table 7 Colorful Accent 6" w:uiPriority="52"/>
   </w:latentStyles>
   <w:style w:type="paragraph" w:default="1" w:styleId="Normal">
     <w:name w:val="Normal"/>
@@ -25639,7 +25769,6 @@
     <w:uiPriority w:val="99"/>
     <w:semiHidden/>
     <w:unhideWhenUsed/>
-    <w:qFormat/>
     <w:tblPr>
       <w:tblInd w:w="0" w:type="dxa"/>
       <w:tblCellMar>
@@ -26042,573 +26171,6 @@
 </w:styles>
 </file>
 
-<file path=word/stylesWithEffects.xml><?xml version="1.0" encoding="utf-8"?>
-<w:styles xmlns:wpc="http://schemas.microsoft.com/office/word/2010/wordprocessingCanvas" xmlns:mo="http://schemas.microsoft.com/office/mac/office/2008/main" xmlns:mc="http://schemas.openxmlformats.org/markup-compatibility/2006" xmlns:mv="urn:schemas-microsoft-com:mac:vml" xmlns:o="urn:schemas-microsoft-com:office:office" xmlns:r="http://schemas.openxmlformats.org/officeDocument/2006/relationships" xmlns:m="http://schemas.openxmlformats.org/officeDocument/2006/math" xmlns:v="urn:schemas-microsoft-com:vml" xmlns:wp14="http://schemas.microsoft.com/office/word/2010/wordprocessingDrawing" xmlns:wp="http://schemas.openxmlformats.org/drawingml/2006/wordprocessingDrawing" xmlns:w10="urn:schemas-microsoft-com:office:word" xmlns:w="http://schemas.openxmlformats.org/wordprocessingml/2006/main" xmlns:w14="http://schemas.microsoft.com/office/word/2010/wordml" xmlns:wpg="http://schemas.microsoft.com/office/word/2010/wordprocessingGroup" xmlns:wpi="http://schemas.microsoft.com/office/word/2010/wordprocessingInk" xmlns:wne="http://schemas.microsoft.com/office/word/2006/wordml" xmlns:wps="http://schemas.microsoft.com/office/word/2010/wordprocessingShape" mc:Ignorable="w14 wp14">
-  <w:docDefaults>
-    <w:rPrDefault>
-      <w:rPr>
-        <w:rFonts w:ascii="Calibri" w:eastAsia="Times New Roman" w:hAnsi="Calibri" w:cs="Times New Roman"/>
-        <w:lang w:val="en-US" w:eastAsia="en-US" w:bidi="ar-SA"/>
-      </w:rPr>
-    </w:rPrDefault>
-    <w:pPrDefault/>
-  </w:docDefaults>
-  <w:latentStyles w:defLockedState="0" w:defUIPriority="99" w:defSemiHidden="1" w:defUnhideWhenUsed="1" w:defQFormat="0" w:count="276">
-    <w:lsdException w:name="Normal" w:semiHidden="0" w:uiPriority="0" w:unhideWhenUsed="0" w:qFormat="1"/>
-    <w:lsdException w:name="heading 1" w:semiHidden="0" w:unhideWhenUsed="0" w:qFormat="1"/>
-    <w:lsdException w:name="heading 2" w:semiHidden="0" w:unhideWhenUsed="0" w:qFormat="1"/>
-    <w:lsdException w:name="heading 3" w:semiHidden="0" w:unhideWhenUsed="0" w:qFormat="1"/>
-    <w:lsdException w:name="heading 4" w:uiPriority="9" w:qFormat="1"/>
-    <w:lsdException w:name="heading 5" w:uiPriority="9" w:qFormat="1"/>
-    <w:lsdException w:name="heading 6" w:uiPriority="9" w:qFormat="1"/>
-    <w:lsdException w:name="heading 7" w:uiPriority="9" w:qFormat="1"/>
-    <w:lsdException w:name="heading 8" w:uiPriority="9" w:qFormat="1"/>
-    <w:lsdException w:name="heading 9" w:uiPriority="9" w:qFormat="1"/>
-    <w:lsdException w:name="toc 1" w:uiPriority="39" w:qFormat="1"/>
-    <w:lsdException w:name="toc 2" w:uiPriority="39" w:qFormat="1"/>
-    <w:lsdException w:name="toc 3" w:uiPriority="39" w:qFormat="1"/>
-    <w:lsdException w:name="toc 4" w:uiPriority="39"/>
-    <w:lsdException w:name="toc 5" w:uiPriority="39"/>
-    <w:lsdException w:name="toc 6" w:uiPriority="39"/>
-    <w:lsdException w:name="toc 7" w:uiPriority="39"/>
-    <w:lsdException w:name="toc 8" w:uiPriority="39"/>
-    <w:lsdException w:name="toc 9" w:uiPriority="39"/>
-    <w:lsdException w:name="caption" w:uiPriority="35" w:qFormat="1"/>
-    <w:lsdException w:name="Title" w:semiHidden="0" w:uiPriority="10" w:unhideWhenUsed="0" w:qFormat="1"/>
-    <w:lsdException w:name="Default Paragraph Font" w:uiPriority="1"/>
-    <w:lsdException w:name="Subtitle" w:semiHidden="0" w:uiPriority="11" w:unhideWhenUsed="0" w:qFormat="1"/>
-    <w:lsdException w:name="Strong" w:semiHidden="0" w:uiPriority="22" w:unhideWhenUsed="0" w:qFormat="1"/>
-    <w:lsdException w:name="Emphasis" w:semiHidden="0" w:uiPriority="20" w:unhideWhenUsed="0" w:qFormat="1"/>
-    <w:lsdException w:name="Table Grid" w:semiHidden="0" w:uiPriority="59" w:unhideWhenUsed="0"/>
-    <w:lsdException w:name="Placeholder Text" w:unhideWhenUsed="0"/>
-    <w:lsdException w:name="No Spacing" w:semiHidden="0" w:uiPriority="1" w:unhideWhenUsed="0" w:qFormat="1"/>
-    <w:lsdException w:name="Light Shading" w:semiHidden="0" w:uiPriority="60" w:unhideWhenUsed="0"/>
-    <w:lsdException w:name="Light List" w:semiHidden="0" w:uiPriority="61" w:unhideWhenUsed="0"/>
-    <w:lsdException w:name="Light Grid" w:semiHidden="0" w:uiPriority="62" w:unhideWhenUsed="0"/>
-    <w:lsdException w:name="Medium Shading 1" w:semiHidden="0" w:uiPriority="63" w:unhideWhenUsed="0"/>
-    <w:lsdException w:name="Medium Shading 2" w:semiHidden="0" w:uiPriority="64" w:unhideWhenUsed="0"/>
-    <w:lsdException w:name="Medium List 1" w:semiHidden="0" w:uiPriority="65" w:unhideWhenUsed="0"/>
-    <w:lsdException w:name="Medium List 2" w:semiHidden="0" w:uiPriority="66" w:unhideWhenUsed="0"/>
-    <w:lsdException w:name="Medium Grid 1" w:semiHidden="0" w:uiPriority="67" w:unhideWhenUsed="0"/>
-    <w:lsdException w:name="Medium Grid 2" w:semiHidden="0" w:uiPriority="68" w:unhideWhenUsed="0"/>
-    <w:lsdException w:name="Medium Grid 3" w:semiHidden="0" w:uiPriority="69" w:unhideWhenUsed="0"/>
-    <w:lsdException w:name="Dark List" w:semiHidden="0" w:uiPriority="70" w:unhideWhenUsed="0"/>
-    <w:lsdException w:name="Colorful Shading" w:semiHidden="0" w:uiPriority="71" w:unhideWhenUsed="0"/>
-    <w:lsdException w:name="Colorful List" w:semiHidden="0" w:uiPriority="72" w:unhideWhenUsed="0"/>
-    <w:lsdException w:name="Colorful Grid" w:semiHidden="0" w:uiPriority="73" w:unhideWhenUsed="0"/>
-    <w:lsdException w:name="Light Shading Accent 1" w:semiHidden="0" w:uiPriority="60" w:unhideWhenUsed="0"/>
-    <w:lsdException w:name="Light List Accent 1" w:semiHidden="0" w:uiPriority="61" w:unhideWhenUsed="0"/>
-    <w:lsdException w:name="Light Grid Accent 1" w:semiHidden="0" w:uiPriority="62" w:unhideWhenUsed="0"/>
-    <w:lsdException w:name="Medium Shading 1 Accent 1" w:semiHidden="0" w:uiPriority="63" w:unhideWhenUsed="0"/>
-    <w:lsdException w:name="Medium Shading 2 Accent 1" w:semiHidden="0" w:uiPriority="64" w:unhideWhenUsed="0"/>
-    <w:lsdException w:name="Medium List 1 Accent 1" w:semiHidden="0" w:uiPriority="65" w:unhideWhenUsed="0"/>
-    <w:lsdException w:name="Revision" w:unhideWhenUsed="0"/>
-    <w:lsdException w:name="List Paragraph" w:semiHidden="0" w:uiPriority="34" w:unhideWhenUsed="0" w:qFormat="1"/>
-    <w:lsdException w:name="Quote" w:semiHidden="0" w:uiPriority="29" w:unhideWhenUsed="0" w:qFormat="1"/>
-    <w:lsdException w:name="Intense Quote" w:semiHidden="0" w:uiPriority="30" w:unhideWhenUsed="0" w:qFormat="1"/>
-    <w:lsdException w:name="Medium List 2 Accent 1" w:semiHidden="0" w:uiPriority="66" w:unhideWhenUsed="0"/>
-    <w:lsdException w:name="Medium Grid 1 Accent 1" w:semiHidden="0" w:uiPriority="67" w:unhideWhenUsed="0"/>
-    <w:lsdException w:name="Medium Grid 2 Accent 1" w:semiHidden="0" w:uiPriority="68" w:unhideWhenUsed="0"/>
-    <w:lsdException w:name="Medium Grid 3 Accent 1" w:semiHidden="0" w:uiPriority="69" w:unhideWhenUsed="0"/>
-    <w:lsdException w:name="Dark List Accent 1" w:semiHidden="0" w:uiPriority="70" w:unhideWhenUsed="0"/>
-    <w:lsdException w:name="Colorful Shading Accent 1" w:semiHidden="0" w:uiPriority="71" w:unhideWhenUsed="0"/>
-    <w:lsdException w:name="Colorful List Accent 1" w:semiHidden="0" w:uiPriority="72" w:unhideWhenUsed="0"/>
-    <w:lsdException w:name="Colorful Grid Accent 1" w:semiHidden="0" w:uiPriority="73" w:unhideWhenUsed="0"/>
-    <w:lsdException w:name="Light Shading Accent 2" w:semiHidden="0" w:uiPriority="60" w:unhideWhenUsed="0"/>
-    <w:lsdException w:name="Light List Accent 2" w:semiHidden="0" w:uiPriority="61" w:unhideWhenUsed="0"/>
-    <w:lsdException w:name="Light Grid Accent 2" w:semiHidden="0" w:uiPriority="62" w:unhideWhenUsed="0"/>
-    <w:lsdException w:name="Medium Shading 1 Accent 2" w:semiHidden="0" w:uiPriority="63" w:unhideWhenUsed="0"/>
-    <w:lsdException w:name="Medium Shading 2 Accent 2" w:semiHidden="0" w:uiPriority="64" w:unhideWhenUsed="0"/>
-    <w:lsdException w:name="Medium List 1 Accent 2" w:semiHidden="0" w:uiPriority="65" w:unhideWhenUsed="0"/>
-    <w:lsdException w:name="Medium List 2 Accent 2" w:semiHidden="0" w:uiPriority="66" w:unhideWhenUsed="0"/>
-    <w:lsdException w:name="Medium Grid 1 Accent 2" w:semiHidden="0" w:uiPriority="67" w:unhideWhenUsed="0"/>
-    <w:lsdException w:name="Medium Grid 2 Accent 2" w:semiHidden="0" w:uiPriority="68" w:unhideWhenUsed="0"/>
-    <w:lsdException w:name="Medium Grid 3 Accent 2" w:semiHidden="0" w:uiPriority="69" w:unhideWhenUsed="0"/>
-    <w:lsdException w:name="Dark List Accent 2" w:semiHidden="0" w:uiPriority="70" w:unhideWhenUsed="0"/>
-    <w:lsdException w:name="Colorful Shading Accent 2" w:semiHidden="0" w:uiPriority="71" w:unhideWhenUsed="0"/>
-    <w:lsdException w:name="Colorful List Accent 2" w:semiHidden="0" w:uiPriority="72" w:unhideWhenUsed="0"/>
-    <w:lsdException w:name="Colorful Grid Accent 2" w:semiHidden="0" w:uiPriority="73" w:unhideWhenUsed="0"/>
-    <w:lsdException w:name="Light Shading Accent 3" w:semiHidden="0" w:uiPriority="60" w:unhideWhenUsed="0"/>
-    <w:lsdException w:name="Light List Accent 3" w:semiHidden="0" w:uiPriority="61" w:unhideWhenUsed="0"/>
-    <w:lsdException w:name="Light Grid Accent 3" w:semiHidden="0" w:uiPriority="62" w:unhideWhenUsed="0"/>
-    <w:lsdException w:name="Medium Shading 1 Accent 3" w:semiHidden="0" w:uiPriority="63" w:unhideWhenUsed="0"/>
-    <w:lsdException w:name="Medium Shading 2 Accent 3" w:semiHidden="0" w:uiPriority="64" w:unhideWhenUsed="0"/>
-    <w:lsdException w:name="Medium List 1 Accent 3" w:semiHidden="0" w:uiPriority="65" w:unhideWhenUsed="0"/>
-    <w:lsdException w:name="Medium List 2 Accent 3" w:semiHidden="0" w:uiPriority="66" w:unhideWhenUsed="0"/>
-    <w:lsdException w:name="Medium Grid 1 Accent 3" w:semiHidden="0" w:uiPriority="67" w:unhideWhenUsed="0"/>
-    <w:lsdException w:name="Medium Grid 2 Accent 3" w:semiHidden="0" w:uiPriority="68" w:unhideWhenUsed="0"/>
-    <w:lsdException w:name="Medium Grid 3 Accent 3" w:semiHidden="0" w:uiPriority="69" w:unhideWhenUsed="0"/>
-    <w:lsdException w:name="Dark List Accent 3" w:semiHidden="0" w:uiPriority="70" w:unhideWhenUsed="0"/>
-    <w:lsdException w:name="Colorful Shading Accent 3" w:semiHidden="0" w:uiPriority="71" w:unhideWhenUsed="0"/>
-    <w:lsdException w:name="Colorful List Accent 3" w:semiHidden="0" w:uiPriority="72" w:unhideWhenUsed="0"/>
-    <w:lsdException w:name="Colorful Grid Accent 3" w:semiHidden="0" w:uiPriority="73" w:unhideWhenUsed="0"/>
-    <w:lsdException w:name="Light Shading Accent 4" w:semiHidden="0" w:uiPriority="60" w:unhideWhenUsed="0"/>
-    <w:lsdException w:name="Light List Accent 4" w:semiHidden="0" w:uiPriority="61" w:unhideWhenUsed="0"/>
-    <w:lsdException w:name="Light Grid Accent 4" w:semiHidden="0" w:uiPriority="62" w:unhideWhenUsed="0"/>
-    <w:lsdException w:name="Medium Shading 1 Accent 4" w:semiHidden="0" w:uiPriority="63" w:unhideWhenUsed="0"/>
-    <w:lsdException w:name="Medium Shading 2 Accent 4" w:semiHidden="0" w:uiPriority="64" w:unhideWhenUsed="0"/>
-    <w:lsdException w:name="Medium List 1 Accent 4" w:semiHidden="0" w:uiPriority="65" w:unhideWhenUsed="0"/>
-    <w:lsdException w:name="Medium List 2 Accent 4" w:semiHidden="0" w:uiPriority="66" w:unhideWhenUsed="0"/>
-    <w:lsdException w:name="Medium Grid 1 Accent 4" w:semiHidden="0" w:uiPriority="67" w:unhideWhenUsed="0"/>
-    <w:lsdException w:name="Medium Grid 2 Accent 4" w:semiHidden="0" w:uiPriority="68" w:unhideWhenUsed="0"/>
-    <w:lsdException w:name="Medium Grid 3 Accent 4" w:semiHidden="0" w:uiPriority="69" w:unhideWhenUsed="0"/>
-    <w:lsdException w:name="Dark List Accent 4" w:semiHidden="0" w:uiPriority="70" w:unhideWhenUsed="0"/>
-    <w:lsdException w:name="Colorful Shading Accent 4" w:semiHidden="0" w:uiPriority="71" w:unhideWhenUsed="0"/>
-    <w:lsdException w:name="Colorful List Accent 4" w:semiHidden="0" w:uiPriority="72" w:unhideWhenUsed="0"/>
-    <w:lsdException w:name="Colorful Grid Accent 4" w:semiHidden="0" w:uiPriority="73" w:unhideWhenUsed="0"/>
-    <w:lsdException w:name="Light Shading Accent 5" w:semiHidden="0" w:uiPriority="60" w:unhideWhenUsed="0"/>
-    <w:lsdException w:name="Light List Accent 5" w:semiHidden="0" w:uiPriority="61" w:unhideWhenUsed="0"/>
-    <w:lsdException w:name="Light Grid Accent 5" w:semiHidden="0" w:uiPriority="62" w:unhideWhenUsed="0"/>
-    <w:lsdException w:name="Medium Shading 1 Accent 5" w:semiHidden="0" w:uiPriority="63" w:unhideWhenUsed="0"/>
-    <w:lsdException w:name="Medium Shading 2 Accent 5" w:semiHidden="0" w:uiPriority="64" w:unhideWhenUsed="0"/>
-    <w:lsdException w:name="Medium List 1 Accent 5" w:semiHidden="0" w:uiPriority="65" w:unhideWhenUsed="0"/>
-    <w:lsdException w:name="Medium List 2 Accent 5" w:semiHidden="0" w:uiPriority="66" w:unhideWhenUsed="0"/>
-    <w:lsdException w:name="Medium Grid 1 Accent 5" w:semiHidden="0" w:uiPriority="67" w:unhideWhenUsed="0"/>
-    <w:lsdException w:name="Medium Grid 2 Accent 5" w:semiHidden="0" w:uiPriority="68" w:unhideWhenUsed="0"/>
-    <w:lsdException w:name="Medium Grid 3 Accent 5" w:semiHidden="0" w:uiPriority="69" w:unhideWhenUsed="0"/>
-    <w:lsdException w:name="Dark List Accent 5" w:semiHidden="0" w:uiPriority="70" w:unhideWhenUsed="0"/>
-    <w:lsdException w:name="Colorful Shading Accent 5" w:semiHidden="0" w:uiPriority="71" w:unhideWhenUsed="0"/>
-    <w:lsdException w:name="Colorful List Accent 5" w:semiHidden="0" w:uiPriority="72" w:unhideWhenUsed="0"/>
-    <w:lsdException w:name="Colorful Grid Accent 5" w:semiHidden="0" w:uiPriority="73" w:unhideWhenUsed="0"/>
-    <w:lsdException w:name="Light Shading Accent 6" w:semiHidden="0" w:uiPriority="60" w:unhideWhenUsed="0"/>
-    <w:lsdException w:name="Light List Accent 6" w:semiHidden="0" w:uiPriority="61" w:unhideWhenUsed="0"/>
-    <w:lsdException w:name="Light Grid Accent 6" w:semiHidden="0" w:uiPriority="62" w:unhideWhenUsed="0"/>
-    <w:lsdException w:name="Medium Shading 1 Accent 6" w:semiHidden="0" w:uiPriority="63" w:unhideWhenUsed="0"/>
-    <w:lsdException w:name="Medium Shading 2 Accent 6" w:semiHidden="0" w:uiPriority="64" w:unhideWhenUsed="0"/>
-    <w:lsdException w:name="Medium List 1 Accent 6" w:semiHidden="0" w:uiPriority="65" w:unhideWhenUsed="0"/>
-    <w:lsdException w:name="Medium List 2 Accent 6" w:semiHidden="0" w:uiPriority="66" w:unhideWhenUsed="0"/>
-    <w:lsdException w:name="Medium Grid 1 Accent 6" w:semiHidden="0" w:uiPriority="67" w:unhideWhenUsed="0"/>
-    <w:lsdException w:name="Medium Grid 2 Accent 6" w:semiHidden="0" w:uiPriority="68" w:unhideWhenUsed="0"/>
-    <w:lsdException w:name="Medium Grid 3 Accent 6" w:semiHidden="0" w:uiPriority="69" w:unhideWhenUsed="0"/>
-    <w:lsdException w:name="Dark List Accent 6" w:semiHidden="0" w:uiPriority="70" w:unhideWhenUsed="0"/>
-    <w:lsdException w:name="Colorful Shading Accent 6" w:semiHidden="0" w:uiPriority="71" w:unhideWhenUsed="0"/>
-    <w:lsdException w:name="Colorful List Accent 6" w:semiHidden="0" w:uiPriority="72" w:unhideWhenUsed="0"/>
-    <w:lsdException w:name="Colorful Grid Accent 6" w:semiHidden="0" w:uiPriority="73" w:unhideWhenUsed="0"/>
-    <w:lsdException w:name="Subtle Emphasis" w:semiHidden="0" w:uiPriority="19" w:unhideWhenUsed="0" w:qFormat="1"/>
-    <w:lsdException w:name="Intense Emphasis" w:semiHidden="0" w:uiPriority="21" w:unhideWhenUsed="0" w:qFormat="1"/>
-    <w:lsdException w:name="Subtle Reference" w:semiHidden="0" w:uiPriority="31" w:unhideWhenUsed="0" w:qFormat="1"/>
-    <w:lsdException w:name="Intense Reference" w:semiHidden="0" w:uiPriority="32" w:unhideWhenUsed="0" w:qFormat="1"/>
-    <w:lsdException w:name="Book Title" w:semiHidden="0" w:uiPriority="33" w:unhideWhenUsed="0" w:qFormat="1"/>
-    <w:lsdException w:name="Bibliography" w:uiPriority="37"/>
-    <w:lsdException w:name="TOC Heading" w:uiPriority="39" w:qFormat="1"/>
-  </w:latentStyles>
-  <w:style w:type="paragraph" w:default="1" w:styleId="Normal">
-    <w:name w:val="Normal"/>
-    <w:qFormat/>
-    <w:pPr>
-      <w:widowControl w:val="0"/>
-      <w:autoSpaceDE w:val="0"/>
-      <w:autoSpaceDN w:val="0"/>
-      <w:adjustRightInd w:val="0"/>
-    </w:pPr>
-    <w:rPr>
-      <w:rFonts w:ascii="Arial" w:hAnsi="Arial" w:cs="Arial"/>
-      <w:sz w:val="24"/>
-      <w:szCs w:val="24"/>
-    </w:rPr>
-  </w:style>
-  <w:style w:type="paragraph" w:styleId="Heading1">
-    <w:name w:val="heading 1"/>
-    <w:basedOn w:val="Normal"/>
-    <w:next w:val="Normal"/>
-    <w:link w:val="Heading1Char"/>
-    <w:uiPriority w:val="99"/>
-    <w:qFormat/>
-    <w:pPr>
-      <w:outlineLvl w:val="0"/>
-    </w:pPr>
-  </w:style>
-  <w:style w:type="paragraph" w:styleId="Heading2">
-    <w:name w:val="heading 2"/>
-    <w:basedOn w:val="Normal"/>
-    <w:next w:val="Normal"/>
-    <w:link w:val="Heading2Char"/>
-    <w:uiPriority w:val="99"/>
-    <w:qFormat/>
-    <w:pPr>
-      <w:outlineLvl w:val="1"/>
-    </w:pPr>
-  </w:style>
-  <w:style w:type="paragraph" w:styleId="Heading3">
-    <w:name w:val="heading 3"/>
-    <w:basedOn w:val="Normal"/>
-    <w:next w:val="Normal"/>
-    <w:link w:val="Heading3Char"/>
-    <w:uiPriority w:val="99"/>
-    <w:qFormat/>
-    <w:pPr>
-      <w:outlineLvl w:val="2"/>
-    </w:pPr>
-  </w:style>
-  <w:style w:type="paragraph" w:styleId="Heading4">
-    <w:name w:val="heading 4"/>
-    <w:basedOn w:val="Normal"/>
-    <w:next w:val="Normal"/>
-    <w:link w:val="Heading4Char"/>
-    <w:uiPriority w:val="9"/>
-    <w:unhideWhenUsed/>
-    <w:qFormat/>
-    <w:rsid w:val="00297F83"/>
-    <w:pPr>
-      <w:keepNext/>
-      <w:spacing w:before="240" w:after="60"/>
-      <w:outlineLvl w:val="3"/>
-    </w:pPr>
-    <w:rPr>
-      <w:rFonts w:ascii="Calibri" w:hAnsi="Calibri" w:cs="Times New Roman"/>
-      <w:b/>
-      <w:bCs/>
-      <w:sz w:val="28"/>
-      <w:szCs w:val="28"/>
-    </w:rPr>
-  </w:style>
-  <w:style w:type="character" w:default="1" w:styleId="DefaultParagraphFont">
-    <w:name w:val="Default Paragraph Font"/>
-    <w:uiPriority w:val="1"/>
-    <w:semiHidden/>
-    <w:unhideWhenUsed/>
-  </w:style>
-  <w:style w:type="table" w:default="1" w:styleId="TableNormal">
-    <w:name w:val="Normal Table"/>
-    <w:uiPriority w:val="99"/>
-    <w:semiHidden/>
-    <w:unhideWhenUsed/>
-    <w:tblPr>
-      <w:tblInd w:w="0" w:type="dxa"/>
-      <w:tblCellMar>
-        <w:top w:w="0" w:type="dxa"/>
-        <w:left w:w="108" w:type="dxa"/>
-        <w:bottom w:w="0" w:type="dxa"/>
-        <w:right w:w="108" w:type="dxa"/>
-      </w:tblCellMar>
-    </w:tblPr>
-  </w:style>
-  <w:style w:type="numbering" w:default="1" w:styleId="NoList">
-    <w:name w:val="No List"/>
-    <w:uiPriority w:val="99"/>
-    <w:semiHidden/>
-    <w:unhideWhenUsed/>
-  </w:style>
-  <w:style w:type="character" w:customStyle="1" w:styleId="Heading1Char">
-    <w:name w:val="Heading 1 Char"/>
-    <w:link w:val="Heading1"/>
-    <w:uiPriority w:val="9"/>
-    <w:rPr>
-      <w:rFonts w:ascii="Cambria" w:eastAsia="Times New Roman" w:hAnsi="Cambria" w:cs="Times New Roman"/>
-      <w:b/>
-      <w:bCs/>
-      <w:kern w:val="32"/>
-      <w:sz w:val="32"/>
-      <w:szCs w:val="32"/>
-    </w:rPr>
-  </w:style>
-  <w:style w:type="character" w:customStyle="1" w:styleId="Heading2Char">
-    <w:name w:val="Heading 2 Char"/>
-    <w:link w:val="Heading2"/>
-    <w:uiPriority w:val="9"/>
-    <w:semiHidden/>
-    <w:rPr>
-      <w:rFonts w:ascii="Cambria" w:eastAsia="Times New Roman" w:hAnsi="Cambria" w:cs="Times New Roman"/>
-      <w:b/>
-      <w:bCs/>
-      <w:i/>
-      <w:iCs/>
-      <w:sz w:val="28"/>
-      <w:szCs w:val="28"/>
-    </w:rPr>
-  </w:style>
-  <w:style w:type="character" w:customStyle="1" w:styleId="Heading3Char">
-    <w:name w:val="Heading 3 Char"/>
-    <w:link w:val="Heading3"/>
-    <w:uiPriority w:val="9"/>
-    <w:semiHidden/>
-    <w:rPr>
-      <w:rFonts w:ascii="Cambria" w:eastAsia="Times New Roman" w:hAnsi="Cambria" w:cs="Times New Roman"/>
-      <w:b/>
-      <w:bCs/>
-      <w:sz w:val="26"/>
-      <w:szCs w:val="26"/>
-    </w:rPr>
-  </w:style>
-  <w:style w:type="paragraph" w:styleId="Header">
-    <w:name w:val="header"/>
-    <w:basedOn w:val="Normal"/>
-    <w:link w:val="HeaderChar"/>
-    <w:uiPriority w:val="99"/>
-    <w:unhideWhenUsed/>
-    <w:rsid w:val="00430C26"/>
-    <w:pPr>
-      <w:tabs>
-        <w:tab w:val="center" w:pos="4680"/>
-        <w:tab w:val="right" w:pos="9360"/>
-      </w:tabs>
-    </w:pPr>
-  </w:style>
-  <w:style w:type="character" w:customStyle="1" w:styleId="HeaderChar">
-    <w:name w:val="Header Char"/>
-    <w:link w:val="Header"/>
-    <w:uiPriority w:val="99"/>
-    <w:rsid w:val="00430C26"/>
-    <w:rPr>
-      <w:rFonts w:ascii="Arial" w:hAnsi="Arial" w:cs="Arial"/>
-      <w:sz w:val="24"/>
-      <w:szCs w:val="24"/>
-    </w:rPr>
-  </w:style>
-  <w:style w:type="paragraph" w:styleId="Footer">
-    <w:name w:val="footer"/>
-    <w:basedOn w:val="Normal"/>
-    <w:link w:val="FooterChar"/>
-    <w:uiPriority w:val="99"/>
-    <w:unhideWhenUsed/>
-    <w:rsid w:val="00430C26"/>
-    <w:pPr>
-      <w:tabs>
-        <w:tab w:val="center" w:pos="4680"/>
-        <w:tab w:val="right" w:pos="9360"/>
-      </w:tabs>
-    </w:pPr>
-  </w:style>
-  <w:style w:type="character" w:customStyle="1" w:styleId="FooterChar">
-    <w:name w:val="Footer Char"/>
-    <w:link w:val="Footer"/>
-    <w:uiPriority w:val="99"/>
-    <w:rsid w:val="00430C26"/>
-    <w:rPr>
-      <w:rFonts w:ascii="Arial" w:hAnsi="Arial" w:cs="Arial"/>
-      <w:sz w:val="24"/>
-      <w:szCs w:val="24"/>
-    </w:rPr>
-  </w:style>
-  <w:style w:type="paragraph" w:styleId="BalloonText">
-    <w:name w:val="Balloon Text"/>
-    <w:basedOn w:val="Normal"/>
-    <w:link w:val="BalloonTextChar"/>
-    <w:uiPriority w:val="99"/>
-    <w:semiHidden/>
-    <w:unhideWhenUsed/>
-    <w:rsid w:val="00430C26"/>
-    <w:rPr>
-      <w:rFonts w:ascii="Tahoma" w:hAnsi="Tahoma" w:cs="Tahoma"/>
-      <w:sz w:val="16"/>
-      <w:szCs w:val="16"/>
-    </w:rPr>
-  </w:style>
-  <w:style w:type="character" w:customStyle="1" w:styleId="BalloonTextChar">
-    <w:name w:val="Balloon Text Char"/>
-    <w:link w:val="BalloonText"/>
-    <w:uiPriority w:val="99"/>
-    <w:semiHidden/>
-    <w:rsid w:val="00430C26"/>
-    <w:rPr>
-      <w:rFonts w:ascii="Tahoma" w:hAnsi="Tahoma" w:cs="Tahoma"/>
-      <w:sz w:val="16"/>
-      <w:szCs w:val="16"/>
-    </w:rPr>
-  </w:style>
-  <w:style w:type="character" w:customStyle="1" w:styleId="Heading4Char">
-    <w:name w:val="Heading 4 Char"/>
-    <w:link w:val="Heading4"/>
-    <w:uiPriority w:val="9"/>
-    <w:rsid w:val="00297F83"/>
-    <w:rPr>
-      <w:rFonts w:ascii="Calibri" w:eastAsia="Times New Roman" w:hAnsi="Calibri" w:cs="Times New Roman"/>
-      <w:b/>
-      <w:bCs/>
-      <w:sz w:val="28"/>
-      <w:szCs w:val="28"/>
-    </w:rPr>
-  </w:style>
-  <w:style w:type="character" w:styleId="Hyperlink">
-    <w:name w:val="Hyperlink"/>
-    <w:basedOn w:val="DefaultParagraphFont"/>
-    <w:uiPriority w:val="99"/>
-    <w:unhideWhenUsed/>
-    <w:rsid w:val="00A36183"/>
-    <w:rPr>
-      <w:color w:val="0000FF" w:themeColor="hyperlink"/>
-      <w:u w:val="single"/>
-    </w:rPr>
-  </w:style>
-  <w:style w:type="character" w:styleId="FollowedHyperlink">
-    <w:name w:val="FollowedHyperlink"/>
-    <w:basedOn w:val="DefaultParagraphFont"/>
-    <w:uiPriority w:val="99"/>
-    <w:semiHidden/>
-    <w:unhideWhenUsed/>
-    <w:rsid w:val="002111F9"/>
-    <w:rPr>
-      <w:color w:val="800080" w:themeColor="followedHyperlink"/>
-      <w:u w:val="single"/>
-    </w:rPr>
-  </w:style>
-  <w:style w:type="paragraph" w:styleId="TOCHeading">
-    <w:name w:val="TOC Heading"/>
-    <w:basedOn w:val="Heading1"/>
-    <w:next w:val="Normal"/>
-    <w:uiPriority w:val="39"/>
-    <w:semiHidden/>
-    <w:unhideWhenUsed/>
-    <w:qFormat/>
-    <w:rsid w:val="00375A3D"/>
-    <w:pPr>
-      <w:keepNext/>
-      <w:keepLines/>
-      <w:widowControl/>
-      <w:autoSpaceDE/>
-      <w:autoSpaceDN/>
-      <w:adjustRightInd/>
-      <w:spacing w:before="480" w:line="276" w:lineRule="auto"/>
-      <w:outlineLvl w:val="9"/>
-    </w:pPr>
-    <w:rPr>
-      <w:rFonts w:asciiTheme="majorHAnsi" w:eastAsiaTheme="majorEastAsia" w:hAnsiTheme="majorHAnsi" w:cstheme="majorBidi"/>
-      <w:b/>
-      <w:bCs/>
-      <w:color w:val="365F91" w:themeColor="accent1" w:themeShade="BF"/>
-      <w:sz w:val="28"/>
-      <w:szCs w:val="28"/>
-    </w:rPr>
-  </w:style>
-  <w:style w:type="paragraph" w:styleId="TOC2">
-    <w:name w:val="toc 2"/>
-    <w:basedOn w:val="Normal"/>
-    <w:next w:val="Normal"/>
-    <w:autoRedefine/>
-    <w:uiPriority w:val="39"/>
-    <w:semiHidden/>
-    <w:unhideWhenUsed/>
-    <w:qFormat/>
-    <w:rsid w:val="00375A3D"/>
-    <w:pPr>
-      <w:widowControl/>
-      <w:autoSpaceDE/>
-      <w:autoSpaceDN/>
-      <w:adjustRightInd/>
-      <w:spacing w:after="100" w:line="276" w:lineRule="auto"/>
-      <w:ind w:left="220"/>
-    </w:pPr>
-    <w:rPr>
-      <w:rFonts w:asciiTheme="minorHAnsi" w:eastAsiaTheme="minorEastAsia" w:hAnsiTheme="minorHAnsi" w:cstheme="minorBidi"/>
-      <w:sz w:val="22"/>
-      <w:szCs w:val="22"/>
-    </w:rPr>
-  </w:style>
-  <w:style w:type="paragraph" w:styleId="TOC1">
-    <w:name w:val="toc 1"/>
-    <w:basedOn w:val="Normal"/>
-    <w:next w:val="Normal"/>
-    <w:autoRedefine/>
-    <w:uiPriority w:val="39"/>
-    <w:semiHidden/>
-    <w:unhideWhenUsed/>
-    <w:qFormat/>
-    <w:rsid w:val="00375A3D"/>
-    <w:pPr>
-      <w:widowControl/>
-      <w:autoSpaceDE/>
-      <w:autoSpaceDN/>
-      <w:adjustRightInd/>
-      <w:spacing w:after="100" w:line="276" w:lineRule="auto"/>
-    </w:pPr>
-    <w:rPr>
-      <w:rFonts w:asciiTheme="minorHAnsi" w:eastAsiaTheme="minorEastAsia" w:hAnsiTheme="minorHAnsi" w:cstheme="minorBidi"/>
-      <w:sz w:val="22"/>
-      <w:szCs w:val="22"/>
-    </w:rPr>
-  </w:style>
-  <w:style w:type="paragraph" w:styleId="TOC3">
-    <w:name w:val="toc 3"/>
-    <w:basedOn w:val="Normal"/>
-    <w:next w:val="Normal"/>
-    <w:autoRedefine/>
-    <w:uiPriority w:val="39"/>
-    <w:semiHidden/>
-    <w:unhideWhenUsed/>
-    <w:qFormat/>
-    <w:rsid w:val="00375A3D"/>
-    <w:pPr>
-      <w:widowControl/>
-      <w:autoSpaceDE/>
-      <w:autoSpaceDN/>
-      <w:adjustRightInd/>
-      <w:spacing w:after="100" w:line="276" w:lineRule="auto"/>
-      <w:ind w:left="440"/>
-    </w:pPr>
-    <w:rPr>
-      <w:rFonts w:asciiTheme="minorHAnsi" w:eastAsiaTheme="minorEastAsia" w:hAnsiTheme="minorHAnsi" w:cstheme="minorBidi"/>
-      <w:sz w:val="22"/>
-      <w:szCs w:val="22"/>
-    </w:rPr>
-  </w:style>
-  <w:style w:type="character" w:styleId="CommentReference">
-    <w:name w:val="annotation reference"/>
-    <w:basedOn w:val="DefaultParagraphFont"/>
-    <w:uiPriority w:val="99"/>
-    <w:semiHidden/>
-    <w:unhideWhenUsed/>
-    <w:rsid w:val="00EF5529"/>
-    <w:rPr>
-      <w:sz w:val="18"/>
-      <w:szCs w:val="18"/>
-    </w:rPr>
-  </w:style>
-  <w:style w:type="paragraph" w:styleId="CommentText">
-    <w:name w:val="annotation text"/>
-    <w:basedOn w:val="Normal"/>
-    <w:link w:val="CommentTextChar"/>
-    <w:uiPriority w:val="99"/>
-    <w:semiHidden/>
-    <w:unhideWhenUsed/>
-    <w:rsid w:val="00EF5529"/>
-  </w:style>
-  <w:style w:type="character" w:customStyle="1" w:styleId="CommentTextChar">
-    <w:name w:val="Comment Text Char"/>
-    <w:basedOn w:val="DefaultParagraphFont"/>
-    <w:link w:val="CommentText"/>
-    <w:uiPriority w:val="99"/>
-    <w:semiHidden/>
-    <w:rsid w:val="00EF5529"/>
-    <w:rPr>
-      <w:rFonts w:ascii="Arial" w:hAnsi="Arial" w:cs="Arial"/>
-      <w:sz w:val="24"/>
-      <w:szCs w:val="24"/>
-    </w:rPr>
-  </w:style>
-  <w:style w:type="paragraph" w:styleId="CommentSubject">
-    <w:name w:val="annotation subject"/>
-    <w:basedOn w:val="CommentText"/>
-    <w:next w:val="CommentText"/>
-    <w:link w:val="CommentSubjectChar"/>
-    <w:uiPriority w:val="99"/>
-    <w:semiHidden/>
-    <w:unhideWhenUsed/>
-    <w:rsid w:val="00EF5529"/>
-    <w:rPr>
-      <w:b/>
-      <w:bCs/>
-      <w:sz w:val="20"/>
-      <w:szCs w:val="20"/>
-    </w:rPr>
-  </w:style>
-  <w:style w:type="character" w:customStyle="1" w:styleId="CommentSubjectChar">
-    <w:name w:val="Comment Subject Char"/>
-    <w:basedOn w:val="CommentTextChar"/>
-    <w:link w:val="CommentSubject"/>
-    <w:uiPriority w:val="99"/>
-    <w:semiHidden/>
-    <w:rsid w:val="00EF5529"/>
-    <w:rPr>
-      <w:rFonts w:ascii="Arial" w:hAnsi="Arial" w:cs="Arial"/>
-      <w:b/>
-      <w:bCs/>
-      <w:sz w:val="24"/>
-      <w:szCs w:val="24"/>
-    </w:rPr>
-  </w:style>
-</w:styles>
-</file>
-
 <file path=word/theme/theme1.xml><?xml version="1.0" encoding="utf-8"?>
 <a:theme xmlns:a="http://schemas.openxmlformats.org/drawingml/2006/main" name="Office Theme">
   <a:themeElements>
@@ -26899,7 +26461,7 @@
 </file>
 
 <file path=customXml/itemProps1.xml><?xml version="1.0" encoding="utf-8"?>
-<ds:datastoreItem xmlns:ds="http://schemas.openxmlformats.org/officeDocument/2006/customXml" ds:itemID="{4F39CC91-06BA-4912-94F8-839FE0FF1ABC}">
+<ds:datastoreItem xmlns:ds="http://schemas.openxmlformats.org/officeDocument/2006/customXml" ds:itemID="{FD1B2699-CACD-4E54-BA98-405AF6216663}">
   <ds:schemaRefs>
     <ds:schemaRef ds:uri="http://schemas.openxmlformats.org/officeDocument/2006/bibliography"/>
   </ds:schemaRefs>

</xml_diff>